<commit_message>
Trabajo Tarea 2 ldm a medias
</commit_message>
<xml_diff>
--- a/LenguajesMarcas/Tareas/tarea 2/AntonioFerrerTarea2.docx
+++ b/LenguajesMarcas/Tareas/tarea 2/AntonioFerrerTarea2.docx
@@ -5,7 +5,9 @@
     <w:sdt>
       <w:sdtPr>
         <w:rPr>
+          <w:rFonts w:ascii="Arial" w:hAnsi="Arial"/>
           <w:color w:val="4472C4" w:themeColor="accent1"/>
+          <w:sz w:val="24"/>
         </w:rPr>
         <w:id w:val="-1559707145"/>
         <w:docPartObj>
@@ -15,9 +17,8 @@
       </w:sdtPr>
       <w:sdtEndPr>
         <w:rPr>
-          <w:rFonts w:ascii="Arial" w:hAnsi="Arial" w:cs="Arial"/>
+          <w:rFonts w:cs="Arial"/>
           <w:color w:val="auto"/>
-          <w:sz w:val="24"/>
         </w:rPr>
       </w:sdtEndPr>
       <w:sdtContent>
@@ -443,6 +444,7 @@
                                 <w:calendar w:val="gregorian"/>
                               </w:date>
                             </w:sdtPr>
+                            <w:sdtEndPr/>
                             <w:sdtContent>
                               <w:p>
                                 <w:pPr>
@@ -488,6 +490,7 @@
                                 <w:dataBinding w:prefixMappings="xmlns:ns0='http://schemas.openxmlformats.org/officeDocument/2006/extended-properties' " w:xpath="/ns0:Properties[1]/ns0:Company[1]" w:storeItemID="{6668398D-A668-4E3E-A5EB-62B293D839F1}"/>
                                 <w:text/>
                               </w:sdtPr>
+                              <w:sdtEndPr/>
                               <w:sdtContent>
                                 <w:r>
                                   <w:rPr>
@@ -519,6 +522,7 @@
                                 <w:dataBinding w:prefixMappings="xmlns:ns0='http://schemas.microsoft.com/office/2006/coverPageProps' " w:xpath="/ns0:CoverPageProperties[1]/ns0:CompanyAddress[1]" w:storeItemID="{55AF091B-3C7A-41E3-B477-F2FDAA23CFDA}"/>
                                 <w:text/>
                               </w:sdtPr>
+                              <w:sdtEndPr/>
                               <w:sdtContent>
                                 <w:r>
                                   <w:rPr>
@@ -577,6 +581,7 @@
                           <w:calendar w:val="gregorian"/>
                         </w:date>
                       </w:sdtPr>
+                      <w:sdtEndPr/>
                       <w:sdtContent>
                         <w:p>
                           <w:pPr>
@@ -622,6 +627,7 @@
                           <w:dataBinding w:prefixMappings="xmlns:ns0='http://schemas.openxmlformats.org/officeDocument/2006/extended-properties' " w:xpath="/ns0:Properties[1]/ns0:Company[1]" w:storeItemID="{6668398D-A668-4E3E-A5EB-62B293D839F1}"/>
                           <w:text/>
                         </w:sdtPr>
+                        <w:sdtEndPr/>
                         <w:sdtContent>
                           <w:r>
                             <w:rPr>
@@ -653,6 +659,7 @@
                           <w:dataBinding w:prefixMappings="xmlns:ns0='http://schemas.microsoft.com/office/2006/coverPageProps' " w:xpath="/ns0:CoverPageProperties[1]/ns0:CompanyAddress[1]" w:storeItemID="{55AF091B-3C7A-41E3-B477-F2FDAA23CFDA}"/>
                           <w:text/>
                         </w:sdtPr>
+                        <w:sdtEndPr/>
                         <w:sdtContent>
                           <w:r>
                             <w:rPr>
@@ -1104,19 +1111,7 @@
           <w:rPr>
             <w:rStyle w:val="Hipervnculo"/>
           </w:rPr>
-          <w:t>scr</w:t>
-        </w:r>
-        <w:r>
-          <w:rPr>
-            <w:rStyle w:val="Hipervnculo"/>
-          </w:rPr>
-          <w:t>e</w:t>
-        </w:r>
-        <w:r>
-          <w:rPr>
-            <w:rStyle w:val="Hipervnculo"/>
-          </w:rPr>
-          <w:t>en</w:t>
+          <w:t>screen</w:t>
         </w:r>
         <w:r>
           <w:rPr>
@@ -1659,6 +1654,222 @@
     </w:p>
     <w:p>
       <w:pPr>
+        <w:pStyle w:val="Subttulo"/>
+        <w:ind w:firstLine="708"/>
+      </w:pPr>
+      <w:r>
+        <w:lastRenderedPageBreak/>
+        <w:t>El color corporativo.</w:t>
+      </w:r>
+    </w:p>
+    <w:p>
+      <w:r>
+        <w:t xml:space="preserve">El color corporativo de la empresa expresa su </w:t>
+      </w:r>
+      <w:r>
+        <w:t>personalidad,</w:t>
+      </w:r>
+      <w:r>
+        <w:t xml:space="preserve"> pero también trata de influenciar al cliente objetivo de esta generando ciertos “sentimientos o sensaciones sobre este”. Está estudiado que, aparte de la apreciación aparente de un color (Lo bonito o feo)</w:t>
+      </w:r>
+      <w:r>
+        <w:t xml:space="preserve">, el color ejerce cierta influencia y transmite ciertas sensaciones subjetivas. </w:t>
+      </w:r>
+    </w:p>
+    <w:p>
+      <w:r>
+        <w:t xml:space="preserve">Hay dos grandes aspectos a la hora de tomar decisiones sobre qué color escoger, el aspecto técnico sobre combinación de colores y el psicológico (ver </w:t>
+      </w:r>
+      <w:hyperlink w:anchor="teoriaColor" w:history="1">
+        <w:r>
+          <w:rPr>
+            <w:rStyle w:val="Hipervnculo"/>
+          </w:rPr>
+          <w:t>teoría</w:t>
+        </w:r>
+        <w:r>
+          <w:rPr>
+            <w:rStyle w:val="Hipervnculo"/>
+          </w:rPr>
+          <w:t xml:space="preserve"> </w:t>
+        </w:r>
+        <w:r>
+          <w:rPr>
+            <w:rStyle w:val="Hipervnculo"/>
+          </w:rPr>
+          <w:t>de color</w:t>
+        </w:r>
+      </w:hyperlink>
+      <w:r>
+        <w:t xml:space="preserve"> para más información). </w:t>
+      </w:r>
+    </w:p>
+    <w:p/>
+    <w:p>
+      <w:pPr>
+        <w:pStyle w:val="Subttulo"/>
+      </w:pPr>
+      <w:r>
+        <w:tab/>
+        <w:t>Color corporativo de Cluedo_Roms.</w:t>
+      </w:r>
+    </w:p>
+    <w:p>
+      <w:r>
+        <w:t xml:space="preserve">Nuestros clientes optaron por establecer su color </w:t>
+      </w:r>
+      <w:r>
+        <w:rPr>
+          <w:i/>
+          <w:iCs/>
+        </w:rPr>
+        <w:t xml:space="preserve">Naranja </w:t>
+      </w:r>
+      <w:r>
+        <w:t>puesto que transmite conceptos como</w:t>
+      </w:r>
+      <w:r>
+        <w:t xml:space="preserve"> </w:t>
+      </w:r>
+      <w:proofErr w:type="gramStart"/>
+      <w:r>
+        <w:t>Entusiasmo ,</w:t>
+      </w:r>
+      <w:proofErr w:type="gramEnd"/>
+      <w:r>
+        <w:t xml:space="preserve"> felicidad , juventud , creatividad, creatividad ,aventura y optimismo.</w:t>
+      </w:r>
+    </w:p>
+    <w:p>
+      <w:r>
+        <w:t xml:space="preserve">Es un color cálido, se relaciona con el sol </w:t>
+      </w:r>
+      <w:r>
+        <w:t>y su velocidad es rápida (</w:t>
+      </w:r>
+      <w:hyperlink w:anchor="VelocidadColor" w:history="1">
+        <w:r>
+          <w:rPr>
+            <w:rStyle w:val="Hipervnculo"/>
+          </w:rPr>
+          <w:t>ver velocidad de color</w:t>
+        </w:r>
+      </w:hyperlink>
+      <w:r>
+        <w:t xml:space="preserve">) pero no lo suficiente como para aburrir al cliente. Su color complementario es el azul que invita a la calma y reflexión. Su logotipo se compone de estos dos colores, podemos observar en el que la lupa de color naranja y elemento predominante, está rodeada por tonos azules, los cuales potencian los efectos del color azul. </w:t>
+      </w:r>
+    </w:p>
+    <w:p>
+      <w:r>
+        <w:t xml:space="preserve">A la hora de afrontar el proyecto, escogeremos estos colores, empleando el software online </w:t>
+      </w:r>
+      <w:r>
+        <w:rPr>
+          <w:i/>
+          <w:iCs/>
+        </w:rPr>
+        <w:t>Adobe Color</w:t>
+      </w:r>
+      <w:r>
+        <w:t xml:space="preserve"> (</w:t>
+      </w:r>
+      <w:hyperlink r:id="rId19" w:history="1">
+        <w:r>
+          <w:rPr>
+            <w:rStyle w:val="Hipervnculo"/>
+          </w:rPr>
+          <w:t>www.color.adobe.es</w:t>
+        </w:r>
+      </w:hyperlink>
+      <w:r>
+        <w:t xml:space="preserve">) que nos ayuda a establecer la combinación de colores ideal para la web, establecemos el color principal como el color naranja corporativo y marcamos nuestra regla </w:t>
+      </w:r>
+      <w:r>
+        <w:t>cromática (</w:t>
+      </w:r>
+      <w:hyperlink w:anchor="ReglaCromatica" w:history="1">
+        <w:r>
+          <w:rPr>
+            <w:rStyle w:val="Hipervnculo"/>
+          </w:rPr>
+          <w:t>ver regla cromática</w:t>
+        </w:r>
+      </w:hyperlink>
+      <w:r>
+        <w:t xml:space="preserve">) en Complementario , ya que vamos a emplear estos dos colores para la toma de la decisión, quedando de la siguiente forma nuestra elección de la paleta de colores que será empleada en nuestra web : </w:t>
+      </w:r>
+    </w:p>
+    <w:p>
+      <w:r>
+        <w:rPr>
+          <w:noProof/>
+        </w:rPr>
+        <w:drawing>
+          <wp:anchor distT="0" distB="0" distL="114300" distR="114300" simplePos="0" relativeHeight="251662336" behindDoc="0" locked="0" layoutInCell="1" allowOverlap="1" wp14:anchorId="07217651" wp14:editId="02E21120">
+            <wp:simplePos x="0" y="0"/>
+            <wp:positionH relativeFrom="margin">
+              <wp:align>center</wp:align>
+            </wp:positionH>
+            <wp:positionV relativeFrom="paragraph">
+              <wp:posOffset>16454</wp:posOffset>
+            </wp:positionV>
+            <wp:extent cx="4290852" cy="1657978"/>
+            <wp:effectExtent l="0" t="0" r="0" b="0"/>
+            <wp:wrapNone/>
+            <wp:docPr id="1" name="Imagen 1"/>
+            <wp:cNvGraphicFramePr>
+              <a:graphicFrameLocks xmlns:a="http://schemas.openxmlformats.org/drawingml/2006/main" noChangeAspect="1"/>
+            </wp:cNvGraphicFramePr>
+            <a:graphic xmlns:a="http://schemas.openxmlformats.org/drawingml/2006/main">
+              <a:graphicData uri="http://schemas.openxmlformats.org/drawingml/2006/picture">
+                <pic:pic xmlns:pic="http://schemas.openxmlformats.org/drawingml/2006/picture">
+                  <pic:nvPicPr>
+                    <pic:cNvPr id="0" name="Picture 1"/>
+                    <pic:cNvPicPr>
+                      <a:picLocks noChangeAspect="1" noChangeArrowheads="1"/>
+                    </pic:cNvPicPr>
+                  </pic:nvPicPr>
+                  <pic:blipFill>
+                    <a:blip r:embed="rId20" cstate="print">
+                      <a:extLst>
+                        <a:ext uri="{28A0092B-C50C-407E-A947-70E740481C1C}">
+                          <a14:useLocalDpi xmlns:a14="http://schemas.microsoft.com/office/drawing/2010/main" val="0"/>
+                        </a:ext>
+                      </a:extLst>
+                    </a:blip>
+                    <a:srcRect/>
+                    <a:stretch>
+                      <a:fillRect/>
+                    </a:stretch>
+                  </pic:blipFill>
+                  <pic:spPr bwMode="auto">
+                    <a:xfrm>
+                      <a:off x="0" y="0"/>
+                      <a:ext cx="4290852" cy="1657978"/>
+                    </a:xfrm>
+                    <a:prstGeom prst="rect">
+                      <a:avLst/>
+                    </a:prstGeom>
+                    <a:noFill/>
+                    <a:ln>
+                      <a:noFill/>
+                    </a:ln>
+                  </pic:spPr>
+                </pic:pic>
+              </a:graphicData>
+            </a:graphic>
+            <wp14:sizeRelH relativeFrom="margin">
+              <wp14:pctWidth>0</wp14:pctWidth>
+            </wp14:sizeRelH>
+            <wp14:sizeRelV relativeFrom="margin">
+              <wp14:pctHeight>0</wp14:pctHeight>
+            </wp14:sizeRelV>
+          </wp:anchor>
+        </w:drawing>
+      </w:r>
+    </w:p>
+    <w:p>
+      <w:pPr>
         <w:rPr>
           <w:rFonts w:cs="Arial"/>
           <w:szCs w:val="24"/>
@@ -1667,9 +1878,349 @@
     </w:p>
     <w:p/>
     <w:p/>
-    <w:p>
-      <w:r>
+    <w:p/>
+    <w:p/>
+    <w:p>
+      <w:pPr>
+        <w:pStyle w:val="Subttulo"/>
+      </w:pPr>
+      <w:r>
+        <w:lastRenderedPageBreak/>
         <w:t xml:space="preserve"> </w:t>
+      </w:r>
+      <w:r>
+        <w:t xml:space="preserve">Estudio de la competencia en base a color. </w:t>
+      </w:r>
+    </w:p>
+    <w:p>
+      <w:r>
+        <w:t>Es importante analizar las páginas de la competencia para valorar sus intenciones incluso buscar formas de diferenciarse y destacar, en base a esto, hemos realizado un estudio básico de algunas de las páginas web del sector y resumido en una pequeña tabla</w:t>
+      </w:r>
+      <w:r>
+        <w:t xml:space="preserve">, como referencia para la toma de decisiones futuras o detalles atener en cuenta. </w:t>
+      </w:r>
+    </w:p>
+    <w:p/>
+    <w:tbl>
+      <w:tblPr>
+        <w:tblStyle w:val="Tablaconcuadrcula"/>
+        <w:tblW w:w="8642" w:type="dxa"/>
+        <w:tblLook w:val="04A0" w:firstRow="1" w:lastRow="0" w:firstColumn="1" w:lastColumn="0" w:noHBand="0" w:noVBand="1"/>
+      </w:tblPr>
+      <w:tblGrid>
+        <w:gridCol w:w="1980"/>
+        <w:gridCol w:w="2551"/>
+        <w:gridCol w:w="4111"/>
+      </w:tblGrid>
+      <w:tr>
+        <w:trPr>
+          <w:trHeight w:val="490"/>
+        </w:trPr>
+        <w:tc>
+          <w:tcPr>
+            <w:tcW w:w="1980" w:type="dxa"/>
+          </w:tcPr>
+          <w:p>
+            <w:pPr>
+              <w:jc w:val="center"/>
+              <w:rPr>
+                <w:b/>
+                <w:bCs/>
+              </w:rPr>
+            </w:pPr>
+            <w:r>
+              <w:rPr>
+                <w:b/>
+                <w:bCs/>
+              </w:rPr>
+              <w:t>Empresa</w:t>
+            </w:r>
+          </w:p>
+        </w:tc>
+        <w:tc>
+          <w:tcPr>
+            <w:tcW w:w="2551" w:type="dxa"/>
+          </w:tcPr>
+          <w:p>
+            <w:pPr>
+              <w:jc w:val="center"/>
+              <w:rPr>
+                <w:b/>
+                <w:bCs/>
+              </w:rPr>
+            </w:pPr>
+            <w:r>
+              <w:rPr>
+                <w:b/>
+                <w:bCs/>
+              </w:rPr>
+              <w:t>Color predominante</w:t>
+            </w:r>
+          </w:p>
+        </w:tc>
+        <w:tc>
+          <w:tcPr>
+            <w:tcW w:w="4111" w:type="dxa"/>
+          </w:tcPr>
+          <w:p>
+            <w:pPr>
+              <w:jc w:val="center"/>
+              <w:rPr>
+                <w:b/>
+                <w:bCs/>
+              </w:rPr>
+            </w:pPr>
+            <w:r>
+              <w:rPr>
+                <w:b/>
+                <w:bCs/>
+              </w:rPr>
+              <w:t xml:space="preserve">Trasmite </w:t>
+            </w:r>
+          </w:p>
+        </w:tc>
+      </w:tr>
+      <w:tr>
+        <w:trPr>
+          <w:trHeight w:val="398"/>
+        </w:trPr>
+        <w:tc>
+          <w:tcPr>
+            <w:tcW w:w="1980" w:type="dxa"/>
+          </w:tcPr>
+          <w:p>
+            <w:hyperlink r:id="rId21" w:history="1">
+              <w:proofErr w:type="spellStart"/>
+              <w:r>
+                <w:rPr>
+                  <w:rStyle w:val="Hipervnculo"/>
+                </w:rPr>
+                <w:t>Cocoroom</w:t>
+              </w:r>
+              <w:proofErr w:type="spellEnd"/>
+            </w:hyperlink>
+          </w:p>
+        </w:tc>
+        <w:tc>
+          <w:tcPr>
+            <w:tcW w:w="2551" w:type="dxa"/>
+          </w:tcPr>
+          <w:p>
+            <w:r>
+              <w:t>Amarillo</w:t>
+            </w:r>
+          </w:p>
+        </w:tc>
+        <w:tc>
+          <w:tcPr>
+            <w:tcW w:w="4111" w:type="dxa"/>
+          </w:tcPr>
+          <w:p>
+            <w:pPr>
+              <w:tabs>
+                <w:tab w:val="left" w:pos="419"/>
+              </w:tabs>
+              <w:jc w:val="left"/>
+            </w:pPr>
+            <w:r>
+              <w:t xml:space="preserve">Inteligencia e ilustración y conocimiento, energía </w:t>
+            </w:r>
+          </w:p>
+        </w:tc>
+      </w:tr>
+      <w:tr>
+        <w:trPr>
+          <w:trHeight w:val="406"/>
+        </w:trPr>
+        <w:tc>
+          <w:tcPr>
+            <w:tcW w:w="1980" w:type="dxa"/>
+          </w:tcPr>
+          <w:p>
+            <w:hyperlink r:id="rId22" w:history="1">
+              <w:proofErr w:type="spellStart"/>
+              <w:r>
+                <w:rPr>
+                  <w:rStyle w:val="Hipervnculo"/>
+                </w:rPr>
+                <w:t>Claustrophobia</w:t>
+              </w:r>
+              <w:proofErr w:type="spellEnd"/>
+            </w:hyperlink>
+          </w:p>
+        </w:tc>
+        <w:tc>
+          <w:tcPr>
+            <w:tcW w:w="2551" w:type="dxa"/>
+          </w:tcPr>
+          <w:p>
+            <w:r>
+              <w:t>Violeta</w:t>
+            </w:r>
+          </w:p>
+        </w:tc>
+        <w:tc>
+          <w:tcPr>
+            <w:tcW w:w="4111" w:type="dxa"/>
+          </w:tcPr>
+          <w:p>
+            <w:r>
+              <w:t>Nobleza, lujo, creatividad, poder</w:t>
+            </w:r>
+          </w:p>
+        </w:tc>
+      </w:tr>
+      <w:tr>
+        <w:trPr>
+          <w:trHeight w:val="406"/>
+        </w:trPr>
+        <w:tc>
+          <w:tcPr>
+            <w:tcW w:w="1980" w:type="dxa"/>
+          </w:tcPr>
+          <w:p>
+            <w:hyperlink r:id="rId23" w:history="1">
+              <w:r>
+                <w:rPr>
+                  <w:rStyle w:val="Hipervnculo"/>
+                </w:rPr>
+                <w:t>Escapistas club</w:t>
+              </w:r>
+            </w:hyperlink>
+          </w:p>
+        </w:tc>
+        <w:tc>
+          <w:tcPr>
+            <w:tcW w:w="2551" w:type="dxa"/>
+          </w:tcPr>
+          <w:p>
+            <w:r>
+              <w:t>Azul</w:t>
+            </w:r>
+          </w:p>
+        </w:tc>
+        <w:tc>
+          <w:tcPr>
+            <w:tcW w:w="4111" w:type="dxa"/>
+          </w:tcPr>
+          <w:p>
+            <w:r>
+              <w:t>Paciencia, paz, frescura, confianza</w:t>
+            </w:r>
+          </w:p>
+        </w:tc>
+      </w:tr>
+    </w:tbl>
+    <w:p/>
+    <w:p>
+      <w:r>
+        <w:t xml:space="preserve">En la mayoría de los casos emplean colores cálidos y pretenden trasmitir conocimiento, y creatividad. Junto con ellos, se suelen emplear colores más neutros como el negro o grises muy atenuados. </w:t>
+      </w:r>
+    </w:p>
+    <w:p/>
+    <w:p>
+      <w:pPr>
+        <w:pStyle w:val="Subttulo"/>
+      </w:pPr>
+      <w:bookmarkStart w:id="0" w:name="_GoBack"/>
+      <w:r>
+        <w:tab/>
+        <w:t>Target de la empresa y su relación con el color.</w:t>
+      </w:r>
+    </w:p>
+    <w:bookmarkEnd w:id="0"/>
+    <w:p>
+      <w:r>
+        <w:t xml:space="preserve">El cliente objetivo de la empresa, según la reunión entablada es, persona creativa, que busca experiencias diferente a las clásicas de ocio, con afán de autosuperación y cierto grado de competitividad, no hay distinción de raza o sexo en sus estudios. </w:t>
+      </w:r>
+    </w:p>
+    <w:p>
+      <w:r>
+        <w:t xml:space="preserve">Nuestra paleta de colores escogida concuerda, a grandes rasgos, con las preferencias de los clientes objetivos del estudio. </w:t>
+      </w:r>
+    </w:p>
+    <w:p/>
+    <w:p>
+      <w:pPr>
+        <w:pStyle w:val="Subttulo"/>
+        <w:ind w:firstLine="708"/>
+      </w:pPr>
+      <w:r>
+        <w:t>El contraste.</w:t>
+      </w:r>
+    </w:p>
+    <w:p>
+      <w:r>
+        <w:t xml:space="preserve">Escoger el color es un punto clave, pero como establecemos el contraste a la hora de combinar colores es lo que marca la diferencia. El contraste como punto de vista de la accesibilidad es realmente importante puesto que determinará la facilidad de lectura del mismo, incluso si no es lo suficientemente cómodo, el cliente podría abandonar la web sin leer el contenido. </w:t>
+      </w:r>
+    </w:p>
+    <w:p>
+      <w:r>
+        <w:lastRenderedPageBreak/>
+        <w:t xml:space="preserve">Jugar con el contraste, nos permite guiar la vista del cliente a lo largo de la web, con lo que nos permitiría gestionar más eficientemente la información mas relevante y ofrecer una experiencia de usuario satisfactoria. </w:t>
+      </w:r>
+    </w:p>
+    <w:p>
+      <w:r>
+        <w:t xml:space="preserve">El contraste en relación a las imágenes u otros elementos sobre la pantalla, es un punto clave en esta puesto que dichos elementos deben dar la sensación de ser parte integrante de ella como conjunto, si no tenemos en cuenta esto, todo el diseño perderá atractivo, incluso, usabilidad. </w:t>
+      </w:r>
+    </w:p>
+    <w:p/>
+    <w:p>
+      <w:pPr>
+        <w:pStyle w:val="Subttulo"/>
+        <w:ind w:firstLine="708"/>
+      </w:pPr>
+      <w:r>
+        <w:t>El color y la accesibilidad</w:t>
+      </w:r>
+      <w:r>
+        <w:t>.</w:t>
+      </w:r>
+    </w:p>
+    <w:p>
+      <w:r>
+        <w:t xml:space="preserve">Como puntualización final, prestemos atención a un problema que afecta a parte de la población , el </w:t>
+      </w:r>
+      <w:hyperlink r:id="rId24" w:history="1">
+        <w:r>
+          <w:rPr>
+            <w:rStyle w:val="Hipervnculo"/>
+          </w:rPr>
+          <w:t>Daltonismo y la Discromatopsia</w:t>
+        </w:r>
+      </w:hyperlink>
+      <w:r>
+        <w:t xml:space="preserve"> , problemas visuales complejos de atajar desde nuestro punto de vista pero que prestaremos especial atención a la hora de establecer las combinaciones de colores. Favoreciendo a las personas que sufren de este problema visual y facilitando así la accesibilidad. </w:t>
+      </w:r>
+    </w:p>
+    <w:p/>
+    <w:p>
+      <w:pPr>
+        <w:pStyle w:val="Subttulo"/>
+      </w:pPr>
+      <w:r>
+        <w:tab/>
+        <w:t>Conclusiones finales.</w:t>
+      </w:r>
+    </w:p>
+    <w:p>
+      <w:r>
+        <w:t xml:space="preserve">Proyectaremos sobre el diseño web </w:t>
+      </w:r>
+      <w:r>
+        <w:t>una i</w:t>
+      </w:r>
+      <w:r>
+        <w:t xml:space="preserve">magen innovadora, accesible a todo el público. Nos </w:t>
+      </w:r>
+      <w:proofErr w:type="gramStart"/>
+      <w:r>
+        <w:t>ofrece ,</w:t>
+      </w:r>
+      <w:proofErr w:type="gramEnd"/>
+      <w:r>
+        <w:t xml:space="preserve"> de forma fácil poder </w:t>
       </w:r>
     </w:p>
     <w:p/>
@@ -1690,24 +2241,6 @@
     <w:p/>
     <w:p/>
     <w:p/>
-    <w:p/>
-    <w:p/>
-    <w:p/>
-    <w:p/>
-    <w:p/>
-    <w:p/>
-    <w:p/>
-    <w:p/>
-    <w:p/>
-    <w:p/>
-    <w:p/>
-    <w:p/>
-    <w:p/>
-    <w:p/>
-    <w:p>
-      <w:bookmarkStart w:id="0" w:name="_GoBack"/>
-      <w:bookmarkEnd w:id="0"/>
-    </w:p>
     <w:p>
       <w:pPr>
         <w:pStyle w:val="Ttulo"/>
@@ -1746,27 +2279,21 @@
       </w:r>
     </w:p>
     <w:p>
+      <w:pPr>
+        <w:rPr>
+          <w:color w:val="222222"/>
+          <w:shd w:val="clear" w:color="auto" w:fill="FFFFFF"/>
+        </w:rPr>
+      </w:pPr>
       <w:r>
         <w:t xml:space="preserve"> </w:t>
       </w:r>
-      <w:hyperlink r:id="rId19" w:history="1">
+      <w:hyperlink r:id="rId25" w:history="1">
         <w:r>
           <w:rPr>
             <w:rStyle w:val="Hipervnculo"/>
           </w:rPr>
-          <w:t>WIKIPED</w:t>
-        </w:r>
-        <w:r>
-          <w:rPr>
-            <w:rStyle w:val="Hipervnculo"/>
-          </w:rPr>
-          <w:t>I</w:t>
-        </w:r>
-        <w:r>
-          <w:rPr>
-            <w:rStyle w:val="Hipervnculo"/>
-          </w:rPr>
-          <w:t>A:</w:t>
+          <w:t>WIKIPEDIA:</w:t>
         </w:r>
       </w:hyperlink>
       <w:r>
@@ -1782,7 +2309,7 @@
         </w:rPr>
         <w:t>os lectores de pantalla son una forma de </w:t>
       </w:r>
-      <w:hyperlink r:id="rId20" w:tooltip="Tecnologías de apoyo" w:history="1">
+      <w:hyperlink r:id="rId26" w:tooltip="Tecnologías de apoyo" w:history="1">
         <w:r>
           <w:rPr>
             <w:color w:val="0B0080"/>
@@ -1799,7 +2326,7 @@
         </w:rPr>
         <w:t> (AT) potencialmente útil para personas ciegas o con baja visión (sería una </w:t>
       </w:r>
-      <w:hyperlink r:id="rId21" w:tooltip="Tiflotecnología" w:history="1">
+      <w:hyperlink r:id="rId27" w:tooltip="Tiflotecnología" w:history="1">
         <w:r>
           <w:rPr>
             <w:color w:val="0B0080"/>
@@ -1848,7 +2375,7 @@
         </w:rPr>
         <w:t xml:space="preserve"> en </w:t>
       </w:r>
-      <w:hyperlink r:id="rId22" w:tooltip="Apple Inc." w:history="1">
+      <w:hyperlink r:id="rId28" w:tooltip="Apple Inc." w:history="1">
         <w:r>
           <w:rPr>
             <w:color w:val="0B0080"/>
@@ -1865,7 +2392,7 @@
         </w:rPr>
         <w:t> </w:t>
       </w:r>
-      <w:hyperlink r:id="rId23" w:tooltip="Mac OS X" w:history="1">
+      <w:hyperlink r:id="rId29" w:tooltip="Mac OS X" w:history="1">
         <w:r>
           <w:rPr>
             <w:color w:val="0B0080"/>
@@ -1882,7 +2409,7 @@
         </w:rPr>
         <w:t>. El entorno de escritorio </w:t>
       </w:r>
-      <w:hyperlink r:id="rId24" w:tooltip="GNOME" w:history="1">
+      <w:hyperlink r:id="rId30" w:tooltip="GNOME" w:history="1">
         <w:r>
           <w:rPr>
             <w:color w:val="0B0080"/>
@@ -1899,7 +2426,7 @@
         </w:rPr>
         <w:t> desarrolla desde 2006 el lector de pantalla </w:t>
       </w:r>
-      <w:hyperlink r:id="rId25" w:tooltip="Orca (software)" w:history="1">
+      <w:hyperlink r:id="rId31" w:tooltip="Orca (software)" w:history="1">
         <w:r>
           <w:rPr>
             <w:color w:val="0B0080"/>
@@ -1916,7 +2443,7 @@
         </w:rPr>
         <w:t> de </w:t>
       </w:r>
-      <w:hyperlink r:id="rId26" w:tooltip="Software libre" w:history="1">
+      <w:hyperlink r:id="rId32" w:tooltip="Software libre" w:history="1">
         <w:r>
           <w:rPr>
             <w:color w:val="0B0080"/>
@@ -1933,7 +2460,7 @@
         </w:rPr>
         <w:t> que funciona en sistemas </w:t>
       </w:r>
-      <w:hyperlink r:id="rId27" w:tooltip="Tipo Unix" w:history="1">
+      <w:hyperlink r:id="rId33" w:tooltip="Tipo Unix" w:history="1">
         <w:r>
           <w:rPr>
             <w:color w:val="0B0080"/>
@@ -1950,7 +2477,7 @@
         </w:rPr>
         <w:t> como </w:t>
       </w:r>
-      <w:hyperlink r:id="rId28" w:tooltip="GNU/Linux" w:history="1">
+      <w:hyperlink r:id="rId34" w:tooltip="GNU/Linux" w:history="1">
         <w:r>
           <w:rPr>
             <w:color w:val="0B0080"/>
@@ -1967,7 +2494,7 @@
         </w:rPr>
         <w:t>, </w:t>
       </w:r>
-      <w:hyperlink r:id="rId29" w:tooltip="OpenBSD" w:history="1">
+      <w:hyperlink r:id="rId35" w:tooltip="OpenBSD" w:history="1">
         <w:r>
           <w:rPr>
             <w:color w:val="0B0080"/>
@@ -1984,7 +2511,7 @@
         </w:rPr>
         <w:t> o </w:t>
       </w:r>
-      <w:hyperlink r:id="rId30" w:tooltip="Solaris (sistema operativo)" w:history="1">
+      <w:hyperlink r:id="rId36" w:tooltip="Solaris (sistema operativo)" w:history="1">
         <w:r>
           <w:rPr>
             <w:color w:val="0B0080"/>
@@ -2002,9 +2529,194 @@
         <w:t xml:space="preserve">. </w:t>
       </w:r>
     </w:p>
+    <w:p>
+      <w:pPr>
+        <w:rPr>
+          <w:color w:val="222222"/>
+          <w:shd w:val="clear" w:color="auto" w:fill="FFFFFF"/>
+        </w:rPr>
+      </w:pPr>
+    </w:p>
+    <w:p>
+      <w:pPr>
+        <w:pStyle w:val="Subttulo"/>
+        <w:ind w:firstLine="708"/>
+        <w:rPr>
+          <w:shd w:val="clear" w:color="auto" w:fill="FFFFFF"/>
+        </w:rPr>
+      </w:pPr>
+      <w:bookmarkStart w:id="2" w:name="teoriaColor"/>
+      <w:r>
+        <w:rPr>
+          <w:shd w:val="clear" w:color="auto" w:fill="FFFFFF"/>
+        </w:rPr>
+        <w:t xml:space="preserve">Teoría del color </w:t>
+      </w:r>
+      <w:bookmarkEnd w:id="2"/>
+    </w:p>
+    <w:p>
+      <w:pPr>
+        <w:rPr>
+          <w:u w:val="single"/>
+        </w:rPr>
+      </w:pPr>
+      <w:r>
+        <w:tab/>
+      </w:r>
+      <w:bookmarkStart w:id="3" w:name="VelocidadColor"/>
+      <w:r>
+        <w:rPr>
+          <w:u w:val="single"/>
+        </w:rPr>
+        <w:t>Velocidad de color:</w:t>
+      </w:r>
+      <w:bookmarkEnd w:id="3"/>
+    </w:p>
+    <w:p>
+      <w:pPr>
+        <w:rPr>
+          <w:u w:val="single"/>
+        </w:rPr>
+      </w:pPr>
+      <w:r>
+        <w:tab/>
+      </w:r>
+      <w:bookmarkStart w:id="4" w:name="ReglaCromatica"/>
+      <w:r>
+        <w:rPr>
+          <w:u w:val="single"/>
+        </w:rPr>
+        <w:t>Reglas cromáticas:</w:t>
+      </w:r>
+      <w:bookmarkEnd w:id="4"/>
+    </w:p>
+    <w:p>
+      <w:pPr>
+        <w:rPr>
+          <w:u w:val="single"/>
+        </w:rPr>
+      </w:pPr>
+    </w:p>
+    <w:p>
+      <w:pPr>
+        <w:rPr>
+          <w:u w:val="single"/>
+        </w:rPr>
+      </w:pPr>
+    </w:p>
+    <w:p>
+      <w:pPr>
+        <w:rPr>
+          <w:u w:val="single"/>
+        </w:rPr>
+      </w:pPr>
+    </w:p>
+    <w:p>
+      <w:pPr>
+        <w:rPr>
+          <w:u w:val="single"/>
+        </w:rPr>
+      </w:pPr>
+    </w:p>
+    <w:p>
+      <w:pPr>
+        <w:rPr>
+          <w:u w:val="single"/>
+        </w:rPr>
+      </w:pPr>
+    </w:p>
+    <w:p>
+      <w:pPr>
+        <w:rPr>
+          <w:u w:val="single"/>
+        </w:rPr>
+      </w:pPr>
+    </w:p>
+    <w:p>
+      <w:pPr>
+        <w:rPr>
+          <w:u w:val="single"/>
+        </w:rPr>
+      </w:pPr>
+    </w:p>
+    <w:p>
+      <w:pPr>
+        <w:rPr>
+          <w:u w:val="single"/>
+        </w:rPr>
+      </w:pPr>
+    </w:p>
+    <w:p>
+      <w:pPr>
+        <w:rPr>
+          <w:u w:val="single"/>
+        </w:rPr>
+      </w:pPr>
+    </w:p>
+    <w:p>
+      <w:pPr>
+        <w:rPr>
+          <w:u w:val="single"/>
+        </w:rPr>
+      </w:pPr>
+    </w:p>
+    <w:p>
+      <w:pPr>
+        <w:rPr>
+          <w:u w:val="single"/>
+        </w:rPr>
+      </w:pPr>
+    </w:p>
+    <w:p>
+      <w:pPr>
+        <w:rPr>
+          <w:u w:val="single"/>
+        </w:rPr>
+      </w:pPr>
+    </w:p>
+    <w:p>
+      <w:pPr>
+        <w:rPr>
+          <w:u w:val="single"/>
+        </w:rPr>
+      </w:pPr>
+    </w:p>
+    <w:p>
+      <w:pPr>
+        <w:rPr>
+          <w:u w:val="single"/>
+        </w:rPr>
+      </w:pPr>
+    </w:p>
+    <w:p>
+      <w:pPr>
+        <w:rPr>
+          <w:u w:val="single"/>
+        </w:rPr>
+      </w:pPr>
+    </w:p>
+    <w:p>
+      <w:pPr>
+        <w:rPr>
+          <w:u w:val="single"/>
+        </w:rPr>
+      </w:pPr>
+    </w:p>
+    <w:p>
+      <w:pPr>
+        <w:pStyle w:val="Subttulo"/>
+        <w:ind w:firstLine="708"/>
+      </w:pPr>
+      <w:r>
+        <w:t>Enlaces de interés</w:t>
+      </w:r>
+      <w:r>
+        <w:t>.</w:t>
+      </w:r>
+    </w:p>
     <w:sectPr>
-      <w:headerReference w:type="default" r:id="rId31"/>
-      <w:footerReference w:type="default" r:id="rId32"/>
+      <w:headerReference w:type="default" r:id="rId37"/>
+      <w:footerReference w:type="default" r:id="rId38"/>
       <w:pgSz w:w="11906" w:h="16838"/>
       <w:pgMar w:top="1417" w:right="1701" w:bottom="1417" w:left="1701" w:header="708" w:footer="708" w:gutter="0"/>
       <w:pgNumType w:start="0"/>
@@ -2248,16 +2960,16 @@
     </w:lvl>
   </w:abstractNum>
   <w:abstractNum w:abstractNumId="1" w15:restartNumberingAfterBreak="0">
-    <w:nsid w:val="3B210F03"/>
+    <w:nsid w:val="32FC1887"/>
     <w:multiLevelType w:val="hybridMultilevel"/>
-    <w:tmpl w:val="0C5A59C0"/>
+    <w:tmpl w:val="4E06AC6A"/>
     <w:lvl w:ilvl="0" w:tplc="0C0A0001">
       <w:start w:val="1"/>
       <w:numFmt w:val="bullet"/>
       <w:lvlText w:val=""/>
       <w:lvlJc w:val="left"/>
       <w:pPr>
-        <w:ind w:left="1427" w:hanging="360"/>
+        <w:ind w:left="720" w:hanging="360"/>
       </w:pPr>
       <w:rPr>
         <w:rFonts w:ascii="Symbol" w:hAnsi="Symbol" w:hint="default"/>
@@ -2269,7 +2981,7 @@
       <w:lvlText w:val="o"/>
       <w:lvlJc w:val="left"/>
       <w:pPr>
-        <w:ind w:left="2147" w:hanging="360"/>
+        <w:ind w:left="1440" w:hanging="360"/>
       </w:pPr>
       <w:rPr>
         <w:rFonts w:ascii="Courier New" w:hAnsi="Courier New" w:cs="Courier New" w:hint="default"/>
@@ -2281,7 +2993,7 @@
       <w:lvlText w:val=""/>
       <w:lvlJc w:val="left"/>
       <w:pPr>
-        <w:ind w:left="2867" w:hanging="360"/>
+        <w:ind w:left="2160" w:hanging="360"/>
       </w:pPr>
       <w:rPr>
         <w:rFonts w:ascii="Wingdings" w:hAnsi="Wingdings" w:hint="default"/>
@@ -2293,7 +3005,7 @@
       <w:lvlText w:val=""/>
       <w:lvlJc w:val="left"/>
       <w:pPr>
-        <w:ind w:left="3587" w:hanging="360"/>
+        <w:ind w:left="2880" w:hanging="360"/>
       </w:pPr>
       <w:rPr>
         <w:rFonts w:ascii="Symbol" w:hAnsi="Symbol" w:hint="default"/>
@@ -2305,7 +3017,7 @@
       <w:lvlText w:val="o"/>
       <w:lvlJc w:val="left"/>
       <w:pPr>
-        <w:ind w:left="4307" w:hanging="360"/>
+        <w:ind w:left="3600" w:hanging="360"/>
       </w:pPr>
       <w:rPr>
         <w:rFonts w:ascii="Courier New" w:hAnsi="Courier New" w:cs="Courier New" w:hint="default"/>
@@ -2317,7 +3029,7 @@
       <w:lvlText w:val=""/>
       <w:lvlJc w:val="left"/>
       <w:pPr>
-        <w:ind w:left="5027" w:hanging="360"/>
+        <w:ind w:left="4320" w:hanging="360"/>
       </w:pPr>
       <w:rPr>
         <w:rFonts w:ascii="Wingdings" w:hAnsi="Wingdings" w:hint="default"/>
@@ -2329,7 +3041,7 @@
       <w:lvlText w:val=""/>
       <w:lvlJc w:val="left"/>
       <w:pPr>
-        <w:ind w:left="5747" w:hanging="360"/>
+        <w:ind w:left="5040" w:hanging="360"/>
       </w:pPr>
       <w:rPr>
         <w:rFonts w:ascii="Symbol" w:hAnsi="Symbol" w:hint="default"/>
@@ -2341,7 +3053,7 @@
       <w:lvlText w:val="o"/>
       <w:lvlJc w:val="left"/>
       <w:pPr>
-        <w:ind w:left="6467" w:hanging="360"/>
+        <w:ind w:left="5760" w:hanging="360"/>
       </w:pPr>
       <w:rPr>
         <w:rFonts w:ascii="Courier New" w:hAnsi="Courier New" w:cs="Courier New" w:hint="default"/>
@@ -2353,6 +3065,119 @@
       <w:lvlText w:val=""/>
       <w:lvlJc w:val="left"/>
       <w:pPr>
+        <w:ind w:left="6480" w:hanging="360"/>
+      </w:pPr>
+      <w:rPr>
+        <w:rFonts w:ascii="Wingdings" w:hAnsi="Wingdings" w:hint="default"/>
+      </w:rPr>
+    </w:lvl>
+  </w:abstractNum>
+  <w:abstractNum w:abstractNumId="2" w15:restartNumberingAfterBreak="0">
+    <w:nsid w:val="3B210F03"/>
+    <w:multiLevelType w:val="hybridMultilevel"/>
+    <w:tmpl w:val="0C5A59C0"/>
+    <w:lvl w:ilvl="0" w:tplc="0C0A0001">
+      <w:start w:val="1"/>
+      <w:numFmt w:val="bullet"/>
+      <w:lvlText w:val=""/>
+      <w:lvlJc w:val="left"/>
+      <w:pPr>
+        <w:ind w:left="1427" w:hanging="360"/>
+      </w:pPr>
+      <w:rPr>
+        <w:rFonts w:ascii="Symbol" w:hAnsi="Symbol" w:hint="default"/>
+      </w:rPr>
+    </w:lvl>
+    <w:lvl w:ilvl="1" w:tplc="0C0A0003" w:tentative="1">
+      <w:start w:val="1"/>
+      <w:numFmt w:val="bullet"/>
+      <w:lvlText w:val="o"/>
+      <w:lvlJc w:val="left"/>
+      <w:pPr>
+        <w:ind w:left="2147" w:hanging="360"/>
+      </w:pPr>
+      <w:rPr>
+        <w:rFonts w:ascii="Courier New" w:hAnsi="Courier New" w:cs="Courier New" w:hint="default"/>
+      </w:rPr>
+    </w:lvl>
+    <w:lvl w:ilvl="2" w:tplc="0C0A0005" w:tentative="1">
+      <w:start w:val="1"/>
+      <w:numFmt w:val="bullet"/>
+      <w:lvlText w:val=""/>
+      <w:lvlJc w:val="left"/>
+      <w:pPr>
+        <w:ind w:left="2867" w:hanging="360"/>
+      </w:pPr>
+      <w:rPr>
+        <w:rFonts w:ascii="Wingdings" w:hAnsi="Wingdings" w:hint="default"/>
+      </w:rPr>
+    </w:lvl>
+    <w:lvl w:ilvl="3" w:tplc="0C0A0001" w:tentative="1">
+      <w:start w:val="1"/>
+      <w:numFmt w:val="bullet"/>
+      <w:lvlText w:val=""/>
+      <w:lvlJc w:val="left"/>
+      <w:pPr>
+        <w:ind w:left="3587" w:hanging="360"/>
+      </w:pPr>
+      <w:rPr>
+        <w:rFonts w:ascii="Symbol" w:hAnsi="Symbol" w:hint="default"/>
+      </w:rPr>
+    </w:lvl>
+    <w:lvl w:ilvl="4" w:tplc="0C0A0003" w:tentative="1">
+      <w:start w:val="1"/>
+      <w:numFmt w:val="bullet"/>
+      <w:lvlText w:val="o"/>
+      <w:lvlJc w:val="left"/>
+      <w:pPr>
+        <w:ind w:left="4307" w:hanging="360"/>
+      </w:pPr>
+      <w:rPr>
+        <w:rFonts w:ascii="Courier New" w:hAnsi="Courier New" w:cs="Courier New" w:hint="default"/>
+      </w:rPr>
+    </w:lvl>
+    <w:lvl w:ilvl="5" w:tplc="0C0A0005" w:tentative="1">
+      <w:start w:val="1"/>
+      <w:numFmt w:val="bullet"/>
+      <w:lvlText w:val=""/>
+      <w:lvlJc w:val="left"/>
+      <w:pPr>
+        <w:ind w:left="5027" w:hanging="360"/>
+      </w:pPr>
+      <w:rPr>
+        <w:rFonts w:ascii="Wingdings" w:hAnsi="Wingdings" w:hint="default"/>
+      </w:rPr>
+    </w:lvl>
+    <w:lvl w:ilvl="6" w:tplc="0C0A0001" w:tentative="1">
+      <w:start w:val="1"/>
+      <w:numFmt w:val="bullet"/>
+      <w:lvlText w:val=""/>
+      <w:lvlJc w:val="left"/>
+      <w:pPr>
+        <w:ind w:left="5747" w:hanging="360"/>
+      </w:pPr>
+      <w:rPr>
+        <w:rFonts w:ascii="Symbol" w:hAnsi="Symbol" w:hint="default"/>
+      </w:rPr>
+    </w:lvl>
+    <w:lvl w:ilvl="7" w:tplc="0C0A0003" w:tentative="1">
+      <w:start w:val="1"/>
+      <w:numFmt w:val="bullet"/>
+      <w:lvlText w:val="o"/>
+      <w:lvlJc w:val="left"/>
+      <w:pPr>
+        <w:ind w:left="6467" w:hanging="360"/>
+      </w:pPr>
+      <w:rPr>
+        <w:rFonts w:ascii="Courier New" w:hAnsi="Courier New" w:cs="Courier New" w:hint="default"/>
+      </w:rPr>
+    </w:lvl>
+    <w:lvl w:ilvl="8" w:tplc="0C0A0005" w:tentative="1">
+      <w:start w:val="1"/>
+      <w:numFmt w:val="bullet"/>
+      <w:lvlText w:val=""/>
+      <w:lvlJc w:val="left"/>
+      <w:pPr>
         <w:ind w:left="7187" w:hanging="360"/>
       </w:pPr>
       <w:rPr>
@@ -2364,6 +3189,9 @@
     <w:abstractNumId w:val="0"/>
   </w:num>
   <w:num w:numId="2">
+    <w:abstractNumId w:val="2"/>
+  </w:num>
+  <w:num w:numId="3">
     <w:abstractNumId w:val="1"/>
   </w:num>
 </w:numbering>
@@ -3507,6 +4335,25 @@
       <w:contextualSpacing/>
     </w:pPr>
   </w:style>
+  <w:style w:type="table" w:styleId="Tablaconcuadrcula">
+    <w:name w:val="Table Grid"/>
+    <w:basedOn w:val="Tablanormal"/>
+    <w:uiPriority w:val="39"/>
+    <w:rsid w:val="00E21C34"/>
+    <w:pPr>
+      <w:spacing w:after="0" w:line="240" w:lineRule="auto"/>
+    </w:pPr>
+    <w:tblPr>
+      <w:tblBorders>
+        <w:top w:val="single" w:sz="4" w:space="0" w:color="auto"/>
+        <w:left w:val="single" w:sz="4" w:space="0" w:color="auto"/>
+        <w:bottom w:val="single" w:sz="4" w:space="0" w:color="auto"/>
+        <w:right w:val="single" w:sz="4" w:space="0" w:color="auto"/>
+        <w:insideH w:val="single" w:sz="4" w:space="0" w:color="auto"/>
+        <w:insideV w:val="single" w:sz="4" w:space="0" w:color="auto"/>
+      </w:tblBorders>
+    </w:tblPr>
+  </w:style>
 </w:styles>
 </file>
 
@@ -3829,7 +4676,7 @@
 </file>
 
 <file path=customXml/itemProps2.xml><?xml version="1.0" encoding="utf-8"?>
-<ds:datastoreItem xmlns:ds="http://schemas.openxmlformats.org/officeDocument/2006/customXml" ds:itemID="{8EA802B8-A42D-42FB-95DA-2D8BBCD5B042}">
+<ds:datastoreItem xmlns:ds="http://schemas.openxmlformats.org/officeDocument/2006/customXml" ds:itemID="{6E0D124B-35A6-46A3-851B-F41A075DAA06}">
   <ds:schemaRefs>
     <ds:schemaRef ds:uri="http://schemas.openxmlformats.org/officeDocument/2006/bibliography"/>
   </ds:schemaRefs>

</xml_diff>

<commit_message>
Terminada tarea 2 de Lenguajes de marcas  y entregada
</commit_message>
<xml_diff>
--- a/LenguajesMarcas/Tareas/tarea 2/AntonioFerrerTarea2.docx
+++ b/LenguajesMarcas/Tareas/tarea 2/AntonioFerrerTarea2.docx
@@ -704,19 +704,1854 @@
         </w:rPr>
       </w:pPr>
     </w:p>
-    <w:p>
-      <w:pPr>
-        <w:jc w:val="center"/>
+    <w:p/>
+    <w:p>
+      <w:pPr>
+        <w:pStyle w:val="TDC1"/>
+        <w:rPr>
+          <w:lang w:eastAsia="es-ES"/>
+        </w:rPr>
+      </w:pPr>
+      <w:r>
+        <w:fldChar w:fldCharType="begin"/>
+      </w:r>
+      <w:r>
+        <w:instrText xml:space="preserve"> TOC \h \z \t "Título;1;Subtítulo;2" </w:instrText>
+      </w:r>
+      <w:r>
+        <w:fldChar w:fldCharType="separate"/>
+      </w:r>
+      <w:hyperlink w:anchor="_Toc20849996" w:history="1">
+        <w:r>
+          <w:rPr>
+            <w:rStyle w:val="Hipervnculo"/>
+          </w:rPr>
+          <w:t>PREFACIO</w:t>
+        </w:r>
+        <w:r>
+          <w:rPr>
+            <w:webHidden/>
+          </w:rPr>
+          <w:tab/>
+        </w:r>
+        <w:r>
+          <w:rPr>
+            <w:webHidden/>
+          </w:rPr>
+          <w:fldChar w:fldCharType="begin"/>
+        </w:r>
+        <w:r>
+          <w:rPr>
+            <w:webHidden/>
+          </w:rPr>
+          <w:instrText xml:space="preserve"> PAGEREF _Toc20849996 \h </w:instrText>
+        </w:r>
+        <w:r>
+          <w:rPr>
+            <w:webHidden/>
+          </w:rPr>
+        </w:r>
+        <w:r>
+          <w:rPr>
+            <w:webHidden/>
+          </w:rPr>
+          <w:fldChar w:fldCharType="separate"/>
+        </w:r>
+        <w:r>
+          <w:rPr>
+            <w:webHidden/>
+          </w:rPr>
+          <w:t>2</w:t>
+        </w:r>
+        <w:r>
+          <w:rPr>
+            <w:webHidden/>
+          </w:rPr>
+          <w:fldChar w:fldCharType="end"/>
+        </w:r>
+      </w:hyperlink>
+    </w:p>
+    <w:p>
+      <w:pPr>
+        <w:pStyle w:val="TDC1"/>
+        <w:rPr>
+          <w:lang w:eastAsia="es-ES"/>
+        </w:rPr>
+      </w:pPr>
+      <w:hyperlink w:anchor="_Toc20849997" w:history="1">
+        <w:r>
+          <w:rPr>
+            <w:rStyle w:val="Hipervnculo"/>
+          </w:rPr>
+          <w:t>LA ENTREVISTA.</w:t>
+        </w:r>
+        <w:r>
+          <w:rPr>
+            <w:webHidden/>
+          </w:rPr>
+          <w:tab/>
+        </w:r>
+        <w:r>
+          <w:rPr>
+            <w:webHidden/>
+          </w:rPr>
+          <w:fldChar w:fldCharType="begin"/>
+        </w:r>
+        <w:r>
+          <w:rPr>
+            <w:webHidden/>
+          </w:rPr>
+          <w:instrText xml:space="preserve"> PAGEREF _Toc20849997 \h </w:instrText>
+        </w:r>
+        <w:r>
+          <w:rPr>
+            <w:webHidden/>
+          </w:rPr>
+        </w:r>
+        <w:r>
+          <w:rPr>
+            <w:webHidden/>
+          </w:rPr>
+          <w:fldChar w:fldCharType="separate"/>
+        </w:r>
+        <w:r>
+          <w:rPr>
+            <w:webHidden/>
+          </w:rPr>
+          <w:t>2</w:t>
+        </w:r>
+        <w:r>
+          <w:rPr>
+            <w:webHidden/>
+          </w:rPr>
+          <w:fldChar w:fldCharType="end"/>
+        </w:r>
+      </w:hyperlink>
+    </w:p>
+    <w:p>
+      <w:pPr>
+        <w:pStyle w:val="TDC2"/>
+        <w:tabs>
+          <w:tab w:val="right" w:leader="dot" w:pos="8494"/>
+        </w:tabs>
+        <w:rPr>
+          <w:rFonts w:ascii="Arial" w:hAnsi="Arial" w:cs="Arial"/>
+          <w:b w:val="0"/>
+          <w:bCs w:val="0"/>
+          <w:noProof/>
+          <w:sz w:val="24"/>
+          <w:szCs w:val="24"/>
+          <w:lang w:eastAsia="es-ES"/>
+        </w:rPr>
+      </w:pPr>
+      <w:hyperlink w:anchor="_Toc20849998" w:history="1">
+        <w:r>
+          <w:rPr>
+            <w:rStyle w:val="Hipervnculo"/>
+            <w:rFonts w:ascii="Arial" w:hAnsi="Arial" w:cs="Arial"/>
+            <w:b w:val="0"/>
+            <w:bCs w:val="0"/>
+            <w:noProof/>
+            <w:sz w:val="24"/>
+            <w:szCs w:val="24"/>
+          </w:rPr>
+          <w:t>Resumen de la entrevista.</w:t>
+        </w:r>
+        <w:r>
+          <w:rPr>
+            <w:rFonts w:ascii="Arial" w:hAnsi="Arial" w:cs="Arial"/>
+            <w:b w:val="0"/>
+            <w:bCs w:val="0"/>
+            <w:noProof/>
+            <w:webHidden/>
+            <w:sz w:val="24"/>
+            <w:szCs w:val="24"/>
+          </w:rPr>
+          <w:tab/>
+        </w:r>
+        <w:r>
+          <w:rPr>
+            <w:rFonts w:ascii="Arial" w:hAnsi="Arial" w:cs="Arial"/>
+            <w:b w:val="0"/>
+            <w:bCs w:val="0"/>
+            <w:noProof/>
+            <w:webHidden/>
+            <w:sz w:val="24"/>
+            <w:szCs w:val="24"/>
+          </w:rPr>
+          <w:fldChar w:fldCharType="begin"/>
+        </w:r>
+        <w:r>
+          <w:rPr>
+            <w:rFonts w:ascii="Arial" w:hAnsi="Arial" w:cs="Arial"/>
+            <w:b w:val="0"/>
+            <w:bCs w:val="0"/>
+            <w:noProof/>
+            <w:webHidden/>
+            <w:sz w:val="24"/>
+            <w:szCs w:val="24"/>
+          </w:rPr>
+          <w:instrText xml:space="preserve"> PAGEREF _Toc20849998 \h </w:instrText>
+        </w:r>
+        <w:r>
+          <w:rPr>
+            <w:rFonts w:ascii="Arial" w:hAnsi="Arial" w:cs="Arial"/>
+            <w:b w:val="0"/>
+            <w:bCs w:val="0"/>
+            <w:noProof/>
+            <w:webHidden/>
+            <w:sz w:val="24"/>
+            <w:szCs w:val="24"/>
+          </w:rPr>
+        </w:r>
+        <w:r>
+          <w:rPr>
+            <w:rFonts w:ascii="Arial" w:hAnsi="Arial" w:cs="Arial"/>
+            <w:b w:val="0"/>
+            <w:bCs w:val="0"/>
+            <w:noProof/>
+            <w:webHidden/>
+            <w:sz w:val="24"/>
+            <w:szCs w:val="24"/>
+          </w:rPr>
+          <w:fldChar w:fldCharType="separate"/>
+        </w:r>
+        <w:r>
+          <w:rPr>
+            <w:rFonts w:ascii="Arial" w:hAnsi="Arial" w:cs="Arial"/>
+            <w:b w:val="0"/>
+            <w:bCs w:val="0"/>
+            <w:noProof/>
+            <w:webHidden/>
+            <w:sz w:val="24"/>
+            <w:szCs w:val="24"/>
+          </w:rPr>
+          <w:t>3</w:t>
+        </w:r>
+        <w:r>
+          <w:rPr>
+            <w:rFonts w:ascii="Arial" w:hAnsi="Arial" w:cs="Arial"/>
+            <w:b w:val="0"/>
+            <w:bCs w:val="0"/>
+            <w:noProof/>
+            <w:webHidden/>
+            <w:sz w:val="24"/>
+            <w:szCs w:val="24"/>
+          </w:rPr>
+          <w:fldChar w:fldCharType="end"/>
+        </w:r>
+      </w:hyperlink>
+    </w:p>
+    <w:p>
+      <w:pPr>
+        <w:pStyle w:val="TDC1"/>
+        <w:rPr>
+          <w:lang w:eastAsia="es-ES"/>
+        </w:rPr>
+      </w:pPr>
+      <w:hyperlink w:anchor="_Toc20849999" w:history="1">
+        <w:r>
+          <w:rPr>
+            <w:rStyle w:val="Hipervnculo"/>
+          </w:rPr>
+          <w:t>EL PROYECTO</w:t>
+        </w:r>
+        <w:r>
+          <w:rPr>
+            <w:webHidden/>
+          </w:rPr>
+          <w:tab/>
+        </w:r>
+        <w:r>
+          <w:rPr>
+            <w:webHidden/>
+          </w:rPr>
+          <w:fldChar w:fldCharType="begin"/>
+        </w:r>
+        <w:r>
+          <w:rPr>
+            <w:webHidden/>
+          </w:rPr>
+          <w:instrText xml:space="preserve"> PAGEREF _Toc20849999 \h </w:instrText>
+        </w:r>
+        <w:r>
+          <w:rPr>
+            <w:webHidden/>
+          </w:rPr>
+        </w:r>
+        <w:r>
+          <w:rPr>
+            <w:webHidden/>
+          </w:rPr>
+          <w:fldChar w:fldCharType="separate"/>
+        </w:r>
+        <w:r>
+          <w:rPr>
+            <w:webHidden/>
+          </w:rPr>
+          <w:t>3</w:t>
+        </w:r>
+        <w:r>
+          <w:rPr>
+            <w:webHidden/>
+          </w:rPr>
+          <w:fldChar w:fldCharType="end"/>
+        </w:r>
+      </w:hyperlink>
+    </w:p>
+    <w:p>
+      <w:pPr>
+        <w:pStyle w:val="TDC2"/>
+        <w:tabs>
+          <w:tab w:val="right" w:leader="dot" w:pos="8494"/>
+        </w:tabs>
+        <w:rPr>
+          <w:rFonts w:ascii="Arial" w:hAnsi="Arial" w:cs="Arial"/>
+          <w:b w:val="0"/>
+          <w:bCs w:val="0"/>
+          <w:noProof/>
+          <w:sz w:val="24"/>
+          <w:szCs w:val="24"/>
+          <w:lang w:eastAsia="es-ES"/>
+        </w:rPr>
+      </w:pPr>
+      <w:hyperlink w:anchor="_Toc20850000" w:history="1">
+        <w:r>
+          <w:rPr>
+            <w:rStyle w:val="Hipervnculo"/>
+            <w:rFonts w:ascii="Arial" w:hAnsi="Arial" w:cs="Arial"/>
+            <w:b w:val="0"/>
+            <w:bCs w:val="0"/>
+            <w:noProof/>
+            <w:sz w:val="24"/>
+            <w:szCs w:val="24"/>
+          </w:rPr>
+          <w:t>Tecnologías y características técnicas del proyecto.</w:t>
+        </w:r>
+        <w:r>
+          <w:rPr>
+            <w:rFonts w:ascii="Arial" w:hAnsi="Arial" w:cs="Arial"/>
+            <w:b w:val="0"/>
+            <w:bCs w:val="0"/>
+            <w:noProof/>
+            <w:webHidden/>
+            <w:sz w:val="24"/>
+            <w:szCs w:val="24"/>
+          </w:rPr>
+          <w:tab/>
+        </w:r>
+        <w:r>
+          <w:rPr>
+            <w:rFonts w:ascii="Arial" w:hAnsi="Arial" w:cs="Arial"/>
+            <w:b w:val="0"/>
+            <w:bCs w:val="0"/>
+            <w:noProof/>
+            <w:webHidden/>
+            <w:sz w:val="24"/>
+            <w:szCs w:val="24"/>
+          </w:rPr>
+          <w:fldChar w:fldCharType="begin"/>
+        </w:r>
+        <w:r>
+          <w:rPr>
+            <w:rFonts w:ascii="Arial" w:hAnsi="Arial" w:cs="Arial"/>
+            <w:b w:val="0"/>
+            <w:bCs w:val="0"/>
+            <w:noProof/>
+            <w:webHidden/>
+            <w:sz w:val="24"/>
+            <w:szCs w:val="24"/>
+          </w:rPr>
+          <w:instrText xml:space="preserve"> PAGEREF _Toc20850000 \h </w:instrText>
+        </w:r>
+        <w:r>
+          <w:rPr>
+            <w:rFonts w:ascii="Arial" w:hAnsi="Arial" w:cs="Arial"/>
+            <w:b w:val="0"/>
+            <w:bCs w:val="0"/>
+            <w:noProof/>
+            <w:webHidden/>
+            <w:sz w:val="24"/>
+            <w:szCs w:val="24"/>
+          </w:rPr>
+        </w:r>
+        <w:r>
+          <w:rPr>
+            <w:rFonts w:ascii="Arial" w:hAnsi="Arial" w:cs="Arial"/>
+            <w:b w:val="0"/>
+            <w:bCs w:val="0"/>
+            <w:noProof/>
+            <w:webHidden/>
+            <w:sz w:val="24"/>
+            <w:szCs w:val="24"/>
+          </w:rPr>
+          <w:fldChar w:fldCharType="separate"/>
+        </w:r>
+        <w:r>
+          <w:rPr>
+            <w:rFonts w:ascii="Arial" w:hAnsi="Arial" w:cs="Arial"/>
+            <w:b w:val="0"/>
+            <w:bCs w:val="0"/>
+            <w:noProof/>
+            <w:webHidden/>
+            <w:sz w:val="24"/>
+            <w:szCs w:val="24"/>
+          </w:rPr>
+          <w:t>3</w:t>
+        </w:r>
+        <w:r>
+          <w:rPr>
+            <w:rFonts w:ascii="Arial" w:hAnsi="Arial" w:cs="Arial"/>
+            <w:b w:val="0"/>
+            <w:bCs w:val="0"/>
+            <w:noProof/>
+            <w:webHidden/>
+            <w:sz w:val="24"/>
+            <w:szCs w:val="24"/>
+          </w:rPr>
+          <w:fldChar w:fldCharType="end"/>
+        </w:r>
+      </w:hyperlink>
+    </w:p>
+    <w:p>
+      <w:pPr>
+        <w:pStyle w:val="TDC2"/>
+        <w:tabs>
+          <w:tab w:val="right" w:leader="dot" w:pos="8494"/>
+        </w:tabs>
+        <w:rPr>
+          <w:rFonts w:ascii="Arial" w:hAnsi="Arial" w:cs="Arial"/>
+          <w:b w:val="0"/>
+          <w:bCs w:val="0"/>
+          <w:noProof/>
+          <w:sz w:val="24"/>
+          <w:szCs w:val="24"/>
+          <w:lang w:eastAsia="es-ES"/>
+        </w:rPr>
+      </w:pPr>
+      <w:hyperlink w:anchor="_Toc20850001" w:history="1">
+        <w:r>
+          <w:rPr>
+            <w:rStyle w:val="Hipervnculo"/>
+            <w:rFonts w:ascii="Arial" w:hAnsi="Arial" w:cs="Arial"/>
+            <w:b w:val="0"/>
+            <w:bCs w:val="0"/>
+            <w:noProof/>
+            <w:sz w:val="24"/>
+            <w:szCs w:val="24"/>
+          </w:rPr>
+          <w:t>Implementación de accesibilidad</w:t>
+        </w:r>
+        <w:r>
+          <w:rPr>
+            <w:rFonts w:ascii="Arial" w:hAnsi="Arial" w:cs="Arial"/>
+            <w:b w:val="0"/>
+            <w:bCs w:val="0"/>
+            <w:noProof/>
+            <w:webHidden/>
+            <w:sz w:val="24"/>
+            <w:szCs w:val="24"/>
+          </w:rPr>
+          <w:tab/>
+        </w:r>
+        <w:r>
+          <w:rPr>
+            <w:rFonts w:ascii="Arial" w:hAnsi="Arial" w:cs="Arial"/>
+            <w:b w:val="0"/>
+            <w:bCs w:val="0"/>
+            <w:noProof/>
+            <w:webHidden/>
+            <w:sz w:val="24"/>
+            <w:szCs w:val="24"/>
+          </w:rPr>
+          <w:fldChar w:fldCharType="begin"/>
+        </w:r>
+        <w:r>
+          <w:rPr>
+            <w:rFonts w:ascii="Arial" w:hAnsi="Arial" w:cs="Arial"/>
+            <w:b w:val="0"/>
+            <w:bCs w:val="0"/>
+            <w:noProof/>
+            <w:webHidden/>
+            <w:sz w:val="24"/>
+            <w:szCs w:val="24"/>
+          </w:rPr>
+          <w:instrText xml:space="preserve"> PAGEREF _Toc20850001 \h </w:instrText>
+        </w:r>
+        <w:r>
+          <w:rPr>
+            <w:rFonts w:ascii="Arial" w:hAnsi="Arial" w:cs="Arial"/>
+            <w:b w:val="0"/>
+            <w:bCs w:val="0"/>
+            <w:noProof/>
+            <w:webHidden/>
+            <w:sz w:val="24"/>
+            <w:szCs w:val="24"/>
+          </w:rPr>
+        </w:r>
+        <w:r>
+          <w:rPr>
+            <w:rFonts w:ascii="Arial" w:hAnsi="Arial" w:cs="Arial"/>
+            <w:b w:val="0"/>
+            <w:bCs w:val="0"/>
+            <w:noProof/>
+            <w:webHidden/>
+            <w:sz w:val="24"/>
+            <w:szCs w:val="24"/>
+          </w:rPr>
+          <w:fldChar w:fldCharType="separate"/>
+        </w:r>
+        <w:r>
+          <w:rPr>
+            <w:rFonts w:ascii="Arial" w:hAnsi="Arial" w:cs="Arial"/>
+            <w:b w:val="0"/>
+            <w:bCs w:val="0"/>
+            <w:noProof/>
+            <w:webHidden/>
+            <w:sz w:val="24"/>
+            <w:szCs w:val="24"/>
+          </w:rPr>
+          <w:t>3</w:t>
+        </w:r>
+        <w:r>
+          <w:rPr>
+            <w:rFonts w:ascii="Arial" w:hAnsi="Arial" w:cs="Arial"/>
+            <w:b w:val="0"/>
+            <w:bCs w:val="0"/>
+            <w:noProof/>
+            <w:webHidden/>
+            <w:sz w:val="24"/>
+            <w:szCs w:val="24"/>
+          </w:rPr>
+          <w:fldChar w:fldCharType="end"/>
+        </w:r>
+      </w:hyperlink>
+    </w:p>
+    <w:p>
+      <w:pPr>
+        <w:pStyle w:val="TDC2"/>
+        <w:tabs>
+          <w:tab w:val="right" w:leader="dot" w:pos="8494"/>
+        </w:tabs>
+        <w:rPr>
+          <w:rFonts w:ascii="Arial" w:hAnsi="Arial" w:cs="Arial"/>
+          <w:b w:val="0"/>
+          <w:bCs w:val="0"/>
+          <w:noProof/>
+          <w:sz w:val="24"/>
+          <w:szCs w:val="24"/>
+          <w:lang w:eastAsia="es-ES"/>
+        </w:rPr>
+      </w:pPr>
+      <w:hyperlink w:anchor="_Toc20850002" w:history="1">
+        <w:r>
+          <w:rPr>
+            <w:rStyle w:val="Hipervnculo"/>
+            <w:rFonts w:ascii="Arial" w:hAnsi="Arial" w:cs="Arial"/>
+            <w:b w:val="0"/>
+            <w:bCs w:val="0"/>
+            <w:noProof/>
+            <w:sz w:val="24"/>
+            <w:szCs w:val="24"/>
+          </w:rPr>
+          <w:t>El color corporativo.</w:t>
+        </w:r>
+        <w:r>
+          <w:rPr>
+            <w:rFonts w:ascii="Arial" w:hAnsi="Arial" w:cs="Arial"/>
+            <w:b w:val="0"/>
+            <w:bCs w:val="0"/>
+            <w:noProof/>
+            <w:webHidden/>
+            <w:sz w:val="24"/>
+            <w:szCs w:val="24"/>
+          </w:rPr>
+          <w:tab/>
+        </w:r>
+        <w:r>
+          <w:rPr>
+            <w:rFonts w:ascii="Arial" w:hAnsi="Arial" w:cs="Arial"/>
+            <w:b w:val="0"/>
+            <w:bCs w:val="0"/>
+            <w:noProof/>
+            <w:webHidden/>
+            <w:sz w:val="24"/>
+            <w:szCs w:val="24"/>
+          </w:rPr>
+          <w:fldChar w:fldCharType="begin"/>
+        </w:r>
+        <w:r>
+          <w:rPr>
+            <w:rFonts w:ascii="Arial" w:hAnsi="Arial" w:cs="Arial"/>
+            <w:b w:val="0"/>
+            <w:bCs w:val="0"/>
+            <w:noProof/>
+            <w:webHidden/>
+            <w:sz w:val="24"/>
+            <w:szCs w:val="24"/>
+          </w:rPr>
+          <w:instrText xml:space="preserve"> PAGEREF _Toc20850002 \h </w:instrText>
+        </w:r>
+        <w:r>
+          <w:rPr>
+            <w:rFonts w:ascii="Arial" w:hAnsi="Arial" w:cs="Arial"/>
+            <w:b w:val="0"/>
+            <w:bCs w:val="0"/>
+            <w:noProof/>
+            <w:webHidden/>
+            <w:sz w:val="24"/>
+            <w:szCs w:val="24"/>
+          </w:rPr>
+        </w:r>
+        <w:r>
+          <w:rPr>
+            <w:rFonts w:ascii="Arial" w:hAnsi="Arial" w:cs="Arial"/>
+            <w:b w:val="0"/>
+            <w:bCs w:val="0"/>
+            <w:noProof/>
+            <w:webHidden/>
+            <w:sz w:val="24"/>
+            <w:szCs w:val="24"/>
+          </w:rPr>
+          <w:fldChar w:fldCharType="separate"/>
+        </w:r>
+        <w:r>
+          <w:rPr>
+            <w:rFonts w:ascii="Arial" w:hAnsi="Arial" w:cs="Arial"/>
+            <w:b w:val="0"/>
+            <w:bCs w:val="0"/>
+            <w:noProof/>
+            <w:webHidden/>
+            <w:sz w:val="24"/>
+            <w:szCs w:val="24"/>
+          </w:rPr>
+          <w:t>4</w:t>
+        </w:r>
+        <w:r>
+          <w:rPr>
+            <w:rFonts w:ascii="Arial" w:hAnsi="Arial" w:cs="Arial"/>
+            <w:b w:val="0"/>
+            <w:bCs w:val="0"/>
+            <w:noProof/>
+            <w:webHidden/>
+            <w:sz w:val="24"/>
+            <w:szCs w:val="24"/>
+          </w:rPr>
+          <w:fldChar w:fldCharType="end"/>
+        </w:r>
+      </w:hyperlink>
+    </w:p>
+    <w:p>
+      <w:pPr>
+        <w:pStyle w:val="TDC2"/>
+        <w:tabs>
+          <w:tab w:val="right" w:leader="dot" w:pos="8494"/>
+        </w:tabs>
+        <w:rPr>
+          <w:rFonts w:ascii="Arial" w:hAnsi="Arial" w:cs="Arial"/>
+          <w:b w:val="0"/>
+          <w:bCs w:val="0"/>
+          <w:noProof/>
+          <w:sz w:val="24"/>
+          <w:szCs w:val="24"/>
+          <w:lang w:eastAsia="es-ES"/>
+        </w:rPr>
+      </w:pPr>
+      <w:hyperlink w:anchor="_Toc20850003" w:history="1">
+        <w:r>
+          <w:rPr>
+            <w:rStyle w:val="Hipervnculo"/>
+            <w:rFonts w:ascii="Arial" w:hAnsi="Arial" w:cs="Arial"/>
+            <w:b w:val="0"/>
+            <w:bCs w:val="0"/>
+            <w:noProof/>
+            <w:sz w:val="24"/>
+            <w:szCs w:val="24"/>
+          </w:rPr>
+          <w:t>Color corporativo de Cluedo_Roms.</w:t>
+        </w:r>
+        <w:r>
+          <w:rPr>
+            <w:rFonts w:ascii="Arial" w:hAnsi="Arial" w:cs="Arial"/>
+            <w:b w:val="0"/>
+            <w:bCs w:val="0"/>
+            <w:noProof/>
+            <w:webHidden/>
+            <w:sz w:val="24"/>
+            <w:szCs w:val="24"/>
+          </w:rPr>
+          <w:tab/>
+        </w:r>
+        <w:r>
+          <w:rPr>
+            <w:rFonts w:ascii="Arial" w:hAnsi="Arial" w:cs="Arial"/>
+            <w:b w:val="0"/>
+            <w:bCs w:val="0"/>
+            <w:noProof/>
+            <w:webHidden/>
+            <w:sz w:val="24"/>
+            <w:szCs w:val="24"/>
+          </w:rPr>
+          <w:fldChar w:fldCharType="begin"/>
+        </w:r>
+        <w:r>
+          <w:rPr>
+            <w:rFonts w:ascii="Arial" w:hAnsi="Arial" w:cs="Arial"/>
+            <w:b w:val="0"/>
+            <w:bCs w:val="0"/>
+            <w:noProof/>
+            <w:webHidden/>
+            <w:sz w:val="24"/>
+            <w:szCs w:val="24"/>
+          </w:rPr>
+          <w:instrText xml:space="preserve"> PAGEREF _Toc20850003 \h </w:instrText>
+        </w:r>
+        <w:r>
+          <w:rPr>
+            <w:rFonts w:ascii="Arial" w:hAnsi="Arial" w:cs="Arial"/>
+            <w:b w:val="0"/>
+            <w:bCs w:val="0"/>
+            <w:noProof/>
+            <w:webHidden/>
+            <w:sz w:val="24"/>
+            <w:szCs w:val="24"/>
+          </w:rPr>
+        </w:r>
+        <w:r>
+          <w:rPr>
+            <w:rFonts w:ascii="Arial" w:hAnsi="Arial" w:cs="Arial"/>
+            <w:b w:val="0"/>
+            <w:bCs w:val="0"/>
+            <w:noProof/>
+            <w:webHidden/>
+            <w:sz w:val="24"/>
+            <w:szCs w:val="24"/>
+          </w:rPr>
+          <w:fldChar w:fldCharType="separate"/>
+        </w:r>
+        <w:r>
+          <w:rPr>
+            <w:rFonts w:ascii="Arial" w:hAnsi="Arial" w:cs="Arial"/>
+            <w:b w:val="0"/>
+            <w:bCs w:val="0"/>
+            <w:noProof/>
+            <w:webHidden/>
+            <w:sz w:val="24"/>
+            <w:szCs w:val="24"/>
+          </w:rPr>
+          <w:t>4</w:t>
+        </w:r>
+        <w:r>
+          <w:rPr>
+            <w:rFonts w:ascii="Arial" w:hAnsi="Arial" w:cs="Arial"/>
+            <w:b w:val="0"/>
+            <w:bCs w:val="0"/>
+            <w:noProof/>
+            <w:webHidden/>
+            <w:sz w:val="24"/>
+            <w:szCs w:val="24"/>
+          </w:rPr>
+          <w:fldChar w:fldCharType="end"/>
+        </w:r>
+      </w:hyperlink>
+    </w:p>
+    <w:p>
+      <w:pPr>
+        <w:pStyle w:val="TDC2"/>
+        <w:tabs>
+          <w:tab w:val="right" w:leader="dot" w:pos="8494"/>
+        </w:tabs>
+        <w:rPr>
+          <w:rFonts w:ascii="Arial" w:hAnsi="Arial" w:cs="Arial"/>
+          <w:b w:val="0"/>
+          <w:bCs w:val="0"/>
+          <w:noProof/>
+          <w:sz w:val="24"/>
+          <w:szCs w:val="24"/>
+          <w:lang w:eastAsia="es-ES"/>
+        </w:rPr>
+      </w:pPr>
+      <w:hyperlink w:anchor="_Toc20850004" w:history="1">
+        <w:r>
+          <w:rPr>
+            <w:rStyle w:val="Hipervnculo"/>
+            <w:rFonts w:ascii="Arial" w:hAnsi="Arial" w:cs="Arial"/>
+            <w:b w:val="0"/>
+            <w:bCs w:val="0"/>
+            <w:noProof/>
+            <w:sz w:val="24"/>
+            <w:szCs w:val="24"/>
+          </w:rPr>
+          <w:t>Estudio de la competencia en base a color.</w:t>
+        </w:r>
+        <w:r>
+          <w:rPr>
+            <w:rFonts w:ascii="Arial" w:hAnsi="Arial" w:cs="Arial"/>
+            <w:b w:val="0"/>
+            <w:bCs w:val="0"/>
+            <w:noProof/>
+            <w:webHidden/>
+            <w:sz w:val="24"/>
+            <w:szCs w:val="24"/>
+          </w:rPr>
+          <w:tab/>
+        </w:r>
+        <w:r>
+          <w:rPr>
+            <w:rFonts w:ascii="Arial" w:hAnsi="Arial" w:cs="Arial"/>
+            <w:b w:val="0"/>
+            <w:bCs w:val="0"/>
+            <w:noProof/>
+            <w:webHidden/>
+            <w:sz w:val="24"/>
+            <w:szCs w:val="24"/>
+          </w:rPr>
+          <w:fldChar w:fldCharType="begin"/>
+        </w:r>
+        <w:r>
+          <w:rPr>
+            <w:rFonts w:ascii="Arial" w:hAnsi="Arial" w:cs="Arial"/>
+            <w:b w:val="0"/>
+            <w:bCs w:val="0"/>
+            <w:noProof/>
+            <w:webHidden/>
+            <w:sz w:val="24"/>
+            <w:szCs w:val="24"/>
+          </w:rPr>
+          <w:instrText xml:space="preserve"> PAGEREF _Toc20850004 \h </w:instrText>
+        </w:r>
+        <w:r>
+          <w:rPr>
+            <w:rFonts w:ascii="Arial" w:hAnsi="Arial" w:cs="Arial"/>
+            <w:b w:val="0"/>
+            <w:bCs w:val="0"/>
+            <w:noProof/>
+            <w:webHidden/>
+            <w:sz w:val="24"/>
+            <w:szCs w:val="24"/>
+          </w:rPr>
+        </w:r>
+        <w:r>
+          <w:rPr>
+            <w:rFonts w:ascii="Arial" w:hAnsi="Arial" w:cs="Arial"/>
+            <w:b w:val="0"/>
+            <w:bCs w:val="0"/>
+            <w:noProof/>
+            <w:webHidden/>
+            <w:sz w:val="24"/>
+            <w:szCs w:val="24"/>
+          </w:rPr>
+          <w:fldChar w:fldCharType="separate"/>
+        </w:r>
+        <w:r>
+          <w:rPr>
+            <w:rFonts w:ascii="Arial" w:hAnsi="Arial" w:cs="Arial"/>
+            <w:b w:val="0"/>
+            <w:bCs w:val="0"/>
+            <w:noProof/>
+            <w:webHidden/>
+            <w:sz w:val="24"/>
+            <w:szCs w:val="24"/>
+          </w:rPr>
+          <w:t>5</w:t>
+        </w:r>
+        <w:r>
+          <w:rPr>
+            <w:rFonts w:ascii="Arial" w:hAnsi="Arial" w:cs="Arial"/>
+            <w:b w:val="0"/>
+            <w:bCs w:val="0"/>
+            <w:noProof/>
+            <w:webHidden/>
+            <w:sz w:val="24"/>
+            <w:szCs w:val="24"/>
+          </w:rPr>
+          <w:fldChar w:fldCharType="end"/>
+        </w:r>
+      </w:hyperlink>
+    </w:p>
+    <w:p>
+      <w:pPr>
+        <w:pStyle w:val="TDC2"/>
+        <w:tabs>
+          <w:tab w:val="right" w:leader="dot" w:pos="8494"/>
+        </w:tabs>
+        <w:rPr>
+          <w:rFonts w:ascii="Arial" w:hAnsi="Arial" w:cs="Arial"/>
+          <w:b w:val="0"/>
+          <w:bCs w:val="0"/>
+          <w:noProof/>
+          <w:sz w:val="24"/>
+          <w:szCs w:val="24"/>
+          <w:lang w:eastAsia="es-ES"/>
+        </w:rPr>
+      </w:pPr>
+      <w:hyperlink w:anchor="_Toc20850005" w:history="1">
+        <w:r>
+          <w:rPr>
+            <w:rStyle w:val="Hipervnculo"/>
+            <w:rFonts w:ascii="Arial" w:hAnsi="Arial" w:cs="Arial"/>
+            <w:b w:val="0"/>
+            <w:bCs w:val="0"/>
+            <w:noProof/>
+            <w:sz w:val="24"/>
+            <w:szCs w:val="24"/>
+          </w:rPr>
+          <w:t>Target de la empresa y su relación con el color.</w:t>
+        </w:r>
+        <w:r>
+          <w:rPr>
+            <w:rFonts w:ascii="Arial" w:hAnsi="Arial" w:cs="Arial"/>
+            <w:b w:val="0"/>
+            <w:bCs w:val="0"/>
+            <w:noProof/>
+            <w:webHidden/>
+            <w:sz w:val="24"/>
+            <w:szCs w:val="24"/>
+          </w:rPr>
+          <w:tab/>
+        </w:r>
+        <w:r>
+          <w:rPr>
+            <w:rFonts w:ascii="Arial" w:hAnsi="Arial" w:cs="Arial"/>
+            <w:b w:val="0"/>
+            <w:bCs w:val="0"/>
+            <w:noProof/>
+            <w:webHidden/>
+            <w:sz w:val="24"/>
+            <w:szCs w:val="24"/>
+          </w:rPr>
+          <w:fldChar w:fldCharType="begin"/>
+        </w:r>
+        <w:r>
+          <w:rPr>
+            <w:rFonts w:ascii="Arial" w:hAnsi="Arial" w:cs="Arial"/>
+            <w:b w:val="0"/>
+            <w:bCs w:val="0"/>
+            <w:noProof/>
+            <w:webHidden/>
+            <w:sz w:val="24"/>
+            <w:szCs w:val="24"/>
+          </w:rPr>
+          <w:instrText xml:space="preserve"> PAGEREF _Toc20850005 \h </w:instrText>
+        </w:r>
+        <w:r>
+          <w:rPr>
+            <w:rFonts w:ascii="Arial" w:hAnsi="Arial" w:cs="Arial"/>
+            <w:b w:val="0"/>
+            <w:bCs w:val="0"/>
+            <w:noProof/>
+            <w:webHidden/>
+            <w:sz w:val="24"/>
+            <w:szCs w:val="24"/>
+          </w:rPr>
+        </w:r>
+        <w:r>
+          <w:rPr>
+            <w:rFonts w:ascii="Arial" w:hAnsi="Arial" w:cs="Arial"/>
+            <w:b w:val="0"/>
+            <w:bCs w:val="0"/>
+            <w:noProof/>
+            <w:webHidden/>
+            <w:sz w:val="24"/>
+            <w:szCs w:val="24"/>
+          </w:rPr>
+          <w:fldChar w:fldCharType="separate"/>
+        </w:r>
+        <w:r>
+          <w:rPr>
+            <w:rFonts w:ascii="Arial" w:hAnsi="Arial" w:cs="Arial"/>
+            <w:b w:val="0"/>
+            <w:bCs w:val="0"/>
+            <w:noProof/>
+            <w:webHidden/>
+            <w:sz w:val="24"/>
+            <w:szCs w:val="24"/>
+          </w:rPr>
+          <w:t>5</w:t>
+        </w:r>
+        <w:r>
+          <w:rPr>
+            <w:rFonts w:ascii="Arial" w:hAnsi="Arial" w:cs="Arial"/>
+            <w:b w:val="0"/>
+            <w:bCs w:val="0"/>
+            <w:noProof/>
+            <w:webHidden/>
+            <w:sz w:val="24"/>
+            <w:szCs w:val="24"/>
+          </w:rPr>
+          <w:fldChar w:fldCharType="end"/>
+        </w:r>
+      </w:hyperlink>
+    </w:p>
+    <w:p>
+      <w:pPr>
+        <w:pStyle w:val="TDC2"/>
+        <w:tabs>
+          <w:tab w:val="right" w:leader="dot" w:pos="8494"/>
+        </w:tabs>
+        <w:rPr>
+          <w:rFonts w:ascii="Arial" w:hAnsi="Arial" w:cs="Arial"/>
+          <w:b w:val="0"/>
+          <w:bCs w:val="0"/>
+          <w:noProof/>
+          <w:sz w:val="24"/>
+          <w:szCs w:val="24"/>
+          <w:lang w:eastAsia="es-ES"/>
+        </w:rPr>
+      </w:pPr>
+      <w:hyperlink w:anchor="_Toc20850006" w:history="1">
+        <w:r>
+          <w:rPr>
+            <w:rStyle w:val="Hipervnculo"/>
+            <w:rFonts w:ascii="Arial" w:hAnsi="Arial" w:cs="Arial"/>
+            <w:b w:val="0"/>
+            <w:bCs w:val="0"/>
+            <w:noProof/>
+            <w:sz w:val="24"/>
+            <w:szCs w:val="24"/>
+          </w:rPr>
+          <w:t>El contraste.</w:t>
+        </w:r>
+        <w:r>
+          <w:rPr>
+            <w:rFonts w:ascii="Arial" w:hAnsi="Arial" w:cs="Arial"/>
+            <w:b w:val="0"/>
+            <w:bCs w:val="0"/>
+            <w:noProof/>
+            <w:webHidden/>
+            <w:sz w:val="24"/>
+            <w:szCs w:val="24"/>
+          </w:rPr>
+          <w:tab/>
+        </w:r>
+        <w:r>
+          <w:rPr>
+            <w:rFonts w:ascii="Arial" w:hAnsi="Arial" w:cs="Arial"/>
+            <w:b w:val="0"/>
+            <w:bCs w:val="0"/>
+            <w:noProof/>
+            <w:webHidden/>
+            <w:sz w:val="24"/>
+            <w:szCs w:val="24"/>
+          </w:rPr>
+          <w:fldChar w:fldCharType="begin"/>
+        </w:r>
+        <w:r>
+          <w:rPr>
+            <w:rFonts w:ascii="Arial" w:hAnsi="Arial" w:cs="Arial"/>
+            <w:b w:val="0"/>
+            <w:bCs w:val="0"/>
+            <w:noProof/>
+            <w:webHidden/>
+            <w:sz w:val="24"/>
+            <w:szCs w:val="24"/>
+          </w:rPr>
+          <w:instrText xml:space="preserve"> PAGEREF _Toc20850006 \h </w:instrText>
+        </w:r>
+        <w:r>
+          <w:rPr>
+            <w:rFonts w:ascii="Arial" w:hAnsi="Arial" w:cs="Arial"/>
+            <w:b w:val="0"/>
+            <w:bCs w:val="0"/>
+            <w:noProof/>
+            <w:webHidden/>
+            <w:sz w:val="24"/>
+            <w:szCs w:val="24"/>
+          </w:rPr>
+        </w:r>
+        <w:r>
+          <w:rPr>
+            <w:rFonts w:ascii="Arial" w:hAnsi="Arial" w:cs="Arial"/>
+            <w:b w:val="0"/>
+            <w:bCs w:val="0"/>
+            <w:noProof/>
+            <w:webHidden/>
+            <w:sz w:val="24"/>
+            <w:szCs w:val="24"/>
+          </w:rPr>
+          <w:fldChar w:fldCharType="separate"/>
+        </w:r>
+        <w:r>
+          <w:rPr>
+            <w:rFonts w:ascii="Arial" w:hAnsi="Arial" w:cs="Arial"/>
+            <w:b w:val="0"/>
+            <w:bCs w:val="0"/>
+            <w:noProof/>
+            <w:webHidden/>
+            <w:sz w:val="24"/>
+            <w:szCs w:val="24"/>
+          </w:rPr>
+          <w:t>6</w:t>
+        </w:r>
+        <w:r>
+          <w:rPr>
+            <w:rFonts w:ascii="Arial" w:hAnsi="Arial" w:cs="Arial"/>
+            <w:b w:val="0"/>
+            <w:bCs w:val="0"/>
+            <w:noProof/>
+            <w:webHidden/>
+            <w:sz w:val="24"/>
+            <w:szCs w:val="24"/>
+          </w:rPr>
+          <w:fldChar w:fldCharType="end"/>
+        </w:r>
+      </w:hyperlink>
+    </w:p>
+    <w:p>
+      <w:pPr>
+        <w:pStyle w:val="TDC2"/>
+        <w:tabs>
+          <w:tab w:val="right" w:leader="dot" w:pos="8494"/>
+        </w:tabs>
+        <w:rPr>
+          <w:rFonts w:ascii="Arial" w:hAnsi="Arial" w:cs="Arial"/>
+          <w:b w:val="0"/>
+          <w:bCs w:val="0"/>
+          <w:noProof/>
+          <w:sz w:val="24"/>
+          <w:szCs w:val="24"/>
+          <w:lang w:eastAsia="es-ES"/>
+        </w:rPr>
+      </w:pPr>
+      <w:hyperlink w:anchor="_Toc20850007" w:history="1">
+        <w:r>
+          <w:rPr>
+            <w:rStyle w:val="Hipervnculo"/>
+            <w:rFonts w:ascii="Arial" w:hAnsi="Arial" w:cs="Arial"/>
+            <w:b w:val="0"/>
+            <w:bCs w:val="0"/>
+            <w:noProof/>
+            <w:sz w:val="24"/>
+            <w:szCs w:val="24"/>
+          </w:rPr>
+          <w:t>El color y la accesibilidad.</w:t>
+        </w:r>
+        <w:r>
+          <w:rPr>
+            <w:rFonts w:ascii="Arial" w:hAnsi="Arial" w:cs="Arial"/>
+            <w:b w:val="0"/>
+            <w:bCs w:val="0"/>
+            <w:noProof/>
+            <w:webHidden/>
+            <w:sz w:val="24"/>
+            <w:szCs w:val="24"/>
+          </w:rPr>
+          <w:tab/>
+        </w:r>
+        <w:r>
+          <w:rPr>
+            <w:rFonts w:ascii="Arial" w:hAnsi="Arial" w:cs="Arial"/>
+            <w:b w:val="0"/>
+            <w:bCs w:val="0"/>
+            <w:noProof/>
+            <w:webHidden/>
+            <w:sz w:val="24"/>
+            <w:szCs w:val="24"/>
+          </w:rPr>
+          <w:fldChar w:fldCharType="begin"/>
+        </w:r>
+        <w:r>
+          <w:rPr>
+            <w:rFonts w:ascii="Arial" w:hAnsi="Arial" w:cs="Arial"/>
+            <w:b w:val="0"/>
+            <w:bCs w:val="0"/>
+            <w:noProof/>
+            <w:webHidden/>
+            <w:sz w:val="24"/>
+            <w:szCs w:val="24"/>
+          </w:rPr>
+          <w:instrText xml:space="preserve"> PAGEREF _Toc20850007 \h </w:instrText>
+        </w:r>
+        <w:r>
+          <w:rPr>
+            <w:rFonts w:ascii="Arial" w:hAnsi="Arial" w:cs="Arial"/>
+            <w:b w:val="0"/>
+            <w:bCs w:val="0"/>
+            <w:noProof/>
+            <w:webHidden/>
+            <w:sz w:val="24"/>
+            <w:szCs w:val="24"/>
+          </w:rPr>
+        </w:r>
+        <w:r>
+          <w:rPr>
+            <w:rFonts w:ascii="Arial" w:hAnsi="Arial" w:cs="Arial"/>
+            <w:b w:val="0"/>
+            <w:bCs w:val="0"/>
+            <w:noProof/>
+            <w:webHidden/>
+            <w:sz w:val="24"/>
+            <w:szCs w:val="24"/>
+          </w:rPr>
+          <w:fldChar w:fldCharType="separate"/>
+        </w:r>
+        <w:r>
+          <w:rPr>
+            <w:rFonts w:ascii="Arial" w:hAnsi="Arial" w:cs="Arial"/>
+            <w:b w:val="0"/>
+            <w:bCs w:val="0"/>
+            <w:noProof/>
+            <w:webHidden/>
+            <w:sz w:val="24"/>
+            <w:szCs w:val="24"/>
+          </w:rPr>
+          <w:t>6</w:t>
+        </w:r>
+        <w:r>
+          <w:rPr>
+            <w:rFonts w:ascii="Arial" w:hAnsi="Arial" w:cs="Arial"/>
+            <w:b w:val="0"/>
+            <w:bCs w:val="0"/>
+            <w:noProof/>
+            <w:webHidden/>
+            <w:sz w:val="24"/>
+            <w:szCs w:val="24"/>
+          </w:rPr>
+          <w:fldChar w:fldCharType="end"/>
+        </w:r>
+      </w:hyperlink>
+    </w:p>
+    <w:p>
+      <w:pPr>
+        <w:pStyle w:val="TDC2"/>
+        <w:tabs>
+          <w:tab w:val="right" w:leader="dot" w:pos="8494"/>
+        </w:tabs>
+        <w:rPr>
+          <w:rFonts w:ascii="Arial" w:hAnsi="Arial" w:cs="Arial"/>
+          <w:b w:val="0"/>
+          <w:bCs w:val="0"/>
+          <w:noProof/>
+          <w:sz w:val="24"/>
+          <w:szCs w:val="24"/>
+          <w:lang w:eastAsia="es-ES"/>
+        </w:rPr>
+      </w:pPr>
+      <w:hyperlink w:anchor="_Toc20850008" w:history="1">
+        <w:r>
+          <w:rPr>
+            <w:rStyle w:val="Hipervnculo"/>
+            <w:rFonts w:ascii="Arial" w:hAnsi="Arial" w:cs="Arial"/>
+            <w:b w:val="0"/>
+            <w:bCs w:val="0"/>
+            <w:noProof/>
+            <w:sz w:val="24"/>
+            <w:szCs w:val="24"/>
+          </w:rPr>
+          <w:t>Conclusiones finales.</w:t>
+        </w:r>
+        <w:r>
+          <w:rPr>
+            <w:rFonts w:ascii="Arial" w:hAnsi="Arial" w:cs="Arial"/>
+            <w:b w:val="0"/>
+            <w:bCs w:val="0"/>
+            <w:noProof/>
+            <w:webHidden/>
+            <w:sz w:val="24"/>
+            <w:szCs w:val="24"/>
+          </w:rPr>
+          <w:tab/>
+        </w:r>
+        <w:r>
+          <w:rPr>
+            <w:rFonts w:ascii="Arial" w:hAnsi="Arial" w:cs="Arial"/>
+            <w:b w:val="0"/>
+            <w:bCs w:val="0"/>
+            <w:noProof/>
+            <w:webHidden/>
+            <w:sz w:val="24"/>
+            <w:szCs w:val="24"/>
+          </w:rPr>
+          <w:fldChar w:fldCharType="begin"/>
+        </w:r>
+        <w:r>
+          <w:rPr>
+            <w:rFonts w:ascii="Arial" w:hAnsi="Arial" w:cs="Arial"/>
+            <w:b w:val="0"/>
+            <w:bCs w:val="0"/>
+            <w:noProof/>
+            <w:webHidden/>
+            <w:sz w:val="24"/>
+            <w:szCs w:val="24"/>
+          </w:rPr>
+          <w:instrText xml:space="preserve"> PAGEREF _Toc20850008 \h </w:instrText>
+        </w:r>
+        <w:r>
+          <w:rPr>
+            <w:rFonts w:ascii="Arial" w:hAnsi="Arial" w:cs="Arial"/>
+            <w:b w:val="0"/>
+            <w:bCs w:val="0"/>
+            <w:noProof/>
+            <w:webHidden/>
+            <w:sz w:val="24"/>
+            <w:szCs w:val="24"/>
+          </w:rPr>
+        </w:r>
+        <w:r>
+          <w:rPr>
+            <w:rFonts w:ascii="Arial" w:hAnsi="Arial" w:cs="Arial"/>
+            <w:b w:val="0"/>
+            <w:bCs w:val="0"/>
+            <w:noProof/>
+            <w:webHidden/>
+            <w:sz w:val="24"/>
+            <w:szCs w:val="24"/>
+          </w:rPr>
+          <w:fldChar w:fldCharType="separate"/>
+        </w:r>
+        <w:r>
+          <w:rPr>
+            <w:rFonts w:ascii="Arial" w:hAnsi="Arial" w:cs="Arial"/>
+            <w:b w:val="0"/>
+            <w:bCs w:val="0"/>
+            <w:noProof/>
+            <w:webHidden/>
+            <w:sz w:val="24"/>
+            <w:szCs w:val="24"/>
+          </w:rPr>
+          <w:t>6</w:t>
+        </w:r>
+        <w:r>
+          <w:rPr>
+            <w:rFonts w:ascii="Arial" w:hAnsi="Arial" w:cs="Arial"/>
+            <w:b w:val="0"/>
+            <w:bCs w:val="0"/>
+            <w:noProof/>
+            <w:webHidden/>
+            <w:sz w:val="24"/>
+            <w:szCs w:val="24"/>
+          </w:rPr>
+          <w:fldChar w:fldCharType="end"/>
+        </w:r>
+      </w:hyperlink>
+    </w:p>
+    <w:p>
+      <w:pPr>
+        <w:pStyle w:val="TDC2"/>
+        <w:tabs>
+          <w:tab w:val="right" w:leader="dot" w:pos="8494"/>
+        </w:tabs>
+        <w:rPr>
+          <w:rFonts w:ascii="Arial" w:hAnsi="Arial" w:cs="Arial"/>
+          <w:b w:val="0"/>
+          <w:bCs w:val="0"/>
+          <w:noProof/>
+          <w:sz w:val="24"/>
+          <w:szCs w:val="24"/>
+          <w:lang w:eastAsia="es-ES"/>
+        </w:rPr>
+      </w:pPr>
+      <w:hyperlink w:anchor="_Toc20850009" w:history="1">
+        <w:r>
+          <w:rPr>
+            <w:rStyle w:val="Hipervnculo"/>
+            <w:rFonts w:ascii="Arial" w:hAnsi="Arial" w:cs="Arial"/>
+            <w:b w:val="0"/>
+            <w:bCs w:val="0"/>
+            <w:noProof/>
+            <w:sz w:val="24"/>
+            <w:szCs w:val="24"/>
+          </w:rPr>
+          <w:t>Croquis propuesto para diseño.</w:t>
+        </w:r>
+        <w:r>
+          <w:rPr>
+            <w:rFonts w:ascii="Arial" w:hAnsi="Arial" w:cs="Arial"/>
+            <w:b w:val="0"/>
+            <w:bCs w:val="0"/>
+            <w:noProof/>
+            <w:webHidden/>
+            <w:sz w:val="24"/>
+            <w:szCs w:val="24"/>
+          </w:rPr>
+          <w:tab/>
+        </w:r>
+        <w:r>
+          <w:rPr>
+            <w:rFonts w:ascii="Arial" w:hAnsi="Arial" w:cs="Arial"/>
+            <w:b w:val="0"/>
+            <w:bCs w:val="0"/>
+            <w:noProof/>
+            <w:webHidden/>
+            <w:sz w:val="24"/>
+            <w:szCs w:val="24"/>
+          </w:rPr>
+          <w:fldChar w:fldCharType="begin"/>
+        </w:r>
+        <w:r>
+          <w:rPr>
+            <w:rFonts w:ascii="Arial" w:hAnsi="Arial" w:cs="Arial"/>
+            <w:b w:val="0"/>
+            <w:bCs w:val="0"/>
+            <w:noProof/>
+            <w:webHidden/>
+            <w:sz w:val="24"/>
+            <w:szCs w:val="24"/>
+          </w:rPr>
+          <w:instrText xml:space="preserve"> PAGEREF _Toc20850009 \h </w:instrText>
+        </w:r>
+        <w:r>
+          <w:rPr>
+            <w:rFonts w:ascii="Arial" w:hAnsi="Arial" w:cs="Arial"/>
+            <w:b w:val="0"/>
+            <w:bCs w:val="0"/>
+            <w:noProof/>
+            <w:webHidden/>
+            <w:sz w:val="24"/>
+            <w:szCs w:val="24"/>
+          </w:rPr>
+        </w:r>
+        <w:r>
+          <w:rPr>
+            <w:rFonts w:ascii="Arial" w:hAnsi="Arial" w:cs="Arial"/>
+            <w:b w:val="0"/>
+            <w:bCs w:val="0"/>
+            <w:noProof/>
+            <w:webHidden/>
+            <w:sz w:val="24"/>
+            <w:szCs w:val="24"/>
+          </w:rPr>
+          <w:fldChar w:fldCharType="separate"/>
+        </w:r>
+        <w:r>
+          <w:rPr>
+            <w:rFonts w:ascii="Arial" w:hAnsi="Arial" w:cs="Arial"/>
+            <w:b w:val="0"/>
+            <w:bCs w:val="0"/>
+            <w:noProof/>
+            <w:webHidden/>
+            <w:sz w:val="24"/>
+            <w:szCs w:val="24"/>
+          </w:rPr>
+          <w:t>7</w:t>
+        </w:r>
+        <w:r>
+          <w:rPr>
+            <w:rFonts w:ascii="Arial" w:hAnsi="Arial" w:cs="Arial"/>
+            <w:b w:val="0"/>
+            <w:bCs w:val="0"/>
+            <w:noProof/>
+            <w:webHidden/>
+            <w:sz w:val="24"/>
+            <w:szCs w:val="24"/>
+          </w:rPr>
+          <w:fldChar w:fldCharType="end"/>
+        </w:r>
+      </w:hyperlink>
+    </w:p>
+    <w:p>
+      <w:pPr>
+        <w:pStyle w:val="TDC1"/>
+        <w:rPr>
+          <w:lang w:eastAsia="es-ES"/>
+        </w:rPr>
+      </w:pPr>
+      <w:hyperlink w:anchor="_Toc20850010" w:history="1">
+        <w:r>
+          <w:rPr>
+            <w:rStyle w:val="Hipervnculo"/>
+          </w:rPr>
+          <w:t>INFORMACIÓN TÉCNICA</w:t>
+        </w:r>
+        <w:r>
+          <w:rPr>
+            <w:webHidden/>
+          </w:rPr>
+          <w:tab/>
+        </w:r>
+        <w:r>
+          <w:rPr>
+            <w:webHidden/>
+          </w:rPr>
+          <w:fldChar w:fldCharType="begin"/>
+        </w:r>
+        <w:r>
+          <w:rPr>
+            <w:webHidden/>
+          </w:rPr>
+          <w:instrText xml:space="preserve"> PAGEREF _Toc20850010 \h </w:instrText>
+        </w:r>
+        <w:r>
+          <w:rPr>
+            <w:webHidden/>
+          </w:rPr>
+        </w:r>
+        <w:r>
+          <w:rPr>
+            <w:webHidden/>
+          </w:rPr>
+          <w:fldChar w:fldCharType="separate"/>
+        </w:r>
+        <w:r>
+          <w:rPr>
+            <w:webHidden/>
+          </w:rPr>
+          <w:t>7</w:t>
+        </w:r>
+        <w:r>
+          <w:rPr>
+            <w:webHidden/>
+          </w:rPr>
+          <w:fldChar w:fldCharType="end"/>
+        </w:r>
+      </w:hyperlink>
+    </w:p>
+    <w:p>
+      <w:pPr>
+        <w:pStyle w:val="TDC2"/>
+        <w:tabs>
+          <w:tab w:val="right" w:leader="dot" w:pos="8494"/>
+        </w:tabs>
+        <w:rPr>
+          <w:rFonts w:ascii="Arial" w:hAnsi="Arial" w:cs="Arial"/>
+          <w:b w:val="0"/>
+          <w:bCs w:val="0"/>
+          <w:noProof/>
+          <w:sz w:val="24"/>
+          <w:szCs w:val="24"/>
+          <w:lang w:eastAsia="es-ES"/>
+        </w:rPr>
+      </w:pPr>
+      <w:hyperlink w:anchor="_Toc20850011" w:history="1">
+        <w:r>
+          <w:rPr>
+            <w:rStyle w:val="Hipervnculo"/>
+            <w:rFonts w:ascii="Arial" w:hAnsi="Arial" w:cs="Arial"/>
+            <w:b w:val="0"/>
+            <w:bCs w:val="0"/>
+            <w:noProof/>
+            <w:sz w:val="24"/>
+            <w:szCs w:val="24"/>
+          </w:rPr>
+          <w:t>¿Qué es un screen-reader?</w:t>
+        </w:r>
+        <w:r>
+          <w:rPr>
+            <w:rFonts w:ascii="Arial" w:hAnsi="Arial" w:cs="Arial"/>
+            <w:b w:val="0"/>
+            <w:bCs w:val="0"/>
+            <w:noProof/>
+            <w:webHidden/>
+            <w:sz w:val="24"/>
+            <w:szCs w:val="24"/>
+          </w:rPr>
+          <w:tab/>
+        </w:r>
+        <w:r>
+          <w:rPr>
+            <w:rFonts w:ascii="Arial" w:hAnsi="Arial" w:cs="Arial"/>
+            <w:b w:val="0"/>
+            <w:bCs w:val="0"/>
+            <w:noProof/>
+            <w:webHidden/>
+            <w:sz w:val="24"/>
+            <w:szCs w:val="24"/>
+          </w:rPr>
+          <w:fldChar w:fldCharType="begin"/>
+        </w:r>
+        <w:r>
+          <w:rPr>
+            <w:rFonts w:ascii="Arial" w:hAnsi="Arial" w:cs="Arial"/>
+            <w:b w:val="0"/>
+            <w:bCs w:val="0"/>
+            <w:noProof/>
+            <w:webHidden/>
+            <w:sz w:val="24"/>
+            <w:szCs w:val="24"/>
+          </w:rPr>
+          <w:instrText xml:space="preserve"> PAGEREF _Toc20850011 \h </w:instrText>
+        </w:r>
+        <w:r>
+          <w:rPr>
+            <w:rFonts w:ascii="Arial" w:hAnsi="Arial" w:cs="Arial"/>
+            <w:b w:val="0"/>
+            <w:bCs w:val="0"/>
+            <w:noProof/>
+            <w:webHidden/>
+            <w:sz w:val="24"/>
+            <w:szCs w:val="24"/>
+          </w:rPr>
+        </w:r>
+        <w:r>
+          <w:rPr>
+            <w:rFonts w:ascii="Arial" w:hAnsi="Arial" w:cs="Arial"/>
+            <w:b w:val="0"/>
+            <w:bCs w:val="0"/>
+            <w:noProof/>
+            <w:webHidden/>
+            <w:sz w:val="24"/>
+            <w:szCs w:val="24"/>
+          </w:rPr>
+          <w:fldChar w:fldCharType="separate"/>
+        </w:r>
+        <w:r>
+          <w:rPr>
+            <w:rFonts w:ascii="Arial" w:hAnsi="Arial" w:cs="Arial"/>
+            <w:b w:val="0"/>
+            <w:bCs w:val="0"/>
+            <w:noProof/>
+            <w:webHidden/>
+            <w:sz w:val="24"/>
+            <w:szCs w:val="24"/>
+          </w:rPr>
+          <w:t>7</w:t>
+        </w:r>
+        <w:r>
+          <w:rPr>
+            <w:rFonts w:ascii="Arial" w:hAnsi="Arial" w:cs="Arial"/>
+            <w:b w:val="0"/>
+            <w:bCs w:val="0"/>
+            <w:noProof/>
+            <w:webHidden/>
+            <w:sz w:val="24"/>
+            <w:szCs w:val="24"/>
+          </w:rPr>
+          <w:fldChar w:fldCharType="end"/>
+        </w:r>
+      </w:hyperlink>
+    </w:p>
+    <w:p>
+      <w:pPr>
+        <w:pStyle w:val="TDC2"/>
+        <w:tabs>
+          <w:tab w:val="right" w:leader="dot" w:pos="8494"/>
+        </w:tabs>
+        <w:rPr>
+          <w:rFonts w:ascii="Arial" w:hAnsi="Arial" w:cs="Arial"/>
+          <w:b w:val="0"/>
+          <w:bCs w:val="0"/>
+          <w:noProof/>
+          <w:sz w:val="24"/>
+          <w:szCs w:val="24"/>
+          <w:lang w:eastAsia="es-ES"/>
+        </w:rPr>
+      </w:pPr>
+      <w:hyperlink w:anchor="_Toc20850012" w:history="1">
+        <w:r>
+          <w:rPr>
+            <w:rStyle w:val="Hipervnculo"/>
+            <w:rFonts w:ascii="Arial" w:hAnsi="Arial" w:cs="Arial"/>
+            <w:b w:val="0"/>
+            <w:bCs w:val="0"/>
+            <w:noProof/>
+            <w:sz w:val="24"/>
+            <w:szCs w:val="24"/>
+            <w:shd w:val="clear" w:color="auto" w:fill="FFFFFF"/>
+          </w:rPr>
+          <w:t>Introducción a la teoría del color.</w:t>
+        </w:r>
+        <w:r>
+          <w:rPr>
+            <w:rFonts w:ascii="Arial" w:hAnsi="Arial" w:cs="Arial"/>
+            <w:b w:val="0"/>
+            <w:bCs w:val="0"/>
+            <w:noProof/>
+            <w:webHidden/>
+            <w:sz w:val="24"/>
+            <w:szCs w:val="24"/>
+          </w:rPr>
+          <w:tab/>
+        </w:r>
+        <w:r>
+          <w:rPr>
+            <w:rFonts w:ascii="Arial" w:hAnsi="Arial" w:cs="Arial"/>
+            <w:b w:val="0"/>
+            <w:bCs w:val="0"/>
+            <w:noProof/>
+            <w:webHidden/>
+            <w:sz w:val="24"/>
+            <w:szCs w:val="24"/>
+          </w:rPr>
+          <w:fldChar w:fldCharType="begin"/>
+        </w:r>
+        <w:r>
+          <w:rPr>
+            <w:rFonts w:ascii="Arial" w:hAnsi="Arial" w:cs="Arial"/>
+            <w:b w:val="0"/>
+            <w:bCs w:val="0"/>
+            <w:noProof/>
+            <w:webHidden/>
+            <w:sz w:val="24"/>
+            <w:szCs w:val="24"/>
+          </w:rPr>
+          <w:instrText xml:space="preserve"> PAGEREF _Toc20850012 \h </w:instrText>
+        </w:r>
+        <w:r>
+          <w:rPr>
+            <w:rFonts w:ascii="Arial" w:hAnsi="Arial" w:cs="Arial"/>
+            <w:b w:val="0"/>
+            <w:bCs w:val="0"/>
+            <w:noProof/>
+            <w:webHidden/>
+            <w:sz w:val="24"/>
+            <w:szCs w:val="24"/>
+          </w:rPr>
+        </w:r>
+        <w:r>
+          <w:rPr>
+            <w:rFonts w:ascii="Arial" w:hAnsi="Arial" w:cs="Arial"/>
+            <w:b w:val="0"/>
+            <w:bCs w:val="0"/>
+            <w:noProof/>
+            <w:webHidden/>
+            <w:sz w:val="24"/>
+            <w:szCs w:val="24"/>
+          </w:rPr>
+          <w:fldChar w:fldCharType="separate"/>
+        </w:r>
+        <w:r>
+          <w:rPr>
+            <w:rFonts w:ascii="Arial" w:hAnsi="Arial" w:cs="Arial"/>
+            <w:b w:val="0"/>
+            <w:bCs w:val="0"/>
+            <w:noProof/>
+            <w:webHidden/>
+            <w:sz w:val="24"/>
+            <w:szCs w:val="24"/>
+          </w:rPr>
+          <w:t>7</w:t>
+        </w:r>
+        <w:r>
+          <w:rPr>
+            <w:rFonts w:ascii="Arial" w:hAnsi="Arial" w:cs="Arial"/>
+            <w:b w:val="0"/>
+            <w:bCs w:val="0"/>
+            <w:noProof/>
+            <w:webHidden/>
+            <w:sz w:val="24"/>
+            <w:szCs w:val="24"/>
+          </w:rPr>
+          <w:fldChar w:fldCharType="end"/>
+        </w:r>
+      </w:hyperlink>
+    </w:p>
+    <w:p>
+      <w:pPr>
+        <w:pStyle w:val="TDC2"/>
+        <w:tabs>
+          <w:tab w:val="right" w:leader="dot" w:pos="8494"/>
+        </w:tabs>
+        <w:rPr>
+          <w:rFonts w:ascii="Arial" w:hAnsi="Arial" w:cs="Arial"/>
+          <w:b w:val="0"/>
+          <w:bCs w:val="0"/>
+          <w:noProof/>
+          <w:sz w:val="24"/>
+          <w:szCs w:val="24"/>
+          <w:lang w:eastAsia="es-ES"/>
+        </w:rPr>
+      </w:pPr>
+      <w:hyperlink w:anchor="_Toc20850013" w:history="1">
+        <w:r>
+          <w:rPr>
+            <w:rStyle w:val="Hipervnculo"/>
+            <w:rFonts w:ascii="Arial" w:hAnsi="Arial" w:cs="Arial"/>
+            <w:b w:val="0"/>
+            <w:bCs w:val="0"/>
+            <w:noProof/>
+            <w:sz w:val="24"/>
+            <w:szCs w:val="24"/>
+          </w:rPr>
+          <w:t>Enlaces de interés y lugares consultados.</w:t>
+        </w:r>
+        <w:r>
+          <w:rPr>
+            <w:rFonts w:ascii="Arial" w:hAnsi="Arial" w:cs="Arial"/>
+            <w:b w:val="0"/>
+            <w:bCs w:val="0"/>
+            <w:noProof/>
+            <w:webHidden/>
+            <w:sz w:val="24"/>
+            <w:szCs w:val="24"/>
+          </w:rPr>
+          <w:tab/>
+        </w:r>
+        <w:r>
+          <w:rPr>
+            <w:rFonts w:ascii="Arial" w:hAnsi="Arial" w:cs="Arial"/>
+            <w:b w:val="0"/>
+            <w:bCs w:val="0"/>
+            <w:noProof/>
+            <w:webHidden/>
+            <w:sz w:val="24"/>
+            <w:szCs w:val="24"/>
+          </w:rPr>
+          <w:fldChar w:fldCharType="begin"/>
+        </w:r>
+        <w:r>
+          <w:rPr>
+            <w:rFonts w:ascii="Arial" w:hAnsi="Arial" w:cs="Arial"/>
+            <w:b w:val="0"/>
+            <w:bCs w:val="0"/>
+            <w:noProof/>
+            <w:webHidden/>
+            <w:sz w:val="24"/>
+            <w:szCs w:val="24"/>
+          </w:rPr>
+          <w:instrText xml:space="preserve"> PAGEREF _Toc20850013 \h </w:instrText>
+        </w:r>
+        <w:r>
+          <w:rPr>
+            <w:rFonts w:ascii="Arial" w:hAnsi="Arial" w:cs="Arial"/>
+            <w:b w:val="0"/>
+            <w:bCs w:val="0"/>
+            <w:noProof/>
+            <w:webHidden/>
+            <w:sz w:val="24"/>
+            <w:szCs w:val="24"/>
+          </w:rPr>
+        </w:r>
+        <w:r>
+          <w:rPr>
+            <w:rFonts w:ascii="Arial" w:hAnsi="Arial" w:cs="Arial"/>
+            <w:b w:val="0"/>
+            <w:bCs w:val="0"/>
+            <w:noProof/>
+            <w:webHidden/>
+            <w:sz w:val="24"/>
+            <w:szCs w:val="24"/>
+          </w:rPr>
+          <w:fldChar w:fldCharType="separate"/>
+        </w:r>
+        <w:r>
+          <w:rPr>
+            <w:rFonts w:ascii="Arial" w:hAnsi="Arial" w:cs="Arial"/>
+            <w:b w:val="0"/>
+            <w:bCs w:val="0"/>
+            <w:noProof/>
+            <w:webHidden/>
+            <w:sz w:val="24"/>
+            <w:szCs w:val="24"/>
+          </w:rPr>
+          <w:t>8</w:t>
+        </w:r>
+        <w:r>
+          <w:rPr>
+            <w:rFonts w:ascii="Arial" w:hAnsi="Arial" w:cs="Arial"/>
+            <w:b w:val="0"/>
+            <w:bCs w:val="0"/>
+            <w:noProof/>
+            <w:webHidden/>
+            <w:sz w:val="24"/>
+            <w:szCs w:val="24"/>
+          </w:rPr>
+          <w:fldChar w:fldCharType="end"/>
+        </w:r>
+      </w:hyperlink>
+    </w:p>
+    <w:p>
+      <w:r>
         <w:rPr>
           <w:rFonts w:cs="Arial"/>
-        </w:rPr>
-      </w:pPr>
+          <w:szCs w:val="24"/>
+        </w:rPr>
+        <w:fldChar w:fldCharType="end"/>
+      </w:r>
     </w:p>
     <w:p>
       <w:pPr>
         <w:rPr>
           <w:rFonts w:cs="Arial"/>
-          <w:u w:val="single"/>
         </w:rPr>
       </w:pPr>
     </w:p>
@@ -729,229 +2564,14 @@
     </w:p>
     <w:p>
       <w:pPr>
-        <w:rPr>
-          <w:rFonts w:cs="Arial"/>
-        </w:rPr>
-      </w:pPr>
-    </w:p>
-    <w:p>
-      <w:pPr>
-        <w:rPr>
-          <w:rFonts w:cs="Arial"/>
-        </w:rPr>
-      </w:pPr>
-    </w:p>
-    <w:p>
-      <w:pPr>
-        <w:rPr>
-          <w:rFonts w:cs="Arial"/>
-        </w:rPr>
-      </w:pPr>
-    </w:p>
-    <w:p>
-      <w:pPr>
-        <w:rPr>
-          <w:rFonts w:cs="Arial"/>
-        </w:rPr>
-      </w:pPr>
-    </w:p>
-    <w:p>
-      <w:pPr>
-        <w:rPr>
-          <w:rFonts w:cs="Arial"/>
-        </w:rPr>
-      </w:pPr>
-    </w:p>
-    <w:p>
-      <w:pPr>
-        <w:rPr>
-          <w:rFonts w:cs="Arial"/>
-        </w:rPr>
-      </w:pPr>
-    </w:p>
-    <w:p>
-      <w:pPr>
-        <w:rPr>
-          <w:rFonts w:cs="Arial"/>
-        </w:rPr>
-      </w:pPr>
-    </w:p>
-    <w:p>
-      <w:pPr>
-        <w:rPr>
-          <w:rFonts w:cs="Arial"/>
-        </w:rPr>
-      </w:pPr>
-    </w:p>
-    <w:p>
-      <w:pPr>
-        <w:rPr>
-          <w:rFonts w:cs="Arial"/>
-        </w:rPr>
-      </w:pPr>
-    </w:p>
-    <w:p>
-      <w:pPr>
-        <w:rPr>
-          <w:rFonts w:cs="Arial"/>
-        </w:rPr>
-      </w:pPr>
-    </w:p>
-    <w:p>
-      <w:pPr>
-        <w:rPr>
-          <w:rFonts w:cs="Arial"/>
-        </w:rPr>
-      </w:pPr>
-    </w:p>
-    <w:p>
-      <w:pPr>
-        <w:rPr>
-          <w:rFonts w:cs="Arial"/>
-        </w:rPr>
-      </w:pPr>
-    </w:p>
-    <w:p>
-      <w:pPr>
-        <w:rPr>
-          <w:rFonts w:cs="Arial"/>
-        </w:rPr>
-      </w:pPr>
-    </w:p>
-    <w:p>
-      <w:pPr>
-        <w:rPr>
-          <w:rFonts w:cs="Arial"/>
-        </w:rPr>
-      </w:pPr>
-    </w:p>
-    <w:p>
-      <w:pPr>
-        <w:rPr>
-          <w:rFonts w:cs="Arial"/>
-        </w:rPr>
-      </w:pPr>
-    </w:p>
-    <w:p>
-      <w:pPr>
-        <w:rPr>
-          <w:rFonts w:cs="Arial"/>
-        </w:rPr>
-      </w:pPr>
-    </w:p>
-    <w:p>
-      <w:pPr>
-        <w:rPr>
-          <w:rFonts w:cs="Arial"/>
-        </w:rPr>
-      </w:pPr>
-    </w:p>
-    <w:p>
-      <w:pPr>
-        <w:rPr>
-          <w:rFonts w:cs="Arial"/>
-        </w:rPr>
-      </w:pPr>
-    </w:p>
-    <w:p>
-      <w:pPr>
-        <w:rPr>
-          <w:rFonts w:cs="Arial"/>
-        </w:rPr>
-      </w:pPr>
-    </w:p>
-    <w:p>
-      <w:pPr>
-        <w:rPr>
-          <w:rFonts w:cs="Arial"/>
-        </w:rPr>
-      </w:pPr>
-    </w:p>
-    <w:p>
-      <w:pPr>
-        <w:rPr>
-          <w:rFonts w:cs="Arial"/>
-        </w:rPr>
-      </w:pPr>
-    </w:p>
-    <w:p>
-      <w:pPr>
-        <w:rPr>
-          <w:rFonts w:cs="Arial"/>
-        </w:rPr>
-      </w:pPr>
-    </w:p>
-    <w:p>
-      <w:pPr>
-        <w:rPr>
-          <w:rFonts w:cs="Arial"/>
-        </w:rPr>
-      </w:pPr>
-    </w:p>
-    <w:p>
-      <w:pPr>
-        <w:rPr>
-          <w:rFonts w:cs="Arial"/>
-        </w:rPr>
-      </w:pPr>
-    </w:p>
-    <w:p>
-      <w:pPr>
-        <w:rPr>
-          <w:rFonts w:cs="Arial"/>
-        </w:rPr>
-      </w:pPr>
-    </w:p>
-    <w:p>
-      <w:pPr>
-        <w:rPr>
-          <w:rFonts w:cs="Arial"/>
-        </w:rPr>
-      </w:pPr>
-    </w:p>
-    <w:p>
-      <w:pPr>
-        <w:rPr>
-          <w:rFonts w:cs="Arial"/>
-        </w:rPr>
-      </w:pPr>
-    </w:p>
-    <w:p>
-      <w:pPr>
-        <w:rPr>
-          <w:rFonts w:cs="Arial"/>
-        </w:rPr>
-      </w:pPr>
-    </w:p>
-    <w:p>
-      <w:pPr>
-        <w:rPr>
-          <w:rFonts w:cs="Arial"/>
-        </w:rPr>
-      </w:pPr>
-    </w:p>
-    <w:p>
-      <w:pPr>
-        <w:rPr>
-          <w:rFonts w:cs="Arial"/>
-        </w:rPr>
-      </w:pPr>
-    </w:p>
-    <w:p>
-      <w:pPr>
-        <w:rPr>
-          <w:rFonts w:cs="Arial"/>
-        </w:rPr>
-      </w:pPr>
-    </w:p>
-    <w:p>
-      <w:pPr>
         <w:pStyle w:val="Ttulo"/>
       </w:pPr>
+      <w:bookmarkStart w:id="0" w:name="_Toc20849996"/>
       <w:r>
         <w:lastRenderedPageBreak/>
         <w:t>PREFACIO</w:t>
       </w:r>
+      <w:bookmarkEnd w:id="0"/>
     </w:p>
     <w:p>
       <w:pPr>
@@ -1015,8 +2635,13 @@
       <w:pPr>
         <w:pStyle w:val="Ttulo"/>
       </w:pPr>
-      <w:r>
-        <w:t xml:space="preserve">LA ENTREVISTA. </w:t>
+      <w:bookmarkStart w:id="1" w:name="_Toc20849997"/>
+      <w:r>
+        <w:t>LA ENTREVISTA.</w:t>
+      </w:r>
+      <w:bookmarkEnd w:id="1"/>
+      <w:r>
+        <w:t xml:space="preserve"> </w:t>
       </w:r>
     </w:p>
     <w:p>
@@ -1042,8 +2667,12 @@
       </w:pPr>
       <w:r>
         <w:tab/>
+      </w:r>
+      <w:bookmarkStart w:id="2" w:name="_Toc20849998"/>
+      <w:r>
         <w:t>Resumen de la entrevista.</w:t>
       </w:r>
+      <w:bookmarkEnd w:id="2"/>
     </w:p>
     <w:p>
       <w:r>
@@ -1139,9 +2768,14 @@
       <w:pPr>
         <w:pStyle w:val="Ttulo"/>
       </w:pPr>
+      <w:bookmarkStart w:id="3" w:name="_Toc20849999"/>
       <w:r>
         <w:lastRenderedPageBreak/>
-        <w:t xml:space="preserve">EL PROYECTO </w:t>
+        <w:t>EL PROYECTO</w:t>
+      </w:r>
+      <w:bookmarkEnd w:id="3"/>
+      <w:r>
+        <w:t xml:space="preserve"> </w:t>
       </w:r>
     </w:p>
     <w:p>
@@ -1149,6 +2783,7 @@
         <w:pStyle w:val="Subttulo"/>
         <w:ind w:firstLine="708"/>
       </w:pPr>
+      <w:bookmarkStart w:id="4" w:name="_Toc20850000"/>
       <w:r>
         <w:t>Tecnología</w:t>
       </w:r>
@@ -1161,6 +2796,7 @@
       <w:r>
         <w:t>.</w:t>
       </w:r>
+      <w:bookmarkEnd w:id="4"/>
     </w:p>
     <w:p>
       <w:r>
@@ -1175,66 +2811,21 @@
         </w:r>
       </w:hyperlink>
       <w:r>
-        <w:t xml:space="preserve"> . Por lo que en </w:t>
-      </w:r>
-      <w:proofErr w:type="spellStart"/>
-      <w:r>
-        <w:t>front-end</w:t>
-      </w:r>
-      <w:proofErr w:type="spellEnd"/>
-      <w:r>
-        <w:t xml:space="preserve"> emplearemos </w:t>
-      </w:r>
-      <w:proofErr w:type="spellStart"/>
-      <w:r>
-        <w:t>React</w:t>
-      </w:r>
-      <w:proofErr w:type="spellEnd"/>
-      <w:r>
-        <w:t xml:space="preserve">, como base de datos, emplearemos </w:t>
-      </w:r>
-      <w:proofErr w:type="spellStart"/>
-      <w:r>
-        <w:t>mongoDB</w:t>
-      </w:r>
-      <w:proofErr w:type="spellEnd"/>
-      <w:r>
-        <w:t xml:space="preserve"> y para el back-</w:t>
-      </w:r>
-      <w:proofErr w:type="spellStart"/>
-      <w:r>
-        <w:t>end</w:t>
-      </w:r>
-      <w:proofErr w:type="spellEnd"/>
-      <w:r>
-        <w:t xml:space="preserve"> </w:t>
-      </w:r>
-      <w:proofErr w:type="spellStart"/>
-      <w:r>
-        <w:t>Node-</w:t>
+        <w:t xml:space="preserve"> . Por lo que en front-end emplearemos React, como base de datos, emplearemos mongoDB y para el back-end Node-</w:t>
       </w:r>
       <w:proofErr w:type="gramStart"/>
       <w:r>
-        <w:t>js</w:t>
-      </w:r>
-      <w:proofErr w:type="spellEnd"/>
-      <w:r>
-        <w:t xml:space="preserve"> .</w:t>
+        <w:t>js .</w:t>
       </w:r>
       <w:proofErr w:type="gramEnd"/>
       <w:r>
         <w:t xml:space="preserve"> Todas estas tecnologías se basan en </w:t>
       </w:r>
-      <w:proofErr w:type="spellStart"/>
       <w:r>
         <w:t>J</w:t>
       </w:r>
       <w:r>
-        <w:t>avascript</w:t>
-      </w:r>
-      <w:proofErr w:type="spellEnd"/>
-      <w:r>
-        <w:t xml:space="preserve">, por lo que su </w:t>
+        <w:t xml:space="preserve">avascript, por lo que su </w:t>
       </w:r>
       <w:r>
         <w:t>interoperabilidad</w:t>
@@ -1243,14 +2834,12 @@
         <w:t xml:space="preserve"> y mantenimiento son sencillos y guardan mucha sinergia. Añadiremos </w:t>
       </w:r>
       <w:hyperlink r:id="rId16" w:history="1">
-        <w:proofErr w:type="spellStart"/>
         <w:r>
           <w:rPr>
             <w:rStyle w:val="Hipervnculo"/>
           </w:rPr>
           <w:t>NextJs</w:t>
         </w:r>
-        <w:proofErr w:type="spellEnd"/>
       </w:hyperlink>
       <w:r>
         <w:t xml:space="preserve"> para poder implementar </w:t>
@@ -1260,30 +2849,8 @@
           <w:rPr>
             <w:rStyle w:val="Hipervnculo"/>
           </w:rPr>
-          <w:t xml:space="preserve">Server </w:t>
-        </w:r>
-        <w:proofErr w:type="spellStart"/>
-        <w:r>
-          <w:rPr>
-            <w:rStyle w:val="Hipervnculo"/>
-          </w:rPr>
-          <w:t>side</w:t>
-        </w:r>
-        <w:proofErr w:type="spellEnd"/>
-        <w:r>
-          <w:rPr>
-            <w:rStyle w:val="Hipervnculo"/>
-          </w:rPr>
-          <w:t xml:space="preserve"> </w:t>
-        </w:r>
-        <w:proofErr w:type="spellStart"/>
-        <w:r>
-          <w:rPr>
-            <w:rStyle w:val="Hipervnculo"/>
-          </w:rPr>
-          <w:t>rendering</w:t>
-        </w:r>
-        <w:proofErr w:type="spellEnd"/>
+          <w:t>Server side rendering</w:t>
+        </w:r>
       </w:hyperlink>
       <w:r>
         <w:t xml:space="preserve"> , técnica que hace que nuestra </w:t>
@@ -1301,8 +2868,13 @@
         <w:pStyle w:val="Subttulo"/>
         <w:ind w:firstLine="708"/>
       </w:pPr>
-      <w:r>
-        <w:t xml:space="preserve">Implementación de accesibilidad </w:t>
+      <w:bookmarkStart w:id="5" w:name="_Toc20850001"/>
+      <w:r>
+        <w:t>Implementación de accesibilidad</w:t>
+      </w:r>
+      <w:bookmarkEnd w:id="5"/>
+      <w:r>
+        <w:t xml:space="preserve"> </w:t>
       </w:r>
     </w:p>
     <w:p>
@@ -1334,25 +2906,7 @@
           <w:color w:val="000000"/>
           <w:szCs w:val="24"/>
         </w:rPr>
-        <w:t xml:space="preserve">l Proyecto de Accesibilidad Web del Consorcio </w:t>
-      </w:r>
-      <w:proofErr w:type="spellStart"/>
-      <w:r>
-        <w:rPr>
-          <w:rFonts w:cs="Arial"/>
-          <w:color w:val="000000"/>
-          <w:szCs w:val="24"/>
-        </w:rPr>
-        <w:t>World</w:t>
-      </w:r>
-      <w:proofErr w:type="spellEnd"/>
-      <w:r>
-        <w:rPr>
-          <w:rFonts w:cs="Arial"/>
-          <w:color w:val="000000"/>
-          <w:szCs w:val="24"/>
-        </w:rPr>
-        <w:t xml:space="preserve"> Wide Web</w:t>
+        <w:t>l Proyecto de Accesibilidad Web del Consorcio World Wide Web</w:t>
       </w:r>
       <w:r>
         <w:rPr>
@@ -1617,39 +3171,7 @@
           <w:rFonts w:cs="Arial"/>
           <w:szCs w:val="24"/>
         </w:rPr>
-        <w:t xml:space="preserve">Para garantizar que, efectivamente se implementan estas pautas, se establecerá un periodo de </w:t>
-      </w:r>
-      <w:proofErr w:type="spellStart"/>
-      <w:r>
-        <w:rPr>
-          <w:rFonts w:cs="Arial"/>
-          <w:szCs w:val="24"/>
-        </w:rPr>
-        <w:t>Testing</w:t>
-      </w:r>
-      <w:proofErr w:type="spellEnd"/>
-      <w:r>
-        <w:rPr>
-          <w:rFonts w:cs="Arial"/>
-          <w:szCs w:val="24"/>
-        </w:rPr>
-        <w:t xml:space="preserve"> y refactorización después de cada uno de los </w:t>
-      </w:r>
-      <w:proofErr w:type="spellStart"/>
-      <w:r>
-        <w:rPr>
-          <w:rFonts w:cs="Arial"/>
-          <w:szCs w:val="24"/>
-        </w:rPr>
-        <w:t>sprints</w:t>
-      </w:r>
-      <w:proofErr w:type="spellEnd"/>
-      <w:r>
-        <w:rPr>
-          <w:rFonts w:cs="Arial"/>
-          <w:szCs w:val="24"/>
-        </w:rPr>
-        <w:t xml:space="preserve"> de desarrollo. </w:t>
+        <w:t xml:space="preserve">Para garantizar que, efectivamente se implementan estas pautas, se establecerá un periodo de Testing y refactorización después de cada uno de los sprints de desarrollo. </w:t>
       </w:r>
     </w:p>
     <w:p>
@@ -1657,10 +3179,12 @@
         <w:pStyle w:val="Subttulo"/>
         <w:ind w:firstLine="708"/>
       </w:pPr>
+      <w:bookmarkStart w:id="6" w:name="_Toc20850002"/>
       <w:r>
         <w:lastRenderedPageBreak/>
         <w:t>El color corporativo.</w:t>
       </w:r>
+      <w:bookmarkEnd w:id="6"/>
     </w:p>
     <w:p>
       <w:r>
@@ -1685,19 +3209,7 @@
           <w:rPr>
             <w:rStyle w:val="Hipervnculo"/>
           </w:rPr>
-          <w:t>teoría</w:t>
-        </w:r>
-        <w:r>
-          <w:rPr>
-            <w:rStyle w:val="Hipervnculo"/>
-          </w:rPr>
-          <w:t xml:space="preserve"> </w:t>
-        </w:r>
-        <w:r>
-          <w:rPr>
-            <w:rStyle w:val="Hipervnculo"/>
-          </w:rPr>
-          <w:t>de color</w:t>
+          <w:t>teoría de color</w:t>
         </w:r>
       </w:hyperlink>
       <w:r>
@@ -1711,8 +3223,12 @@
       </w:pPr>
       <w:r>
         <w:tab/>
+      </w:r>
+      <w:bookmarkStart w:id="7" w:name="_Toc20850003"/>
+      <w:r>
         <w:t>Color corporativo de Cluedo_Roms.</w:t>
       </w:r>
+      <w:bookmarkEnd w:id="7"/>
     </w:p>
     <w:p>
       <w:r>
@@ -1729,15 +3245,13 @@
         <w:t>puesto que transmite conceptos como</w:t>
       </w:r>
       <w:r>
+        <w:t xml:space="preserve"> Entusiasmo, felicidad, juventud, creatividad, creatividad</w:t>
+      </w:r>
+      <w:r>
         <w:t xml:space="preserve"> </w:t>
       </w:r>
-      <w:proofErr w:type="gramStart"/>
-      <w:r>
-        <w:t>Entusiasmo ,</w:t>
-      </w:r>
-      <w:proofErr w:type="gramEnd"/>
-      <w:r>
-        <w:t xml:space="preserve"> felicidad , juventud , creatividad, creatividad ,aventura y optimismo.</w:t>
+      <w:r>
+        <w:t>aventura y optimismo.</w:t>
       </w:r>
     </w:p>
     <w:p>
@@ -1778,7 +3292,7 @@
           <w:rPr>
             <w:rStyle w:val="Hipervnculo"/>
           </w:rPr>
-          <w:t>www.color.adobe.es</w:t>
+          <w:t>https://color.adobe.com/es/create</w:t>
         </w:r>
       </w:hyperlink>
       <w:r>
@@ -1805,15 +3319,15 @@
           <w:noProof/>
         </w:rPr>
         <w:drawing>
-          <wp:anchor distT="0" distB="0" distL="114300" distR="114300" simplePos="0" relativeHeight="251662336" behindDoc="0" locked="0" layoutInCell="1" allowOverlap="1" wp14:anchorId="07217651" wp14:editId="02E21120">
+          <wp:anchor distT="0" distB="0" distL="114300" distR="114300" simplePos="0" relativeHeight="251662336" behindDoc="0" locked="0" layoutInCell="1" allowOverlap="1" wp14:anchorId="07217651" wp14:editId="004CC811">
             <wp:simplePos x="0" y="0"/>
             <wp:positionH relativeFrom="margin">
               <wp:align>center</wp:align>
             </wp:positionH>
             <wp:positionV relativeFrom="paragraph">
-              <wp:posOffset>16454</wp:posOffset>
+              <wp:posOffset>22860</wp:posOffset>
             </wp:positionV>
-            <wp:extent cx="4290852" cy="1657978"/>
+            <wp:extent cx="3718255" cy="1166883"/>
             <wp:effectExtent l="0" t="0" r="0" b="0"/>
             <wp:wrapNone/>
             <wp:docPr id="1" name="Imagen 1"/>
@@ -1845,7 +3359,7 @@
                   <pic:spPr bwMode="auto">
                     <a:xfrm>
                       <a:off x="0" y="0"/>
-                      <a:ext cx="4290852" cy="1657978"/>
+                      <a:ext cx="3718255" cy="1166883"/>
                     </a:xfrm>
                     <a:prstGeom prst="rect">
                       <a:avLst/>
@@ -1888,8 +3402,13 @@
         <w:lastRenderedPageBreak/>
         <w:t xml:space="preserve"> </w:t>
       </w:r>
-      <w:r>
-        <w:t xml:space="preserve">Estudio de la competencia en base a color. </w:t>
+      <w:bookmarkStart w:id="8" w:name="_Toc20850004"/>
+      <w:r>
+        <w:t>Estudio de la competencia en base a color.</w:t>
+      </w:r>
+      <w:bookmarkEnd w:id="8"/>
+      <w:r>
+        <w:t xml:space="preserve"> </w:t>
       </w:r>
     </w:p>
     <w:p>
@@ -1990,14 +3509,12 @@
           </w:tcPr>
           <w:p>
             <w:hyperlink r:id="rId21" w:history="1">
-              <w:proofErr w:type="spellStart"/>
               <w:r>
                 <w:rPr>
                   <w:rStyle w:val="Hipervnculo"/>
                 </w:rPr>
                 <w:t>Cocoroom</w:t>
               </w:r>
-              <w:proofErr w:type="spellEnd"/>
             </w:hyperlink>
           </w:p>
         </w:tc>
@@ -2038,14 +3555,12 @@
           </w:tcPr>
           <w:p>
             <w:hyperlink r:id="rId22" w:history="1">
-              <w:proofErr w:type="spellStart"/>
               <w:r>
                 <w:rPr>
                   <w:rStyle w:val="Hipervnculo"/>
                 </w:rPr>
                 <w:t>Claustrophobia</w:t>
               </w:r>
-              <w:proofErr w:type="spellEnd"/>
             </w:hyperlink>
           </w:p>
         </w:tc>
@@ -2122,13 +3637,15 @@
       <w:pPr>
         <w:pStyle w:val="Subttulo"/>
       </w:pPr>
-      <w:bookmarkStart w:id="0" w:name="_GoBack"/>
       <w:r>
         <w:tab/>
+      </w:r>
+      <w:bookmarkStart w:id="9" w:name="_Toc20850005"/>
+      <w:r>
         <w:t>Target de la empresa y su relación con el color.</w:t>
       </w:r>
-    </w:p>
-    <w:bookmarkEnd w:id="0"/>
+      <w:bookmarkEnd w:id="9"/>
+    </w:p>
     <w:p>
       <w:r>
         <w:t xml:space="preserve">El cliente objetivo de la empresa, según la reunión entablada es, persona creativa, que busca experiencias diferente a las clásicas de ocio, con afán de autosuperación y cierto grado de competitividad, no hay distinción de raza o sexo en sus estudios. </w:t>
@@ -2145,9 +3662,11 @@
         <w:pStyle w:val="Subttulo"/>
         <w:ind w:firstLine="708"/>
       </w:pPr>
+      <w:bookmarkStart w:id="10" w:name="_Toc20850006"/>
       <w:r>
         <w:t>El contraste.</w:t>
       </w:r>
+      <w:bookmarkEnd w:id="10"/>
     </w:p>
     <w:p>
       <w:r>
@@ -2171,12 +3690,14 @@
         <w:pStyle w:val="Subttulo"/>
         <w:ind w:firstLine="708"/>
       </w:pPr>
+      <w:bookmarkStart w:id="11" w:name="_Toc20850007"/>
       <w:r>
         <w:t>El color y la accesibilidad</w:t>
       </w:r>
       <w:r>
         <w:t>.</w:t>
       </w:r>
+      <w:bookmarkEnd w:id="11"/>
     </w:p>
     <w:p>
       <w:r>
@@ -2201,8 +3722,12 @@
       </w:pPr>
       <w:r>
         <w:tab/>
+      </w:r>
+      <w:bookmarkStart w:id="12" w:name="_Toc20850008"/>
+      <w:r>
         <w:t>Conclusiones finales.</w:t>
       </w:r>
+      <w:bookmarkEnd w:id="12"/>
     </w:p>
     <w:p>
       <w:r>
@@ -2212,16 +3737,101 @@
         <w:t>una i</w:t>
       </w:r>
       <w:r>
-        <w:t xml:space="preserve">magen innovadora, accesible a todo el público. Nos </w:t>
-      </w:r>
-      <w:proofErr w:type="gramStart"/>
-      <w:r>
-        <w:t>ofrece ,</w:t>
-      </w:r>
-      <w:proofErr w:type="gramEnd"/>
-      <w:r>
-        <w:t xml:space="preserve"> de forma fácil poder </w:t>
-      </w:r>
+        <w:t xml:space="preserve">magen innovadora, accesible a todo el público. Nos ofrece, de forma fácil poder </w:t>
+      </w:r>
+      <w:r>
+        <w:t xml:space="preserve">reservar, obtener información de los servicios y contactar de forma directa con la empresa para obtener un trato más cercano. </w:t>
+      </w:r>
+    </w:p>
+    <w:p>
+      <w:pPr>
+        <w:pStyle w:val="Subttulo"/>
+      </w:pPr>
+      <w:r>
+        <w:tab/>
+      </w:r>
+      <w:bookmarkStart w:id="13" w:name="_Toc20850009"/>
+      <w:r>
+        <w:t>Croquis propuesto para diseño.</w:t>
+      </w:r>
+      <w:bookmarkEnd w:id="13"/>
+    </w:p>
+    <w:p>
+      <w:r>
+        <w:rPr>
+          <w:noProof/>
+        </w:rPr>
+        <w:drawing>
+          <wp:anchor distT="0" distB="0" distL="114300" distR="114300" simplePos="0" relativeHeight="251663360" behindDoc="0" locked="0" layoutInCell="1" allowOverlap="1" wp14:anchorId="7E881F60" wp14:editId="485C8EE8">
+            <wp:simplePos x="0" y="0"/>
+            <wp:positionH relativeFrom="margin">
+              <wp:posOffset>24765</wp:posOffset>
+            </wp:positionH>
+            <wp:positionV relativeFrom="paragraph">
+              <wp:posOffset>22860</wp:posOffset>
+            </wp:positionV>
+            <wp:extent cx="5295089" cy="3085465"/>
+            <wp:effectExtent l="0" t="0" r="1270" b="635"/>
+            <wp:wrapNone/>
+            <wp:docPr id="3" name="Imagen 3"/>
+            <wp:cNvGraphicFramePr>
+              <a:graphicFrameLocks xmlns:a="http://schemas.openxmlformats.org/drawingml/2006/main" noChangeAspect="1"/>
+            </wp:cNvGraphicFramePr>
+            <a:graphic xmlns:a="http://schemas.openxmlformats.org/drawingml/2006/main">
+              <a:graphicData uri="http://schemas.openxmlformats.org/drawingml/2006/picture">
+                <pic:pic xmlns:pic="http://schemas.openxmlformats.org/drawingml/2006/picture">
+                  <pic:nvPicPr>
+                    <pic:cNvPr id="0" name="Picture 1"/>
+                    <pic:cNvPicPr>
+                      <a:picLocks noChangeAspect="1" noChangeArrowheads="1"/>
+                    </pic:cNvPicPr>
+                  </pic:nvPicPr>
+                  <pic:blipFill>
+                    <a:blip r:embed="rId25">
+                      <a:extLst>
+                        <a:ext uri="{28A0092B-C50C-407E-A947-70E740481C1C}">
+                          <a14:useLocalDpi xmlns:a14="http://schemas.microsoft.com/office/drawing/2010/main" val="0"/>
+                        </a:ext>
+                      </a:extLst>
+                    </a:blip>
+                    <a:srcRect/>
+                    <a:stretch>
+                      <a:fillRect/>
+                    </a:stretch>
+                  </pic:blipFill>
+                  <pic:spPr bwMode="auto">
+                    <a:xfrm>
+                      <a:off x="0" y="0"/>
+                      <a:ext cx="5319168" cy="3099496"/>
+                    </a:xfrm>
+                    <a:prstGeom prst="rect">
+                      <a:avLst/>
+                    </a:prstGeom>
+                    <a:noFill/>
+                    <a:ln>
+                      <a:noFill/>
+                    </a:ln>
+                  </pic:spPr>
+                </pic:pic>
+              </a:graphicData>
+            </a:graphic>
+            <wp14:sizeRelH relativeFrom="margin">
+              <wp14:pctWidth>0</wp14:pctWidth>
+            </wp14:sizeRelH>
+            <wp14:sizeRelV relativeFrom="margin">
+              <wp14:pctHeight>0</wp14:pctHeight>
+            </wp14:sizeRelV>
+          </wp:anchor>
+        </w:drawing>
+      </w:r>
+    </w:p>
+    <w:p/>
+    <w:p>
+      <w:pPr>
+        <w:rPr>
+          <w:u w:val="single"/>
+        </w:rPr>
+      </w:pPr>
     </w:p>
     <w:p/>
     <w:p/>
@@ -2230,31 +3840,24 @@
     <w:p/>
     <w:p/>
     <w:p/>
-    <w:p/>
-    <w:p/>
-    <w:p/>
-    <w:p/>
-    <w:p/>
-    <w:p/>
-    <w:p/>
-    <w:p/>
-    <w:p/>
-    <w:p/>
-    <w:p/>
     <w:p>
       <w:pPr>
         <w:pStyle w:val="Ttulo"/>
       </w:pPr>
+      <w:bookmarkStart w:id="14" w:name="_Toc20850010"/>
       <w:r>
         <w:t>INFORMACIÓN TÉCNICA</w:t>
       </w:r>
+      <w:bookmarkEnd w:id="14"/>
     </w:p>
     <w:p>
       <w:pPr>
         <w:pStyle w:val="Subttulo"/>
         <w:ind w:firstLine="708"/>
       </w:pPr>
-      <w:r>
+      <w:bookmarkStart w:id="15" w:name="_Toc20850011"/>
+      <w:r>
+        <w:lastRenderedPageBreak/>
         <w:t>¿</w:t>
       </w:r>
       <w:r>
@@ -2263,7 +3866,7 @@
       <w:r>
         <w:t xml:space="preserve"> es un </w:t>
       </w:r>
-      <w:bookmarkStart w:id="1" w:name="screen"/>
+      <w:bookmarkStart w:id="16" w:name="screen"/>
       <w:r>
         <w:t>screen</w:t>
       </w:r>
@@ -2273,10 +3876,11 @@
       <w:r>
         <w:t>reader</w:t>
       </w:r>
-      <w:bookmarkEnd w:id="1"/>
+      <w:bookmarkEnd w:id="16"/>
       <w:r>
         <w:t>?</w:t>
       </w:r>
+      <w:bookmarkEnd w:id="15"/>
     </w:p>
     <w:p>
       <w:pPr>
@@ -2288,7 +3892,7 @@
       <w:r>
         <w:t xml:space="preserve"> </w:t>
       </w:r>
-      <w:hyperlink r:id="rId25" w:history="1">
+      <w:hyperlink r:id="rId26" w:history="1">
         <w:r>
           <w:rPr>
             <w:rStyle w:val="Hipervnculo"/>
@@ -2309,7 +3913,7 @@
         </w:rPr>
         <w:t>os lectores de pantalla son una forma de </w:t>
       </w:r>
-      <w:hyperlink r:id="rId26" w:tooltip="Tecnologías de apoyo" w:history="1">
+      <w:hyperlink r:id="rId27" w:tooltip="Tecnologías de apoyo" w:history="1">
         <w:r>
           <w:rPr>
             <w:color w:val="0B0080"/>
@@ -2326,7 +3930,7 @@
         </w:rPr>
         <w:t> (AT) potencialmente útil para personas ciegas o con baja visión (sería una </w:t>
       </w:r>
-      <w:hyperlink r:id="rId27" w:tooltip="Tiflotecnología" w:history="1">
+      <w:hyperlink r:id="rId28" w:tooltip="Tiflotecnología" w:history="1">
         <w:r>
           <w:rPr>
             <w:color w:val="0B0080"/>
@@ -2341,41 +3945,9 @@
           <w:color w:val="222222"/>
           <w:shd w:val="clear" w:color="auto" w:fill="FFFFFF"/>
         </w:rPr>
-        <w:t>), o dificultades de aprendizaje. A menudo se combina con otras formas de AT como los magnificadores de pantalla. La elección del lector de pantalla viene determinada por varios factores, como: plataforma, prestaciones o costo. Si bien los lectores de pantalla pueden ser instalados de forma externa en un sistema operativo, cada vez más, vienen integrados por defecto en las distribuciones de los sistemas operativos. "</w:t>
-      </w:r>
-      <w:proofErr w:type="spellStart"/>
-      <w:r>
-        <w:rPr>
-          <w:color w:val="222222"/>
-          <w:shd w:val="clear" w:color="auto" w:fill="FFFFFF"/>
-        </w:rPr>
-        <w:t>Narrator</w:t>
-      </w:r>
-      <w:proofErr w:type="spellEnd"/>
-      <w:r>
-        <w:rPr>
-          <w:color w:val="222222"/>
-          <w:shd w:val="clear" w:color="auto" w:fill="FFFFFF"/>
-        </w:rPr>
-        <w:t xml:space="preserve">" en el caso de Microsoft Windows, </w:t>
-      </w:r>
-      <w:proofErr w:type="spellStart"/>
-      <w:r>
-        <w:rPr>
-          <w:color w:val="222222"/>
-          <w:shd w:val="clear" w:color="auto" w:fill="FFFFFF"/>
-        </w:rPr>
-        <w:t>VoiceOver</w:t>
-      </w:r>
-      <w:proofErr w:type="spellEnd"/>
-      <w:r>
-        <w:rPr>
-          <w:color w:val="222222"/>
-          <w:shd w:val="clear" w:color="auto" w:fill="FFFFFF"/>
-        </w:rPr>
-        <w:t xml:space="preserve"> en </w:t>
-      </w:r>
-      <w:hyperlink r:id="rId28" w:tooltip="Apple Inc." w:history="1">
+        <w:t>), o dificultades de aprendizaje. A menudo se combina con otras formas de AT como los magnificadores de pantalla. La elección del lector de pantalla viene determinada por varios factores, como: plataforma, prestaciones o costo. Si bien los lectores de pantalla pueden ser instalados de forma externa en un sistema operativo, cada vez más, vienen integrados por defecto en las distribuciones de los sistemas operativos. "Narrator" en el caso de Microsoft Windows, VoiceOver en </w:t>
+      </w:r>
+      <w:hyperlink r:id="rId29" w:tooltip="Apple Inc." w:history="1">
         <w:r>
           <w:rPr>
             <w:color w:val="0B0080"/>
@@ -2392,7 +3964,7 @@
         </w:rPr>
         <w:t> </w:t>
       </w:r>
-      <w:hyperlink r:id="rId29" w:tooltip="Mac OS X" w:history="1">
+      <w:hyperlink r:id="rId30" w:tooltip="Mac OS X" w:history="1">
         <w:r>
           <w:rPr>
             <w:color w:val="0B0080"/>
@@ -2409,7 +3981,7 @@
         </w:rPr>
         <w:t>. El entorno de escritorio </w:t>
       </w:r>
-      <w:hyperlink r:id="rId30" w:tooltip="GNOME" w:history="1">
+      <w:hyperlink r:id="rId31" w:tooltip="GNOME" w:history="1">
         <w:r>
           <w:rPr>
             <w:color w:val="0B0080"/>
@@ -2426,7 +3998,7 @@
         </w:rPr>
         <w:t> desarrolla desde 2006 el lector de pantalla </w:t>
       </w:r>
-      <w:hyperlink r:id="rId31" w:tooltip="Orca (software)" w:history="1">
+      <w:hyperlink r:id="rId32" w:tooltip="Orca (software)" w:history="1">
         <w:r>
           <w:rPr>
             <w:color w:val="0B0080"/>
@@ -2443,7 +4015,7 @@
         </w:rPr>
         <w:t> de </w:t>
       </w:r>
-      <w:hyperlink r:id="rId32" w:tooltip="Software libre" w:history="1">
+      <w:hyperlink r:id="rId33" w:tooltip="Software libre" w:history="1">
         <w:r>
           <w:rPr>
             <w:color w:val="0B0080"/>
@@ -2460,7 +4032,7 @@
         </w:rPr>
         <w:t> que funciona en sistemas </w:t>
       </w:r>
-      <w:hyperlink r:id="rId33" w:tooltip="Tipo Unix" w:history="1">
+      <w:hyperlink r:id="rId34" w:tooltip="Tipo Unix" w:history="1">
         <w:r>
           <w:rPr>
             <w:color w:val="0B0080"/>
@@ -2477,7 +4049,7 @@
         </w:rPr>
         <w:t> como </w:t>
       </w:r>
-      <w:hyperlink r:id="rId34" w:tooltip="GNU/Linux" w:history="1">
+      <w:hyperlink r:id="rId35" w:tooltip="GNU/Linux" w:history="1">
         <w:r>
           <w:rPr>
             <w:color w:val="0B0080"/>
@@ -2494,7 +4066,7 @@
         </w:rPr>
         <w:t>, </w:t>
       </w:r>
-      <w:hyperlink r:id="rId35" w:tooltip="OpenBSD" w:history="1">
+      <w:hyperlink r:id="rId36" w:tooltip="OpenBSD" w:history="1">
         <w:r>
           <w:rPr>
             <w:color w:val="0B0080"/>
@@ -2511,7 +4083,7 @@
         </w:rPr>
         <w:t> o </w:t>
       </w:r>
-      <w:hyperlink r:id="rId36" w:tooltip="Solaris (sistema operativo)" w:history="1">
+      <w:hyperlink r:id="rId37" w:tooltip="Solaris (sistema operativo)" w:history="1">
         <w:r>
           <w:rPr>
             <w:color w:val="0B0080"/>
@@ -2528,14 +4100,7 @@
         </w:rPr>
         <w:t xml:space="preserve">. </w:t>
       </w:r>
-    </w:p>
-    <w:p>
-      <w:pPr>
-        <w:rPr>
-          <w:color w:val="222222"/>
-          <w:shd w:val="clear" w:color="auto" w:fill="FFFFFF"/>
-        </w:rPr>
-      </w:pPr>
+      <w:bookmarkStart w:id="17" w:name="teoriaColor"/>
     </w:p>
     <w:p>
       <w:pPr>
@@ -2545,155 +4110,304 @@
           <w:shd w:val="clear" w:color="auto" w:fill="FFFFFF"/>
         </w:rPr>
       </w:pPr>
-      <w:bookmarkStart w:id="2" w:name="teoriaColor"/>
+      <w:bookmarkStart w:id="18" w:name="_Toc20850012"/>
       <w:r>
         <w:rPr>
           <w:shd w:val="clear" w:color="auto" w:fill="FFFFFF"/>
         </w:rPr>
-        <w:t xml:space="preserve">Teoría del color </w:t>
-      </w:r>
-      <w:bookmarkEnd w:id="2"/>
-    </w:p>
-    <w:p>
-      <w:pPr>
-        <w:rPr>
-          <w:u w:val="single"/>
-        </w:rPr>
-      </w:pPr>
-      <w:r>
+        <w:t>Introducción a la t</w:t>
+      </w:r>
+      <w:r>
+        <w:rPr>
+          <w:shd w:val="clear" w:color="auto" w:fill="FFFFFF"/>
+        </w:rPr>
+        <w:t>eoría del color</w:t>
+      </w:r>
+      <w:bookmarkEnd w:id="17"/>
+      <w:r>
+        <w:rPr>
+          <w:shd w:val="clear" w:color="auto" w:fill="FFFFFF"/>
+        </w:rPr>
+        <w:t>.</w:t>
+      </w:r>
+      <w:bookmarkEnd w:id="18"/>
+    </w:p>
+    <w:p>
+      <w:r>
+        <w:t xml:space="preserve">El color es la percepción de nuestro sistema visual ante un estímulo lumínico en un grado de frecuencias determinada. </w:t>
+      </w:r>
+    </w:p>
+    <w:p>
+      <w:pPr>
+        <w:rPr>
+          <w:i/>
+          <w:iCs/>
+        </w:rPr>
+      </w:pPr>
+      <w:r>
+        <w:t xml:space="preserve">Un determinado color </w:t>
+      </w:r>
+      <w:r>
+        <w:t xml:space="preserve">posee una serie de atributos como son </w:t>
+      </w:r>
+      <w:r>
+        <w:rPr>
+          <w:i/>
+          <w:iCs/>
+        </w:rPr>
+        <w:t>el matiz</w:t>
+      </w:r>
+      <w:r>
+        <w:t xml:space="preserve"> consistente en la variación entre un color u otro, Ej. Matiz rojo, </w:t>
+      </w:r>
+      <w:r>
+        <w:rPr>
+          <w:i/>
+          <w:iCs/>
+        </w:rPr>
+        <w:t>la luminosidad</w:t>
+      </w:r>
+      <w:r>
+        <w:rPr>
+          <w:i/>
+          <w:iCs/>
+        </w:rPr>
+        <w:t xml:space="preserve"> </w:t>
+      </w:r>
+      <w:r>
+        <w:t>que es la intensidad lumínica que contiene dicho color</w:t>
+      </w:r>
+      <w:r>
+        <w:rPr>
+          <w:i/>
+          <w:iCs/>
+        </w:rPr>
+        <w:t xml:space="preserve"> y </w:t>
+      </w:r>
+      <w:r>
+        <w:rPr>
+          <w:i/>
+          <w:iCs/>
+        </w:rPr>
+        <w:t>la saturación</w:t>
+      </w:r>
+      <w:r>
+        <w:rPr>
+          <w:i/>
+          <w:iCs/>
+        </w:rPr>
+        <w:t xml:space="preserve"> o dureza del color   que no es más que la “cantidad” de color presente en la muestra. </w:t>
+      </w:r>
+    </w:p>
+    <w:p>
+      <w:pPr>
+        <w:pStyle w:val="Ttulo2"/>
+      </w:pPr>
+      <w:r>
+        <w:rPr>
+          <w:u w:val="none"/>
+        </w:rPr>
         <w:tab/>
       </w:r>
-      <w:bookmarkStart w:id="3" w:name="VelocidadColor"/>
-      <w:r>
-        <w:rPr>
-          <w:u w:val="single"/>
-        </w:rPr>
-        <w:t>Velocidad de color:</w:t>
-      </w:r>
-      <w:bookmarkEnd w:id="3"/>
-    </w:p>
-    <w:p>
-      <w:pPr>
-        <w:rPr>
-          <w:u w:val="single"/>
-        </w:rPr>
-      </w:pPr>
-      <w:r>
+      <w:bookmarkStart w:id="19" w:name="_Toc20849707"/>
+      <w:bookmarkStart w:id="20" w:name="_Toc20849816"/>
+      <w:r>
+        <w:t>Espacio de color en la web.</w:t>
+      </w:r>
+      <w:bookmarkEnd w:id="19"/>
+      <w:bookmarkEnd w:id="20"/>
+    </w:p>
+    <w:p>
+      <w:r>
+        <w:rPr>
+          <w:noProof/>
+        </w:rPr>
+        <w:drawing>
+          <wp:anchor distT="0" distB="0" distL="114300" distR="114300" simplePos="0" relativeHeight="251664384" behindDoc="0" locked="0" layoutInCell="1" allowOverlap="1" wp14:anchorId="0F71F4CA" wp14:editId="0DD1AFCC">
+            <wp:simplePos x="0" y="0"/>
+            <wp:positionH relativeFrom="column">
+              <wp:posOffset>3725545</wp:posOffset>
+            </wp:positionH>
+            <wp:positionV relativeFrom="paragraph">
+              <wp:posOffset>5080</wp:posOffset>
+            </wp:positionV>
+            <wp:extent cx="2242820" cy="2255520"/>
+            <wp:effectExtent l="0" t="0" r="5080" b="0"/>
+            <wp:wrapSquare wrapText="bothSides"/>
+            <wp:docPr id="6" name="Imagen 6" descr="Resultado de imagen de circulo cromatico RGB"/>
+            <wp:cNvGraphicFramePr>
+              <a:graphicFrameLocks xmlns:a="http://schemas.openxmlformats.org/drawingml/2006/main" noChangeAspect="1"/>
+            </wp:cNvGraphicFramePr>
+            <a:graphic xmlns:a="http://schemas.openxmlformats.org/drawingml/2006/main">
+              <a:graphicData uri="http://schemas.openxmlformats.org/drawingml/2006/picture">
+                <pic:pic xmlns:pic="http://schemas.openxmlformats.org/drawingml/2006/picture">
+                  <pic:nvPicPr>
+                    <pic:cNvPr id="0" name="Picture 2" descr="Resultado de imagen de circulo cromatico RGB"/>
+                    <pic:cNvPicPr>
+                      <a:picLocks noChangeAspect="1" noChangeArrowheads="1"/>
+                    </pic:cNvPicPr>
+                  </pic:nvPicPr>
+                  <pic:blipFill>
+                    <a:blip r:embed="rId38" cstate="print">
+                      <a:extLst>
+                        <a:ext uri="{28A0092B-C50C-407E-A947-70E740481C1C}">
+                          <a14:useLocalDpi xmlns:a14="http://schemas.microsoft.com/office/drawing/2010/main" val="0"/>
+                        </a:ext>
+                      </a:extLst>
+                    </a:blip>
+                    <a:srcRect/>
+                    <a:stretch>
+                      <a:fillRect/>
+                    </a:stretch>
+                  </pic:blipFill>
+                  <pic:spPr bwMode="auto">
+                    <a:xfrm>
+                      <a:off x="0" y="0"/>
+                      <a:ext cx="2242820" cy="2255520"/>
+                    </a:xfrm>
+                    <a:prstGeom prst="rect">
+                      <a:avLst/>
+                    </a:prstGeom>
+                    <a:noFill/>
+                    <a:ln>
+                      <a:noFill/>
+                    </a:ln>
+                  </pic:spPr>
+                </pic:pic>
+              </a:graphicData>
+            </a:graphic>
+            <wp14:sizeRelH relativeFrom="margin">
+              <wp14:pctWidth>0</wp14:pctWidth>
+            </wp14:sizeRelH>
+            <wp14:sizeRelV relativeFrom="margin">
+              <wp14:pctHeight>0</wp14:pctHeight>
+            </wp14:sizeRelV>
+          </wp:anchor>
+        </w:drawing>
+      </w:r>
+      <w:r>
+        <w:t xml:space="preserve">Pese a que existen variedad de formas de representar los colores como el CMYK (empleado en impresión), en la web se emplea comúnmente el RGB. </w:t>
+      </w:r>
+    </w:p>
+    <w:p>
+      <w:r>
+        <w:t xml:space="preserve">El espacio de color RGB emplea un sistema aditivo para determinar los colores a partir de los tres colores primarios Rojo Verde Azul. </w:t>
+      </w:r>
+    </w:p>
+    <w:p>
+      <w:r>
+        <w:t xml:space="preserve">De esta forma la suma entre los colores adyacentes primarios dentro del circulo cromático dan lugar a los colores secundarios y estos, a su vez, sumados de la misma forma, dan lugar a los terciarios. </w:t>
+      </w:r>
+    </w:p>
+    <w:p>
+      <w:pPr>
+        <w:pStyle w:val="Ttulo2"/>
+        <w:ind w:firstLine="708"/>
+      </w:pPr>
+      <w:bookmarkStart w:id="21" w:name="VelocidadColor"/>
+      <w:bookmarkStart w:id="22" w:name="_Toc20849708"/>
+      <w:bookmarkStart w:id="23" w:name="_Toc20849817"/>
+      <w:r>
+        <w:t>Temperatura y v</w:t>
+      </w:r>
+      <w:r>
+        <w:t>elocidad de color:</w:t>
+      </w:r>
+      <w:bookmarkEnd w:id="21"/>
+      <w:bookmarkEnd w:id="22"/>
+      <w:bookmarkEnd w:id="23"/>
+      <w:r>
+        <w:t xml:space="preserve"> </w:t>
+      </w:r>
+    </w:p>
+    <w:p>
+      <w:r>
+        <w:t xml:space="preserve">Los colores a la izquierda del circulo cromático son cálidos y los de la derecha los colores fríos, esta distinción se basa en la percepción sensorial de los tonos, </w:t>
+      </w:r>
+    </w:p>
+    <w:p>
+      <w:r>
+        <w:lastRenderedPageBreak/>
+        <w:t>Los tonos cálidos proporcionan cierta sensación estimulante y los fríos</w:t>
+      </w:r>
+      <w:r>
+        <w:t>,</w:t>
+      </w:r>
+      <w:r>
+        <w:t xml:space="preserve"> calmante.</w:t>
+      </w:r>
+    </w:p>
+    <w:p>
+      <w:r>
+        <w:t xml:space="preserve">por otro lado, cada color es percibido y decodificado a mayor o menor velocidad por el cerebro humano, el color rojo es el más rápido en ser percibido, debido a esto se suele emplear este color en ofertas etc. </w:t>
+      </w:r>
+    </w:p>
+    <w:p>
+      <w:r>
+        <w:t>Los colores más veloces son percibidos por el ojo antes, pero una exposición a ellos prolongada limita la atención (cansa y aburre verlos</w:t>
+      </w:r>
+      <w:r>
+        <w:t>)</w:t>
+      </w:r>
+      <w:r>
+        <w:t xml:space="preserve"> por lo que se deben de emplear con cautela. </w:t>
+      </w:r>
+    </w:p>
+    <w:p>
+      <w:pPr>
+        <w:pStyle w:val="Ttulo2"/>
+      </w:pPr>
+      <w:r>
+        <w:rPr>
+          <w:u w:val="none"/>
+        </w:rPr>
         <w:tab/>
       </w:r>
-      <w:bookmarkStart w:id="4" w:name="ReglaCromatica"/>
-      <w:r>
-        <w:rPr>
-          <w:u w:val="single"/>
-        </w:rPr>
-        <w:t>Reglas cromáticas:</w:t>
-      </w:r>
-      <w:bookmarkEnd w:id="4"/>
-    </w:p>
-    <w:p>
-      <w:pPr>
-        <w:rPr>
-          <w:u w:val="single"/>
-        </w:rPr>
-      </w:pPr>
-    </w:p>
-    <w:p>
-      <w:pPr>
-        <w:rPr>
-          <w:u w:val="single"/>
-        </w:rPr>
-      </w:pPr>
-    </w:p>
-    <w:p>
-      <w:pPr>
-        <w:rPr>
-          <w:u w:val="single"/>
-        </w:rPr>
-      </w:pPr>
-    </w:p>
-    <w:p>
-      <w:pPr>
-        <w:rPr>
-          <w:u w:val="single"/>
-        </w:rPr>
-      </w:pPr>
-    </w:p>
-    <w:p>
-      <w:pPr>
-        <w:rPr>
-          <w:u w:val="single"/>
-        </w:rPr>
-      </w:pPr>
-    </w:p>
-    <w:p>
-      <w:pPr>
-        <w:rPr>
-          <w:u w:val="single"/>
-        </w:rPr>
-      </w:pPr>
-    </w:p>
-    <w:p>
-      <w:pPr>
-        <w:rPr>
-          <w:u w:val="single"/>
-        </w:rPr>
-      </w:pPr>
-    </w:p>
-    <w:p>
-      <w:pPr>
-        <w:rPr>
-          <w:u w:val="single"/>
-        </w:rPr>
-      </w:pPr>
-    </w:p>
-    <w:p>
-      <w:pPr>
-        <w:rPr>
-          <w:u w:val="single"/>
-        </w:rPr>
-      </w:pPr>
-    </w:p>
-    <w:p>
-      <w:pPr>
-        <w:rPr>
-          <w:u w:val="single"/>
-        </w:rPr>
-      </w:pPr>
-    </w:p>
-    <w:p>
-      <w:pPr>
-        <w:rPr>
-          <w:u w:val="single"/>
-        </w:rPr>
-      </w:pPr>
-    </w:p>
-    <w:p>
-      <w:pPr>
-        <w:rPr>
-          <w:u w:val="single"/>
-        </w:rPr>
-      </w:pPr>
-    </w:p>
-    <w:p>
-      <w:pPr>
-        <w:rPr>
-          <w:u w:val="single"/>
-        </w:rPr>
-      </w:pPr>
-    </w:p>
-    <w:p>
-      <w:pPr>
-        <w:rPr>
-          <w:u w:val="single"/>
-        </w:rPr>
-      </w:pPr>
-    </w:p>
-    <w:p>
-      <w:pPr>
-        <w:rPr>
-          <w:u w:val="single"/>
-        </w:rPr>
-      </w:pPr>
+      <w:bookmarkStart w:id="24" w:name="ReglaCromatica"/>
+      <w:bookmarkStart w:id="25" w:name="_Toc20849709"/>
+      <w:bookmarkStart w:id="26" w:name="_Toc20849818"/>
+      <w:r>
+        <w:t>Reglas cromáticas</w:t>
+      </w:r>
+      <w:r>
+        <w:t>(esquemas)</w:t>
+      </w:r>
+      <w:r>
+        <w:t>:</w:t>
+      </w:r>
+      <w:bookmarkEnd w:id="24"/>
+      <w:bookmarkEnd w:id="25"/>
+      <w:bookmarkEnd w:id="26"/>
+    </w:p>
+    <w:p>
+      <w:r>
+        <w:t xml:space="preserve">Los esquemas cromáticos o reglas </w:t>
+      </w:r>
+      <w:r>
+        <w:t>cromáticas,</w:t>
+      </w:r>
+      <w:r>
+        <w:t xml:space="preserve"> nos permiten </w:t>
+      </w:r>
+      <w:r>
+        <w:t xml:space="preserve">obtener relaciones adecuadas entre colores acordes a las necesidades y objetivos, estas se basan en esquemas estudiados y nos permiten tomar decisiones correctas a la hora de implementar patrones de colores equilibrados en cuanto a contrastes. </w:t>
+      </w:r>
+    </w:p>
+    <w:p>
+      <w:r>
+        <w:t xml:space="preserve">Los esquemas más empleados son el monocromático, compuesto, análogo, la triada y complementario. (para más información sobre este tema puede visitar el video </w:t>
+      </w:r>
+      <w:hyperlink r:id="rId39" w:history="1">
+        <w:r>
+          <w:rPr>
+            <w:rStyle w:val="Hipervnculo"/>
+          </w:rPr>
+          <w:t>https://www.youtube.com/watch?v=cGglJKvpCEs</w:t>
+        </w:r>
+      </w:hyperlink>
+      <w:r>
+        <w:t>)</w:t>
+      </w:r>
     </w:p>
     <w:p>
       <w:pPr>
@@ -2707,16 +4421,229 @@
         <w:pStyle w:val="Subttulo"/>
         <w:ind w:firstLine="708"/>
       </w:pPr>
+      <w:bookmarkStart w:id="27" w:name="_Toc20850013"/>
       <w:r>
         <w:t>Enlaces de interés</w:t>
       </w:r>
       <w:r>
+        <w:t xml:space="preserve"> y lugares consultados</w:t>
+      </w:r>
+      <w:r>
         <w:t>.</w:t>
       </w:r>
+      <w:bookmarkEnd w:id="27"/>
+    </w:p>
+    <w:p>
+      <w:pPr>
+        <w:pStyle w:val="Prrafodelista"/>
+        <w:numPr>
+          <w:ilvl w:val="0"/>
+          <w:numId w:val="7"/>
+        </w:numPr>
+        <w:jc w:val="left"/>
+        <w:rPr>
+          <w:sz w:val="48"/>
+        </w:rPr>
+      </w:pPr>
+      <w:r>
+        <w:t xml:space="preserve">Curso de diseño gráfico </w:t>
+      </w:r>
+      <w:r>
+        <w:t>Las reglas del color</w:t>
+      </w:r>
+      <w:bookmarkStart w:id="28" w:name="_GoBack"/>
+      <w:bookmarkEnd w:id="28"/>
+      <w:r>
+        <w:t>:</w:t>
+      </w:r>
+      <w:r>
+        <w:t xml:space="preserve"> </w:t>
+      </w:r>
+      <w:hyperlink r:id="rId40" w:history="1">
+        <w:r>
+          <w:rPr>
+            <w:rStyle w:val="Hipervnculo"/>
+            <w:rFonts w:cs="Arial"/>
+          </w:rPr>
+          <w:t>https://www.youtube.com/watch?v=cG52fiXIFdQ&amp;t=20s</w:t>
+        </w:r>
+      </w:hyperlink>
+    </w:p>
+    <w:p>
+      <w:pPr>
+        <w:pStyle w:val="Prrafodelista"/>
+        <w:numPr>
+          <w:ilvl w:val="0"/>
+          <w:numId w:val="7"/>
+        </w:numPr>
+        <w:rPr>
+          <w:sz w:val="48"/>
+        </w:rPr>
+      </w:pPr>
+      <w:r>
+        <w:t xml:space="preserve">Curso de diseño gráfico Psicología del color: </w:t>
+      </w:r>
+    </w:p>
+    <w:p>
+      <w:pPr>
+        <w:pStyle w:val="Prrafodelista"/>
+        <w:jc w:val="left"/>
+        <w:rPr>
+          <w:sz w:val="48"/>
+        </w:rPr>
+      </w:pPr>
+      <w:hyperlink r:id="rId41" w:history="1">
+        <w:r>
+          <w:rPr>
+            <w:rStyle w:val="Hipervnculo"/>
+          </w:rPr>
+          <w:t>https://www.youtube.com/watch?v=cG52fiXIFdQ&amp;t=20s</w:t>
+        </w:r>
+      </w:hyperlink>
+    </w:p>
+    <w:p>
+      <w:pPr>
+        <w:pStyle w:val="Prrafodelista"/>
+        <w:numPr>
+          <w:ilvl w:val="0"/>
+          <w:numId w:val="7"/>
+        </w:numPr>
+      </w:pPr>
+      <w:r>
+        <w:t>Recurso, creador de esquemas de color Adobe</w:t>
+      </w:r>
+    </w:p>
+    <w:p>
+      <w:pPr>
+        <w:pStyle w:val="Prrafodelista"/>
+      </w:pPr>
+      <w:hyperlink r:id="rId42" w:history="1">
+        <w:r>
+          <w:rPr>
+            <w:rStyle w:val="Hipervnculo"/>
+          </w:rPr>
+          <w:t>https://color.adobe.com/es/create</w:t>
+        </w:r>
+      </w:hyperlink>
+    </w:p>
+    <w:p>
+      <w:pPr>
+        <w:pStyle w:val="Prrafodelista"/>
+        <w:numPr>
+          <w:ilvl w:val="0"/>
+          <w:numId w:val="7"/>
+        </w:numPr>
+      </w:pPr>
+      <w:r>
+        <w:t>Accesibilidad web.</w:t>
+      </w:r>
+    </w:p>
+    <w:p>
+      <w:pPr>
+        <w:pStyle w:val="Prrafodelista"/>
+      </w:pPr>
+      <w:hyperlink r:id="rId43" w:history="1">
+        <w:r>
+          <w:rPr>
+            <w:rStyle w:val="Hipervnculo"/>
+          </w:rPr>
+          <w:t>https://es.wikipedia.org/wiki/Accesibilidad_web</w:t>
+        </w:r>
+      </w:hyperlink>
+    </w:p>
+    <w:p>
+      <w:pPr>
+        <w:pStyle w:val="Prrafodelista"/>
+        <w:numPr>
+          <w:ilvl w:val="0"/>
+          <w:numId w:val="7"/>
+        </w:numPr>
+      </w:pPr>
+      <w:r>
+        <w:t>Proyecto WAI</w:t>
+      </w:r>
+    </w:p>
+    <w:p>
+      <w:pPr>
+        <w:pStyle w:val="Prrafodelista"/>
+      </w:pPr>
+      <w:hyperlink r:id="rId44" w:history="1">
+        <w:r>
+          <w:rPr>
+            <w:rStyle w:val="Hipervnculo"/>
+          </w:rPr>
+          <w:t>http://www.hwg.org/resources/accessibility/sixprinciples.html</w:t>
+        </w:r>
+      </w:hyperlink>
+    </w:p>
+    <w:p>
+      <w:pPr>
+        <w:pStyle w:val="Prrafodelista"/>
+        <w:numPr>
+          <w:ilvl w:val="0"/>
+          <w:numId w:val="7"/>
+        </w:numPr>
+        <w:rPr>
+          <w:lang w:val="en-US"/>
+        </w:rPr>
+      </w:pPr>
+      <w:r>
+        <w:rPr>
+          <w:lang w:val="en-US"/>
+        </w:rPr>
+        <w:t xml:space="preserve">Introduction to the web </w:t>
+      </w:r>
+      <w:r>
+        <w:rPr>
+          <w:lang w:val="en-US"/>
+        </w:rPr>
+        <w:t xml:space="preserve">accessibility </w:t>
+      </w:r>
+    </w:p>
+    <w:p>
+      <w:pPr>
+        <w:pStyle w:val="Prrafodelista"/>
+      </w:pPr>
+      <w:hyperlink r:id="rId45" w:history="1">
+        <w:r>
+          <w:rPr>
+            <w:rStyle w:val="Hipervnculo"/>
+          </w:rPr>
+          <w:t>https://youtu.be/20SHvU2PKsM</w:t>
+        </w:r>
+      </w:hyperlink>
+    </w:p>
+    <w:p>
+      <w:pPr>
+        <w:pStyle w:val="Prrafodelista"/>
+        <w:numPr>
+          <w:ilvl w:val="0"/>
+          <w:numId w:val="7"/>
+        </w:numPr>
+      </w:pPr>
+      <w:r>
+        <w:t xml:space="preserve">Podcast </w:t>
+      </w:r>
+      <w:r>
+        <w:t>Qué es la accesibilidad web y consejos para aplicarla</w:t>
+      </w:r>
+    </w:p>
+    <w:p>
+      <w:pPr>
+        <w:pStyle w:val="Prrafodelista"/>
+      </w:pPr>
+      <w:hyperlink r:id="rId46" w:history="1">
+        <w:r>
+          <w:rPr>
+            <w:rStyle w:val="Hipervnculo"/>
+          </w:rPr>
+          <w:t>https://www.ivoox.com/que-es-accesibilidad-web-consejos-para-audios-mp3_rf_4699188_1.html</w:t>
+        </w:r>
+      </w:hyperlink>
     </w:p>
     <w:sectPr>
-      <w:headerReference w:type="default" r:id="rId37"/>
-      <w:footerReference w:type="default" r:id="rId38"/>
+      <w:headerReference w:type="default" r:id="rId47"/>
+      <w:footerReference w:type="default" r:id="rId48"/>
       <w:pgSz w:w="11906" w:h="16838"/>
       <w:pgMar w:top="1417" w:right="1701" w:bottom="1417" w:left="1701" w:header="708" w:footer="708" w:gutter="0"/>
       <w:pgNumType w:start="0"/>
@@ -2960,6 +4887,119 @@
     </w:lvl>
   </w:abstractNum>
   <w:abstractNum w:abstractNumId="1" w15:restartNumberingAfterBreak="0">
+    <w:nsid w:val="0CD6151B"/>
+    <w:multiLevelType w:val="hybridMultilevel"/>
+    <w:tmpl w:val="D566599A"/>
+    <w:lvl w:ilvl="0" w:tplc="382673C8">
+      <w:start w:val="1"/>
+      <w:numFmt w:val="bullet"/>
+      <w:lvlText w:val=""/>
+      <w:lvlJc w:val="left"/>
+      <w:pPr>
+        <w:ind w:left="720" w:hanging="360"/>
+      </w:pPr>
+      <w:rPr>
+        <w:rFonts w:ascii="Arial" w:hAnsi="Arial" w:cs="Arial" w:hint="default"/>
+      </w:rPr>
+    </w:lvl>
+    <w:lvl w:ilvl="1" w:tplc="0C0A0003" w:tentative="1">
+      <w:start w:val="1"/>
+      <w:numFmt w:val="bullet"/>
+      <w:lvlText w:val="o"/>
+      <w:lvlJc w:val="left"/>
+      <w:pPr>
+        <w:ind w:left="1440" w:hanging="360"/>
+      </w:pPr>
+      <w:rPr>
+        <w:rFonts w:ascii="Courier New" w:hAnsi="Courier New" w:cs="Courier New" w:hint="default"/>
+      </w:rPr>
+    </w:lvl>
+    <w:lvl w:ilvl="2" w:tplc="0C0A0005" w:tentative="1">
+      <w:start w:val="1"/>
+      <w:numFmt w:val="bullet"/>
+      <w:lvlText w:val=""/>
+      <w:lvlJc w:val="left"/>
+      <w:pPr>
+        <w:ind w:left="2160" w:hanging="360"/>
+      </w:pPr>
+      <w:rPr>
+        <w:rFonts w:ascii="Wingdings" w:hAnsi="Wingdings" w:hint="default"/>
+      </w:rPr>
+    </w:lvl>
+    <w:lvl w:ilvl="3" w:tplc="0C0A0001" w:tentative="1">
+      <w:start w:val="1"/>
+      <w:numFmt w:val="bullet"/>
+      <w:lvlText w:val=""/>
+      <w:lvlJc w:val="left"/>
+      <w:pPr>
+        <w:ind w:left="2880" w:hanging="360"/>
+      </w:pPr>
+      <w:rPr>
+        <w:rFonts w:ascii="Symbol" w:hAnsi="Symbol" w:hint="default"/>
+      </w:rPr>
+    </w:lvl>
+    <w:lvl w:ilvl="4" w:tplc="0C0A0003" w:tentative="1">
+      <w:start w:val="1"/>
+      <w:numFmt w:val="bullet"/>
+      <w:lvlText w:val="o"/>
+      <w:lvlJc w:val="left"/>
+      <w:pPr>
+        <w:ind w:left="3600" w:hanging="360"/>
+      </w:pPr>
+      <w:rPr>
+        <w:rFonts w:ascii="Courier New" w:hAnsi="Courier New" w:cs="Courier New" w:hint="default"/>
+      </w:rPr>
+    </w:lvl>
+    <w:lvl w:ilvl="5" w:tplc="0C0A0005" w:tentative="1">
+      <w:start w:val="1"/>
+      <w:numFmt w:val="bullet"/>
+      <w:lvlText w:val=""/>
+      <w:lvlJc w:val="left"/>
+      <w:pPr>
+        <w:ind w:left="4320" w:hanging="360"/>
+      </w:pPr>
+      <w:rPr>
+        <w:rFonts w:ascii="Wingdings" w:hAnsi="Wingdings" w:hint="default"/>
+      </w:rPr>
+    </w:lvl>
+    <w:lvl w:ilvl="6" w:tplc="0C0A0001" w:tentative="1">
+      <w:start w:val="1"/>
+      <w:numFmt w:val="bullet"/>
+      <w:lvlText w:val=""/>
+      <w:lvlJc w:val="left"/>
+      <w:pPr>
+        <w:ind w:left="5040" w:hanging="360"/>
+      </w:pPr>
+      <w:rPr>
+        <w:rFonts w:ascii="Symbol" w:hAnsi="Symbol" w:hint="default"/>
+      </w:rPr>
+    </w:lvl>
+    <w:lvl w:ilvl="7" w:tplc="0C0A0003" w:tentative="1">
+      <w:start w:val="1"/>
+      <w:numFmt w:val="bullet"/>
+      <w:lvlText w:val="o"/>
+      <w:lvlJc w:val="left"/>
+      <w:pPr>
+        <w:ind w:left="5760" w:hanging="360"/>
+      </w:pPr>
+      <w:rPr>
+        <w:rFonts w:ascii="Courier New" w:hAnsi="Courier New" w:cs="Courier New" w:hint="default"/>
+      </w:rPr>
+    </w:lvl>
+    <w:lvl w:ilvl="8" w:tplc="0C0A0005" w:tentative="1">
+      <w:start w:val="1"/>
+      <w:numFmt w:val="bullet"/>
+      <w:lvlText w:val=""/>
+      <w:lvlJc w:val="left"/>
+      <w:pPr>
+        <w:ind w:left="6480" w:hanging="360"/>
+      </w:pPr>
+      <w:rPr>
+        <w:rFonts w:ascii="Wingdings" w:hAnsi="Wingdings" w:hint="default"/>
+      </w:rPr>
+    </w:lvl>
+  </w:abstractNum>
+  <w:abstractNum w:abstractNumId="2" w15:restartNumberingAfterBreak="0">
     <w:nsid w:val="32FC1887"/>
     <w:multiLevelType w:val="hybridMultilevel"/>
     <w:tmpl w:val="4E06AC6A"/>
@@ -3072,7 +5112,7 @@
       </w:rPr>
     </w:lvl>
   </w:abstractNum>
-  <w:abstractNum w:abstractNumId="2" w15:restartNumberingAfterBreak="0">
+  <w:abstractNum w:abstractNumId="3" w15:restartNumberingAfterBreak="0">
     <w:nsid w:val="3B210F03"/>
     <w:multiLevelType w:val="hybridMultilevel"/>
     <w:tmpl w:val="0C5A59C0"/>
@@ -3185,14 +5225,365 @@
       </w:rPr>
     </w:lvl>
   </w:abstractNum>
+  <w:abstractNum w:abstractNumId="4" w15:restartNumberingAfterBreak="0">
+    <w:nsid w:val="4A3F04DC"/>
+    <w:multiLevelType w:val="hybridMultilevel"/>
+    <w:tmpl w:val="7DB4EBCC"/>
+    <w:lvl w:ilvl="0" w:tplc="189EE5AC">
+      <w:numFmt w:val="bullet"/>
+      <w:lvlText w:val="-"/>
+      <w:lvlJc w:val="left"/>
+      <w:pPr>
+        <w:ind w:left="720" w:hanging="360"/>
+      </w:pPr>
+      <w:rPr>
+        <w:rFonts w:ascii="Arial" w:eastAsiaTheme="minorEastAsia" w:hAnsi="Arial" w:cs="Arial" w:hint="default"/>
+        <w:sz w:val="24"/>
+      </w:rPr>
+    </w:lvl>
+    <w:lvl w:ilvl="1" w:tplc="0C0A0003" w:tentative="1">
+      <w:start w:val="1"/>
+      <w:numFmt w:val="bullet"/>
+      <w:lvlText w:val="o"/>
+      <w:lvlJc w:val="left"/>
+      <w:pPr>
+        <w:ind w:left="1440" w:hanging="360"/>
+      </w:pPr>
+      <w:rPr>
+        <w:rFonts w:ascii="Courier New" w:hAnsi="Courier New" w:cs="Courier New" w:hint="default"/>
+      </w:rPr>
+    </w:lvl>
+    <w:lvl w:ilvl="2" w:tplc="0C0A0005" w:tentative="1">
+      <w:start w:val="1"/>
+      <w:numFmt w:val="bullet"/>
+      <w:lvlText w:val=""/>
+      <w:lvlJc w:val="left"/>
+      <w:pPr>
+        <w:ind w:left="2160" w:hanging="360"/>
+      </w:pPr>
+      <w:rPr>
+        <w:rFonts w:ascii="Wingdings" w:hAnsi="Wingdings" w:hint="default"/>
+      </w:rPr>
+    </w:lvl>
+    <w:lvl w:ilvl="3" w:tplc="0C0A0001" w:tentative="1">
+      <w:start w:val="1"/>
+      <w:numFmt w:val="bullet"/>
+      <w:lvlText w:val=""/>
+      <w:lvlJc w:val="left"/>
+      <w:pPr>
+        <w:ind w:left="2880" w:hanging="360"/>
+      </w:pPr>
+      <w:rPr>
+        <w:rFonts w:ascii="Symbol" w:hAnsi="Symbol" w:hint="default"/>
+      </w:rPr>
+    </w:lvl>
+    <w:lvl w:ilvl="4" w:tplc="0C0A0003" w:tentative="1">
+      <w:start w:val="1"/>
+      <w:numFmt w:val="bullet"/>
+      <w:lvlText w:val="o"/>
+      <w:lvlJc w:val="left"/>
+      <w:pPr>
+        <w:ind w:left="3600" w:hanging="360"/>
+      </w:pPr>
+      <w:rPr>
+        <w:rFonts w:ascii="Courier New" w:hAnsi="Courier New" w:cs="Courier New" w:hint="default"/>
+      </w:rPr>
+    </w:lvl>
+    <w:lvl w:ilvl="5" w:tplc="0C0A0005" w:tentative="1">
+      <w:start w:val="1"/>
+      <w:numFmt w:val="bullet"/>
+      <w:lvlText w:val=""/>
+      <w:lvlJc w:val="left"/>
+      <w:pPr>
+        <w:ind w:left="4320" w:hanging="360"/>
+      </w:pPr>
+      <w:rPr>
+        <w:rFonts w:ascii="Wingdings" w:hAnsi="Wingdings" w:hint="default"/>
+      </w:rPr>
+    </w:lvl>
+    <w:lvl w:ilvl="6" w:tplc="0C0A0001" w:tentative="1">
+      <w:start w:val="1"/>
+      <w:numFmt w:val="bullet"/>
+      <w:lvlText w:val=""/>
+      <w:lvlJc w:val="left"/>
+      <w:pPr>
+        <w:ind w:left="5040" w:hanging="360"/>
+      </w:pPr>
+      <w:rPr>
+        <w:rFonts w:ascii="Symbol" w:hAnsi="Symbol" w:hint="default"/>
+      </w:rPr>
+    </w:lvl>
+    <w:lvl w:ilvl="7" w:tplc="0C0A0003" w:tentative="1">
+      <w:start w:val="1"/>
+      <w:numFmt w:val="bullet"/>
+      <w:lvlText w:val="o"/>
+      <w:lvlJc w:val="left"/>
+      <w:pPr>
+        <w:ind w:left="5760" w:hanging="360"/>
+      </w:pPr>
+      <w:rPr>
+        <w:rFonts w:ascii="Courier New" w:hAnsi="Courier New" w:cs="Courier New" w:hint="default"/>
+      </w:rPr>
+    </w:lvl>
+    <w:lvl w:ilvl="8" w:tplc="0C0A0005" w:tentative="1">
+      <w:start w:val="1"/>
+      <w:numFmt w:val="bullet"/>
+      <w:lvlText w:val=""/>
+      <w:lvlJc w:val="left"/>
+      <w:pPr>
+        <w:ind w:left="6480" w:hanging="360"/>
+      </w:pPr>
+      <w:rPr>
+        <w:rFonts w:ascii="Wingdings" w:hAnsi="Wingdings" w:hint="default"/>
+      </w:rPr>
+    </w:lvl>
+  </w:abstractNum>
+  <w:abstractNum w:abstractNumId="5" w15:restartNumberingAfterBreak="0">
+    <w:nsid w:val="71F63F2E"/>
+    <w:multiLevelType w:val="hybridMultilevel"/>
+    <w:tmpl w:val="2A648A02"/>
+    <w:lvl w:ilvl="0" w:tplc="4C469B60">
+      <w:numFmt w:val="bullet"/>
+      <w:lvlText w:val="-"/>
+      <w:lvlJc w:val="left"/>
+      <w:pPr>
+        <w:ind w:left="720" w:hanging="360"/>
+      </w:pPr>
+      <w:rPr>
+        <w:rFonts w:ascii="Arial" w:eastAsiaTheme="minorEastAsia" w:hAnsi="Arial" w:cs="Arial" w:hint="default"/>
+        <w:sz w:val="24"/>
+      </w:rPr>
+    </w:lvl>
+    <w:lvl w:ilvl="1" w:tplc="0C0A0003" w:tentative="1">
+      <w:start w:val="1"/>
+      <w:numFmt w:val="bullet"/>
+      <w:lvlText w:val="o"/>
+      <w:lvlJc w:val="left"/>
+      <w:pPr>
+        <w:ind w:left="1440" w:hanging="360"/>
+      </w:pPr>
+      <w:rPr>
+        <w:rFonts w:ascii="Courier New" w:hAnsi="Courier New" w:cs="Courier New" w:hint="default"/>
+      </w:rPr>
+    </w:lvl>
+    <w:lvl w:ilvl="2" w:tplc="0C0A0005" w:tentative="1">
+      <w:start w:val="1"/>
+      <w:numFmt w:val="bullet"/>
+      <w:lvlText w:val=""/>
+      <w:lvlJc w:val="left"/>
+      <w:pPr>
+        <w:ind w:left="2160" w:hanging="360"/>
+      </w:pPr>
+      <w:rPr>
+        <w:rFonts w:ascii="Wingdings" w:hAnsi="Wingdings" w:hint="default"/>
+      </w:rPr>
+    </w:lvl>
+    <w:lvl w:ilvl="3" w:tplc="0C0A0001" w:tentative="1">
+      <w:start w:val="1"/>
+      <w:numFmt w:val="bullet"/>
+      <w:lvlText w:val=""/>
+      <w:lvlJc w:val="left"/>
+      <w:pPr>
+        <w:ind w:left="2880" w:hanging="360"/>
+      </w:pPr>
+      <w:rPr>
+        <w:rFonts w:ascii="Symbol" w:hAnsi="Symbol" w:hint="default"/>
+      </w:rPr>
+    </w:lvl>
+    <w:lvl w:ilvl="4" w:tplc="0C0A0003" w:tentative="1">
+      <w:start w:val="1"/>
+      <w:numFmt w:val="bullet"/>
+      <w:lvlText w:val="o"/>
+      <w:lvlJc w:val="left"/>
+      <w:pPr>
+        <w:ind w:left="3600" w:hanging="360"/>
+      </w:pPr>
+      <w:rPr>
+        <w:rFonts w:ascii="Courier New" w:hAnsi="Courier New" w:cs="Courier New" w:hint="default"/>
+      </w:rPr>
+    </w:lvl>
+    <w:lvl w:ilvl="5" w:tplc="0C0A0005" w:tentative="1">
+      <w:start w:val="1"/>
+      <w:numFmt w:val="bullet"/>
+      <w:lvlText w:val=""/>
+      <w:lvlJc w:val="left"/>
+      <w:pPr>
+        <w:ind w:left="4320" w:hanging="360"/>
+      </w:pPr>
+      <w:rPr>
+        <w:rFonts w:ascii="Wingdings" w:hAnsi="Wingdings" w:hint="default"/>
+      </w:rPr>
+    </w:lvl>
+    <w:lvl w:ilvl="6" w:tplc="0C0A0001" w:tentative="1">
+      <w:start w:val="1"/>
+      <w:numFmt w:val="bullet"/>
+      <w:lvlText w:val=""/>
+      <w:lvlJc w:val="left"/>
+      <w:pPr>
+        <w:ind w:left="5040" w:hanging="360"/>
+      </w:pPr>
+      <w:rPr>
+        <w:rFonts w:ascii="Symbol" w:hAnsi="Symbol" w:hint="default"/>
+      </w:rPr>
+    </w:lvl>
+    <w:lvl w:ilvl="7" w:tplc="0C0A0003" w:tentative="1">
+      <w:start w:val="1"/>
+      <w:numFmt w:val="bullet"/>
+      <w:lvlText w:val="o"/>
+      <w:lvlJc w:val="left"/>
+      <w:pPr>
+        <w:ind w:left="5760" w:hanging="360"/>
+      </w:pPr>
+      <w:rPr>
+        <w:rFonts w:ascii="Courier New" w:hAnsi="Courier New" w:cs="Courier New" w:hint="default"/>
+      </w:rPr>
+    </w:lvl>
+    <w:lvl w:ilvl="8" w:tplc="0C0A0005" w:tentative="1">
+      <w:start w:val="1"/>
+      <w:numFmt w:val="bullet"/>
+      <w:lvlText w:val=""/>
+      <w:lvlJc w:val="left"/>
+      <w:pPr>
+        <w:ind w:left="6480" w:hanging="360"/>
+      </w:pPr>
+      <w:rPr>
+        <w:rFonts w:ascii="Wingdings" w:hAnsi="Wingdings" w:hint="default"/>
+      </w:rPr>
+    </w:lvl>
+  </w:abstractNum>
+  <w:abstractNum w:abstractNumId="6" w15:restartNumberingAfterBreak="0">
+    <w:nsid w:val="7B8A339B"/>
+    <w:multiLevelType w:val="hybridMultilevel"/>
+    <w:tmpl w:val="8AA68B6C"/>
+    <w:lvl w:ilvl="0" w:tplc="382673C8">
+      <w:start w:val="1"/>
+      <w:numFmt w:val="bullet"/>
+      <w:lvlText w:val=""/>
+      <w:lvlJc w:val="left"/>
+      <w:pPr>
+        <w:ind w:left="720" w:hanging="360"/>
+      </w:pPr>
+      <w:rPr>
+        <w:rFonts w:ascii="Arial" w:hAnsi="Arial" w:cs="Arial" w:hint="default"/>
+      </w:rPr>
+    </w:lvl>
+    <w:lvl w:ilvl="1" w:tplc="0C0A0003" w:tentative="1">
+      <w:start w:val="1"/>
+      <w:numFmt w:val="bullet"/>
+      <w:lvlText w:val="o"/>
+      <w:lvlJc w:val="left"/>
+      <w:pPr>
+        <w:ind w:left="1440" w:hanging="360"/>
+      </w:pPr>
+      <w:rPr>
+        <w:rFonts w:ascii="Courier New" w:hAnsi="Courier New" w:cs="Courier New" w:hint="default"/>
+      </w:rPr>
+    </w:lvl>
+    <w:lvl w:ilvl="2" w:tplc="0C0A0005" w:tentative="1">
+      <w:start w:val="1"/>
+      <w:numFmt w:val="bullet"/>
+      <w:lvlText w:val=""/>
+      <w:lvlJc w:val="left"/>
+      <w:pPr>
+        <w:ind w:left="2160" w:hanging="360"/>
+      </w:pPr>
+      <w:rPr>
+        <w:rFonts w:ascii="Wingdings" w:hAnsi="Wingdings" w:hint="default"/>
+      </w:rPr>
+    </w:lvl>
+    <w:lvl w:ilvl="3" w:tplc="0C0A0001" w:tentative="1">
+      <w:start w:val="1"/>
+      <w:numFmt w:val="bullet"/>
+      <w:lvlText w:val=""/>
+      <w:lvlJc w:val="left"/>
+      <w:pPr>
+        <w:ind w:left="2880" w:hanging="360"/>
+      </w:pPr>
+      <w:rPr>
+        <w:rFonts w:ascii="Symbol" w:hAnsi="Symbol" w:hint="default"/>
+      </w:rPr>
+    </w:lvl>
+    <w:lvl w:ilvl="4" w:tplc="0C0A0003" w:tentative="1">
+      <w:start w:val="1"/>
+      <w:numFmt w:val="bullet"/>
+      <w:lvlText w:val="o"/>
+      <w:lvlJc w:val="left"/>
+      <w:pPr>
+        <w:ind w:left="3600" w:hanging="360"/>
+      </w:pPr>
+      <w:rPr>
+        <w:rFonts w:ascii="Courier New" w:hAnsi="Courier New" w:cs="Courier New" w:hint="default"/>
+      </w:rPr>
+    </w:lvl>
+    <w:lvl w:ilvl="5" w:tplc="0C0A0005" w:tentative="1">
+      <w:start w:val="1"/>
+      <w:numFmt w:val="bullet"/>
+      <w:lvlText w:val=""/>
+      <w:lvlJc w:val="left"/>
+      <w:pPr>
+        <w:ind w:left="4320" w:hanging="360"/>
+      </w:pPr>
+      <w:rPr>
+        <w:rFonts w:ascii="Wingdings" w:hAnsi="Wingdings" w:hint="default"/>
+      </w:rPr>
+    </w:lvl>
+    <w:lvl w:ilvl="6" w:tplc="0C0A0001" w:tentative="1">
+      <w:start w:val="1"/>
+      <w:numFmt w:val="bullet"/>
+      <w:lvlText w:val=""/>
+      <w:lvlJc w:val="left"/>
+      <w:pPr>
+        <w:ind w:left="5040" w:hanging="360"/>
+      </w:pPr>
+      <w:rPr>
+        <w:rFonts w:ascii="Symbol" w:hAnsi="Symbol" w:hint="default"/>
+      </w:rPr>
+    </w:lvl>
+    <w:lvl w:ilvl="7" w:tplc="0C0A0003" w:tentative="1">
+      <w:start w:val="1"/>
+      <w:numFmt w:val="bullet"/>
+      <w:lvlText w:val="o"/>
+      <w:lvlJc w:val="left"/>
+      <w:pPr>
+        <w:ind w:left="5760" w:hanging="360"/>
+      </w:pPr>
+      <w:rPr>
+        <w:rFonts w:ascii="Courier New" w:hAnsi="Courier New" w:cs="Courier New" w:hint="default"/>
+      </w:rPr>
+    </w:lvl>
+    <w:lvl w:ilvl="8" w:tplc="0C0A0005" w:tentative="1">
+      <w:start w:val="1"/>
+      <w:numFmt w:val="bullet"/>
+      <w:lvlText w:val=""/>
+      <w:lvlJc w:val="left"/>
+      <w:pPr>
+        <w:ind w:left="6480" w:hanging="360"/>
+      </w:pPr>
+      <w:rPr>
+        <w:rFonts w:ascii="Wingdings" w:hAnsi="Wingdings" w:hint="default"/>
+      </w:rPr>
+    </w:lvl>
+  </w:abstractNum>
   <w:num w:numId="1">
     <w:abstractNumId w:val="0"/>
   </w:num>
   <w:num w:numId="2">
+    <w:abstractNumId w:val="3"/>
+  </w:num>
+  <w:num w:numId="3">
     <w:abstractNumId w:val="2"/>
   </w:num>
-  <w:num w:numId="3">
+  <w:num w:numId="4">
+    <w:abstractNumId w:val="6"/>
+  </w:num>
+  <w:num w:numId="5">
     <w:abstractNumId w:val="1"/>
+  </w:num>
+  <w:num w:numId="6">
+    <w:abstractNumId w:val="5"/>
+  </w:num>
+  <w:num w:numId="7">
+    <w:abstractNumId w:val="4"/>
   </w:num>
 </w:numbering>
 </file>
@@ -3632,21 +6023,20 @@
     <w:next w:val="Normal"/>
     <w:link w:val="Ttulo2Car"/>
     <w:uiPriority w:val="9"/>
-    <w:semiHidden/>
     <w:unhideWhenUsed/>
     <w:qFormat/>
-    <w:rsid w:val="00C74F8E"/>
+    <w:rsid w:val="00DE5D93"/>
     <w:pPr>
       <w:keepNext/>
       <w:keepLines/>
-      <w:spacing w:before="80" w:line="240" w:lineRule="auto"/>
+      <w:spacing w:before="80"/>
       <w:outlineLvl w:val="1"/>
     </w:pPr>
     <w:rPr>
-      <w:rFonts w:asciiTheme="majorHAnsi" w:eastAsiaTheme="majorEastAsia" w:hAnsiTheme="majorHAnsi" w:cstheme="majorBidi"/>
-      <w:color w:val="538135" w:themeColor="accent6" w:themeShade="BF"/>
-      <w:sz w:val="28"/>
+      <w:rFonts w:eastAsiaTheme="majorEastAsia" w:cstheme="majorBidi"/>
+      <w:color w:val="000000" w:themeColor="text1"/>
       <w:szCs w:val="28"/>
+      <w:u w:val="single"/>
     </w:rPr>
   </w:style>
   <w:style w:type="paragraph" w:styleId="Ttulo3">
@@ -3956,13 +6346,13 @@
     <w:basedOn w:val="Fuentedeprrafopredeter"/>
     <w:link w:val="Ttulo2"/>
     <w:uiPriority w:val="9"/>
-    <w:semiHidden/>
-    <w:rsid w:val="00C74F8E"/>
+    <w:rsid w:val="00DE5D93"/>
     <w:rPr>
-      <w:rFonts w:asciiTheme="majorHAnsi" w:eastAsiaTheme="majorEastAsia" w:hAnsiTheme="majorHAnsi" w:cstheme="majorBidi"/>
-      <w:color w:val="538135" w:themeColor="accent6" w:themeShade="BF"/>
-      <w:sz w:val="28"/>
+      <w:rFonts w:ascii="Arial" w:eastAsiaTheme="majorEastAsia" w:hAnsi="Arial" w:cstheme="majorBidi"/>
+      <w:color w:val="000000" w:themeColor="text1"/>
+      <w:sz w:val="24"/>
       <w:szCs w:val="28"/>
+      <w:u w:val="single"/>
     </w:rPr>
   </w:style>
   <w:style w:type="character" w:customStyle="1" w:styleId="Ttulo3Car">
@@ -4316,7 +6706,6 @@
     <w:basedOn w:val="Ttulo1"/>
     <w:next w:val="Normal"/>
     <w:uiPriority w:val="39"/>
-    <w:semiHidden/>
     <w:unhideWhenUsed/>
     <w:qFormat/>
     <w:rsid w:val="00C74F8E"/>
@@ -4353,6 +6742,362 @@
         <w:insideV w:val="single" w:sz="4" w:space="0" w:color="auto"/>
       </w:tblBorders>
     </w:tblPr>
+  </w:style>
+  <w:style w:type="paragraph" w:styleId="ndice1">
+    <w:name w:val="index 1"/>
+    <w:basedOn w:val="Normal"/>
+    <w:next w:val="Normal"/>
+    <w:autoRedefine/>
+    <w:uiPriority w:val="99"/>
+    <w:unhideWhenUsed/>
+    <w:rsid w:val="00B57C0F"/>
+    <w:pPr>
+      <w:ind w:left="240" w:hanging="240"/>
+      <w:jc w:val="left"/>
+    </w:pPr>
+    <w:rPr>
+      <w:rFonts w:asciiTheme="minorHAnsi" w:hAnsiTheme="minorHAnsi"/>
+      <w:sz w:val="18"/>
+      <w:szCs w:val="18"/>
+    </w:rPr>
+  </w:style>
+  <w:style w:type="paragraph" w:styleId="ndice2">
+    <w:name w:val="index 2"/>
+    <w:basedOn w:val="Normal"/>
+    <w:next w:val="Normal"/>
+    <w:autoRedefine/>
+    <w:uiPriority w:val="99"/>
+    <w:unhideWhenUsed/>
+    <w:rsid w:val="00B57C0F"/>
+    <w:pPr>
+      <w:ind w:left="480" w:hanging="240"/>
+      <w:jc w:val="left"/>
+    </w:pPr>
+    <w:rPr>
+      <w:rFonts w:asciiTheme="minorHAnsi" w:hAnsiTheme="minorHAnsi"/>
+      <w:sz w:val="18"/>
+      <w:szCs w:val="18"/>
+    </w:rPr>
+  </w:style>
+  <w:style w:type="paragraph" w:styleId="ndice3">
+    <w:name w:val="index 3"/>
+    <w:basedOn w:val="Normal"/>
+    <w:next w:val="Normal"/>
+    <w:autoRedefine/>
+    <w:uiPriority w:val="99"/>
+    <w:unhideWhenUsed/>
+    <w:rsid w:val="00B57C0F"/>
+    <w:pPr>
+      <w:ind w:left="720" w:hanging="240"/>
+      <w:jc w:val="left"/>
+    </w:pPr>
+    <w:rPr>
+      <w:rFonts w:asciiTheme="minorHAnsi" w:hAnsiTheme="minorHAnsi"/>
+      <w:sz w:val="18"/>
+      <w:szCs w:val="18"/>
+    </w:rPr>
+  </w:style>
+  <w:style w:type="paragraph" w:styleId="ndice4">
+    <w:name w:val="index 4"/>
+    <w:basedOn w:val="Normal"/>
+    <w:next w:val="Normal"/>
+    <w:autoRedefine/>
+    <w:uiPriority w:val="99"/>
+    <w:unhideWhenUsed/>
+    <w:rsid w:val="00B57C0F"/>
+    <w:pPr>
+      <w:ind w:left="960" w:hanging="240"/>
+      <w:jc w:val="left"/>
+    </w:pPr>
+    <w:rPr>
+      <w:rFonts w:asciiTheme="minorHAnsi" w:hAnsiTheme="minorHAnsi"/>
+      <w:sz w:val="18"/>
+      <w:szCs w:val="18"/>
+    </w:rPr>
+  </w:style>
+  <w:style w:type="paragraph" w:styleId="ndice5">
+    <w:name w:val="index 5"/>
+    <w:basedOn w:val="Normal"/>
+    <w:next w:val="Normal"/>
+    <w:autoRedefine/>
+    <w:uiPriority w:val="99"/>
+    <w:unhideWhenUsed/>
+    <w:rsid w:val="00B57C0F"/>
+    <w:pPr>
+      <w:ind w:left="1200" w:hanging="240"/>
+      <w:jc w:val="left"/>
+    </w:pPr>
+    <w:rPr>
+      <w:rFonts w:asciiTheme="minorHAnsi" w:hAnsiTheme="minorHAnsi"/>
+      <w:sz w:val="18"/>
+      <w:szCs w:val="18"/>
+    </w:rPr>
+  </w:style>
+  <w:style w:type="paragraph" w:styleId="ndice6">
+    <w:name w:val="index 6"/>
+    <w:basedOn w:val="Normal"/>
+    <w:next w:val="Normal"/>
+    <w:autoRedefine/>
+    <w:uiPriority w:val="99"/>
+    <w:unhideWhenUsed/>
+    <w:rsid w:val="00B57C0F"/>
+    <w:pPr>
+      <w:ind w:left="1440" w:hanging="240"/>
+      <w:jc w:val="left"/>
+    </w:pPr>
+    <w:rPr>
+      <w:rFonts w:asciiTheme="minorHAnsi" w:hAnsiTheme="minorHAnsi"/>
+      <w:sz w:val="18"/>
+      <w:szCs w:val="18"/>
+    </w:rPr>
+  </w:style>
+  <w:style w:type="paragraph" w:styleId="ndice7">
+    <w:name w:val="index 7"/>
+    <w:basedOn w:val="Normal"/>
+    <w:next w:val="Normal"/>
+    <w:autoRedefine/>
+    <w:uiPriority w:val="99"/>
+    <w:unhideWhenUsed/>
+    <w:rsid w:val="00B57C0F"/>
+    <w:pPr>
+      <w:ind w:left="1680" w:hanging="240"/>
+      <w:jc w:val="left"/>
+    </w:pPr>
+    <w:rPr>
+      <w:rFonts w:asciiTheme="minorHAnsi" w:hAnsiTheme="minorHAnsi"/>
+      <w:sz w:val="18"/>
+      <w:szCs w:val="18"/>
+    </w:rPr>
+  </w:style>
+  <w:style w:type="paragraph" w:styleId="ndice8">
+    <w:name w:val="index 8"/>
+    <w:basedOn w:val="Normal"/>
+    <w:next w:val="Normal"/>
+    <w:autoRedefine/>
+    <w:uiPriority w:val="99"/>
+    <w:unhideWhenUsed/>
+    <w:rsid w:val="00B57C0F"/>
+    <w:pPr>
+      <w:ind w:left="1920" w:hanging="240"/>
+      <w:jc w:val="left"/>
+    </w:pPr>
+    <w:rPr>
+      <w:rFonts w:asciiTheme="minorHAnsi" w:hAnsiTheme="minorHAnsi"/>
+      <w:sz w:val="18"/>
+      <w:szCs w:val="18"/>
+    </w:rPr>
+  </w:style>
+  <w:style w:type="paragraph" w:styleId="ndice9">
+    <w:name w:val="index 9"/>
+    <w:basedOn w:val="Normal"/>
+    <w:next w:val="Normal"/>
+    <w:autoRedefine/>
+    <w:uiPriority w:val="99"/>
+    <w:unhideWhenUsed/>
+    <w:rsid w:val="00B57C0F"/>
+    <w:pPr>
+      <w:ind w:left="2160" w:hanging="240"/>
+      <w:jc w:val="left"/>
+    </w:pPr>
+    <w:rPr>
+      <w:rFonts w:asciiTheme="minorHAnsi" w:hAnsiTheme="minorHAnsi"/>
+      <w:sz w:val="18"/>
+      <w:szCs w:val="18"/>
+    </w:rPr>
+  </w:style>
+  <w:style w:type="paragraph" w:styleId="Ttulodendice">
+    <w:name w:val="index heading"/>
+    <w:basedOn w:val="Normal"/>
+    <w:next w:val="ndice1"/>
+    <w:uiPriority w:val="99"/>
+    <w:unhideWhenUsed/>
+    <w:rsid w:val="00B57C0F"/>
+    <w:pPr>
+      <w:pBdr>
+        <w:top w:val="single" w:sz="12" w:space="0" w:color="auto"/>
+      </w:pBdr>
+      <w:spacing w:before="360" w:after="240"/>
+      <w:jc w:val="left"/>
+    </w:pPr>
+    <w:rPr>
+      <w:rFonts w:asciiTheme="minorHAnsi" w:hAnsiTheme="minorHAnsi"/>
+      <w:b/>
+      <w:bCs/>
+      <w:i/>
+      <w:iCs/>
+      <w:sz w:val="26"/>
+      <w:szCs w:val="26"/>
+    </w:rPr>
+  </w:style>
+  <w:style w:type="paragraph" w:styleId="TDC2">
+    <w:name w:val="toc 2"/>
+    <w:basedOn w:val="Normal"/>
+    <w:next w:val="Normal"/>
+    <w:autoRedefine/>
+    <w:uiPriority w:val="39"/>
+    <w:unhideWhenUsed/>
+    <w:rsid w:val="00113EDE"/>
+    <w:pPr>
+      <w:spacing w:before="240"/>
+      <w:jc w:val="left"/>
+    </w:pPr>
+    <w:rPr>
+      <w:rFonts w:asciiTheme="minorHAnsi" w:hAnsiTheme="minorHAnsi"/>
+      <w:b/>
+      <w:bCs/>
+      <w:sz w:val="20"/>
+      <w:szCs w:val="20"/>
+    </w:rPr>
+  </w:style>
+  <w:style w:type="paragraph" w:styleId="TDC1">
+    <w:name w:val="toc 1"/>
+    <w:basedOn w:val="Normal"/>
+    <w:next w:val="Normal"/>
+    <w:autoRedefine/>
+    <w:uiPriority w:val="39"/>
+    <w:unhideWhenUsed/>
+    <w:rsid w:val="00113EDE"/>
+    <w:pPr>
+      <w:tabs>
+        <w:tab w:val="right" w:leader="dot" w:pos="8494"/>
+      </w:tabs>
+      <w:spacing w:before="360"/>
+      <w:jc w:val="left"/>
+    </w:pPr>
+    <w:rPr>
+      <w:rFonts w:cs="Arial"/>
+      <w:b/>
+      <w:bCs/>
+      <w:caps/>
+      <w:noProof/>
+      <w:szCs w:val="24"/>
+    </w:rPr>
+  </w:style>
+  <w:style w:type="paragraph" w:styleId="TDC3">
+    <w:name w:val="toc 3"/>
+    <w:basedOn w:val="Normal"/>
+    <w:next w:val="Normal"/>
+    <w:autoRedefine/>
+    <w:uiPriority w:val="39"/>
+    <w:unhideWhenUsed/>
+    <w:rsid w:val="00113EDE"/>
+    <w:pPr>
+      <w:ind w:left="240"/>
+      <w:jc w:val="left"/>
+    </w:pPr>
+    <w:rPr>
+      <w:rFonts w:asciiTheme="minorHAnsi" w:hAnsiTheme="minorHAnsi"/>
+      <w:sz w:val="20"/>
+      <w:szCs w:val="20"/>
+    </w:rPr>
+  </w:style>
+  <w:style w:type="paragraph" w:styleId="TDC4">
+    <w:name w:val="toc 4"/>
+    <w:basedOn w:val="Normal"/>
+    <w:next w:val="Normal"/>
+    <w:autoRedefine/>
+    <w:uiPriority w:val="39"/>
+    <w:unhideWhenUsed/>
+    <w:rsid w:val="00113EDE"/>
+    <w:pPr>
+      <w:ind w:left="480"/>
+      <w:jc w:val="left"/>
+    </w:pPr>
+    <w:rPr>
+      <w:rFonts w:asciiTheme="minorHAnsi" w:hAnsiTheme="minorHAnsi"/>
+      <w:sz w:val="20"/>
+      <w:szCs w:val="20"/>
+    </w:rPr>
+  </w:style>
+  <w:style w:type="paragraph" w:styleId="TDC5">
+    <w:name w:val="toc 5"/>
+    <w:basedOn w:val="Normal"/>
+    <w:next w:val="Normal"/>
+    <w:autoRedefine/>
+    <w:uiPriority w:val="39"/>
+    <w:unhideWhenUsed/>
+    <w:rsid w:val="00113EDE"/>
+    <w:pPr>
+      <w:ind w:left="720"/>
+      <w:jc w:val="left"/>
+    </w:pPr>
+    <w:rPr>
+      <w:rFonts w:asciiTheme="minorHAnsi" w:hAnsiTheme="minorHAnsi"/>
+      <w:sz w:val="20"/>
+      <w:szCs w:val="20"/>
+    </w:rPr>
+  </w:style>
+  <w:style w:type="paragraph" w:styleId="TDC6">
+    <w:name w:val="toc 6"/>
+    <w:basedOn w:val="Normal"/>
+    <w:next w:val="Normal"/>
+    <w:autoRedefine/>
+    <w:uiPriority w:val="39"/>
+    <w:unhideWhenUsed/>
+    <w:rsid w:val="00113EDE"/>
+    <w:pPr>
+      <w:ind w:left="960"/>
+      <w:jc w:val="left"/>
+    </w:pPr>
+    <w:rPr>
+      <w:rFonts w:asciiTheme="minorHAnsi" w:hAnsiTheme="minorHAnsi"/>
+      <w:sz w:val="20"/>
+      <w:szCs w:val="20"/>
+    </w:rPr>
+  </w:style>
+  <w:style w:type="paragraph" w:styleId="TDC7">
+    <w:name w:val="toc 7"/>
+    <w:basedOn w:val="Normal"/>
+    <w:next w:val="Normal"/>
+    <w:autoRedefine/>
+    <w:uiPriority w:val="39"/>
+    <w:unhideWhenUsed/>
+    <w:rsid w:val="00113EDE"/>
+    <w:pPr>
+      <w:ind w:left="1200"/>
+      <w:jc w:val="left"/>
+    </w:pPr>
+    <w:rPr>
+      <w:rFonts w:asciiTheme="minorHAnsi" w:hAnsiTheme="minorHAnsi"/>
+      <w:sz w:val="20"/>
+      <w:szCs w:val="20"/>
+    </w:rPr>
+  </w:style>
+  <w:style w:type="paragraph" w:styleId="TDC8">
+    <w:name w:val="toc 8"/>
+    <w:basedOn w:val="Normal"/>
+    <w:next w:val="Normal"/>
+    <w:autoRedefine/>
+    <w:uiPriority w:val="39"/>
+    <w:unhideWhenUsed/>
+    <w:rsid w:val="00113EDE"/>
+    <w:pPr>
+      <w:ind w:left="1440"/>
+      <w:jc w:val="left"/>
+    </w:pPr>
+    <w:rPr>
+      <w:rFonts w:asciiTheme="minorHAnsi" w:hAnsiTheme="minorHAnsi"/>
+      <w:sz w:val="20"/>
+      <w:szCs w:val="20"/>
+    </w:rPr>
+  </w:style>
+  <w:style w:type="paragraph" w:styleId="TDC9">
+    <w:name w:val="toc 9"/>
+    <w:basedOn w:val="Normal"/>
+    <w:next w:val="Normal"/>
+    <w:autoRedefine/>
+    <w:uiPriority w:val="39"/>
+    <w:unhideWhenUsed/>
+    <w:rsid w:val="00113EDE"/>
+    <w:pPr>
+      <w:ind w:left="1680"/>
+      <w:jc w:val="left"/>
+    </w:pPr>
+    <w:rPr>
+      <w:rFonts w:asciiTheme="minorHAnsi" w:hAnsiTheme="minorHAnsi"/>
+      <w:sz w:val="20"/>
+      <w:szCs w:val="20"/>
+    </w:rPr>
   </w:style>
 </w:styles>
 </file>
@@ -4676,7 +7421,7 @@
 </file>
 
 <file path=customXml/itemProps2.xml><?xml version="1.0" encoding="utf-8"?>
-<ds:datastoreItem xmlns:ds="http://schemas.openxmlformats.org/officeDocument/2006/customXml" ds:itemID="{6E0D124B-35A6-46A3-851B-F41A075DAA06}">
+<ds:datastoreItem xmlns:ds="http://schemas.openxmlformats.org/officeDocument/2006/customXml" ds:itemID="{B569C0E5-B551-455E-A02A-A79AB50167E6}">
   <ds:schemaRefs>
     <ds:schemaRef ds:uri="http://schemas.openxmlformats.org/officeDocument/2006/bibliography"/>
   </ds:schemaRefs>

</xml_diff>